<commit_message>
motor tests added to doc
</commit_message>
<xml_diff>
--- a/lab_3/ECE 298 S2021 Lab 3 - Template.docx
+++ b/lab_3/ECE 298 S2021 Lab 3 - Template.docx
@@ -1,6 +1,6 @@
 
 <file path=word/document.xml><?xml version="1.0" encoding="utf-8"?>
-<w:document xmlns:wpc="http://schemas.microsoft.com/office/word/2010/wordprocessingCanvas" xmlns:cx="http://schemas.microsoft.com/office/drawing/2014/chartex" xmlns:cx1="http://schemas.microsoft.com/office/drawing/2015/9/8/chartex" xmlns:cx2="http://schemas.microsoft.com/office/drawing/2015/10/21/chartex" xmlns:cx3="http://schemas.microsoft.com/office/drawing/2016/5/9/chartex" xmlns:cx4="http://schemas.microsoft.com/office/drawing/2016/5/10/chartex" xmlns:cx5="http://schemas.microsoft.com/office/drawing/2016/5/11/chartex" xmlns:cx6="http://schemas.microsoft.com/office/drawing/2016/5/12/chartex" xmlns:cx7="http://schemas.microsoft.com/office/drawing/2016/5/13/chartex" xmlns:cx8="http://schemas.microsoft.com/office/drawing/2016/5/14/chartex" xmlns:mc="http://schemas.openxmlformats.org/markup-compatibility/2006" xmlns:aink="http://schemas.microsoft.com/office/drawing/2016/ink" xmlns:am3d="http://schemas.microsoft.com/office/drawing/2017/model3d" xmlns:o="urn:schemas-microsoft-com:office:office" xmlns:r="http://schemas.openxmlformats.org/officeDocument/2006/relationships" xmlns:m="http://schemas.openxmlformats.org/officeDocument/2006/math" xmlns:v="urn:schemas-microsoft-com:vml" xmlns:wp14="http://schemas.microsoft.com/office/word/2010/wordprocessingDrawing" xmlns:wp="http://schemas.openxmlformats.org/drawingml/2006/wordprocessingDrawing" xmlns:w10="urn:schemas-microsoft-com:office:word" xmlns:w="http://schemas.openxmlformats.org/wordprocessingml/2006/main" xmlns:w14="http://schemas.microsoft.com/office/word/2010/wordml" xmlns:w15="http://schemas.microsoft.com/office/word/2012/wordml" xmlns:w16cex="http://schemas.microsoft.com/office/word/2018/wordml/cex" xmlns:w16cid="http://schemas.microsoft.com/office/word/2016/wordml/cid" xmlns:w16="http://schemas.microsoft.com/office/word/2018/wordml" xmlns:w16sdtdh="http://schemas.microsoft.com/office/word/2020/wordml/sdtdatahash" xmlns:w16se="http://schemas.microsoft.com/office/word/2015/wordml/symex" xmlns:wpg="http://schemas.microsoft.com/office/word/2010/wordprocessingGroup" xmlns:wpi="http://schemas.microsoft.com/office/word/2010/wordprocessingInk" xmlns:wne="http://schemas.microsoft.com/office/word/2006/wordml" xmlns:wps="http://schemas.microsoft.com/office/word/2010/wordprocessingShape" mc:Ignorable="w14 w15 w16se w16cid w16 w16cex w16sdtdh wp14">
+<w:document xmlns:wpc="http://schemas.microsoft.com/office/word/2010/wordprocessingCanvas" xmlns:cx="http://schemas.microsoft.com/office/drawing/2014/chartex" xmlns:cx1="http://schemas.microsoft.com/office/drawing/2015/9/8/chartex" xmlns:cx2="http://schemas.microsoft.com/office/drawing/2015/10/21/chartex" xmlns:cx3="http://schemas.microsoft.com/office/drawing/2016/5/9/chartex" xmlns:cx4="http://schemas.microsoft.com/office/drawing/2016/5/10/chartex" xmlns:cx5="http://schemas.microsoft.com/office/drawing/2016/5/11/chartex" xmlns:cx6="http://schemas.microsoft.com/office/drawing/2016/5/12/chartex" xmlns:cx7="http://schemas.microsoft.com/office/drawing/2016/5/13/chartex" xmlns:cx8="http://schemas.microsoft.com/office/drawing/2016/5/14/chartex" xmlns:mc="http://schemas.openxmlformats.org/markup-compatibility/2006" xmlns:aink="http://schemas.microsoft.com/office/drawing/2016/ink" xmlns:am3d="http://schemas.microsoft.com/office/drawing/2017/model3d" xmlns:o="urn:schemas-microsoft-com:office:office" xmlns:r="http://schemas.openxmlformats.org/officeDocument/2006/relationships" xmlns:m="http://schemas.openxmlformats.org/officeDocument/2006/math" xmlns:v="urn:schemas-microsoft-com:vml" xmlns:wp14="http://schemas.microsoft.com/office/word/2010/wordprocessingDrawing" xmlns:wp="http://schemas.openxmlformats.org/drawingml/2006/wordprocessingDrawing" xmlns:w10="urn:schemas-microsoft-com:office:word" xmlns:w="http://schemas.openxmlformats.org/wordprocessingml/2006/main" xmlns:w14="http://schemas.microsoft.com/office/word/2010/wordml" xmlns:w15="http://schemas.microsoft.com/office/word/2012/wordml" xmlns:w16cex="http://schemas.microsoft.com/office/word/2018/wordml/cex" xmlns:w16cid="http://schemas.microsoft.com/office/word/2016/wordml/cid" xmlns:w16="http://schemas.microsoft.com/office/word/2018/wordml" xmlns:w16se="http://schemas.microsoft.com/office/word/2015/wordml/symex" xmlns:wpg="http://schemas.microsoft.com/office/word/2010/wordprocessingGroup" xmlns:wpi="http://schemas.microsoft.com/office/word/2010/wordprocessingInk" xmlns:wne="http://schemas.microsoft.com/office/word/2006/wordml" xmlns:wps="http://schemas.microsoft.com/office/word/2010/wordprocessingShape" mc:Ignorable="w14 w15 w16se w16cid w16 w16cex wp14">
   <w:body>
     <w:bookmarkStart w:id="0" w:name="_Hlk61077485"/>
     <w:bookmarkEnd w:id="0"/>
@@ -435,19 +435,7 @@
               <w:cnfStyle w:val="000000000000" w:firstRow="0" w:lastRow="0" w:firstColumn="0" w:lastColumn="0" w:oddVBand="0" w:evenVBand="0" w:oddHBand="0" w:evenHBand="0" w:firstRowFirstColumn="0" w:firstRowLastColumn="0" w:lastRowFirstColumn="0" w:lastRowLastColumn="0"/>
             </w:pPr>
             <w:r>
-              <w:t xml:space="preserve">Outputs the </w:t>
-            </w:r>
-            <w:r>
-              <w:t>second</w:t>
-            </w:r>
-            <w:r>
-              <w:t xml:space="preserve"> bit of </w:t>
-            </w:r>
-            <w:r>
-              <w:t>4</w:t>
-            </w:r>
-            <w:r>
-              <w:t xml:space="preserve"> that is sent to the LCD in 4-bit mode.</w:t>
+              <w:t>Outputs the second bit of 4 that is sent to the LCD in 4-bit mode.</w:t>
             </w:r>
           </w:p>
         </w:tc>
@@ -491,13 +479,7 @@
               <w:cnfStyle w:val="000000100000" w:firstRow="0" w:lastRow="0" w:firstColumn="0" w:lastColumn="0" w:oddVBand="0" w:evenVBand="0" w:oddHBand="1" w:evenHBand="0" w:firstRowFirstColumn="0" w:firstRowLastColumn="0" w:lastRowFirstColumn="0" w:lastRowLastColumn="0"/>
             </w:pPr>
             <w:r>
-              <w:t xml:space="preserve">Outputs the </w:t>
-            </w:r>
-            <w:r>
-              <w:t>third</w:t>
-            </w:r>
-            <w:r>
-              <w:t xml:space="preserve"> bit of 4 that is sent to the LCD in 4-bit mode.</w:t>
+              <w:t>Outputs the third bit of 4 that is sent to the LCD in 4-bit mode.</w:t>
             </w:r>
           </w:p>
         </w:tc>
@@ -538,13 +520,7 @@
               <w:cnfStyle w:val="000000000000" w:firstRow="0" w:lastRow="0" w:firstColumn="0" w:lastColumn="0" w:oddVBand="0" w:evenVBand="0" w:oddHBand="0" w:evenHBand="0" w:firstRowFirstColumn="0" w:firstRowLastColumn="0" w:lastRowFirstColumn="0" w:lastRowLastColumn="0"/>
             </w:pPr>
             <w:r>
-              <w:t xml:space="preserve">Outputs the </w:t>
-            </w:r>
-            <w:r>
-              <w:t>fourth</w:t>
-            </w:r>
-            <w:r>
-              <w:t xml:space="preserve"> bit of 4 that is sent to the LCD in 4-bit mode.</w:t>
+              <w:t>Outputs the fourth bit of 4 that is sent to the LCD in 4-bit mode.</w:t>
             </w:r>
           </w:p>
         </w:tc>
@@ -588,13 +564,7 @@
               <w:cnfStyle w:val="000000100000" w:firstRow="0" w:lastRow="0" w:firstColumn="0" w:lastColumn="0" w:oddVBand="0" w:evenVBand="0" w:oddHBand="1" w:evenHBand="0" w:firstRowFirstColumn="0" w:firstRowLastColumn="0" w:lastRowFirstColumn="0" w:lastRowLastColumn="0"/>
             </w:pPr>
             <w:r>
-              <w:t xml:space="preserve">Outputs the </w:t>
-            </w:r>
-            <w:r>
-              <w:t>E (enable) bit that</w:t>
-            </w:r>
-            <w:r>
-              <w:t xml:space="preserve"> is sent to the LCD in 4-bit mode.</w:t>
+              <w:t>Outputs the E (enable) bit that is sent to the LCD in 4-bit mode.</w:t>
             </w:r>
           </w:p>
         </w:tc>
@@ -635,13 +605,7 @@
               <w:cnfStyle w:val="000000000000" w:firstRow="0" w:lastRow="0" w:firstColumn="0" w:lastColumn="0" w:oddVBand="0" w:evenVBand="0" w:oddHBand="0" w:evenHBand="0" w:firstRowFirstColumn="0" w:firstRowLastColumn="0" w:lastRowFirstColumn="0" w:lastRowLastColumn="0"/>
             </w:pPr>
             <w:r>
-              <w:t xml:space="preserve">Outputs the </w:t>
-            </w:r>
-            <w:r>
-              <w:t xml:space="preserve">RS bit </w:t>
-            </w:r>
-            <w:r>
-              <w:t>that is sent to the LCD in 4-bit mode.</w:t>
+              <w:t>Outputs the RS bit that is sent to the LCD in 4-bit mode.</w:t>
             </w:r>
           </w:p>
         </w:tc>
@@ -685,19 +649,7 @@
               <w:cnfStyle w:val="000000100000" w:firstRow="0" w:lastRow="0" w:firstColumn="0" w:lastColumn="0" w:oddVBand="0" w:evenVBand="0" w:oddHBand="1" w:evenHBand="0" w:firstRowFirstColumn="0" w:firstRowLastColumn="0" w:lastRowFirstColumn="0" w:lastRowLastColumn="0"/>
             </w:pPr>
             <w:r>
-              <w:t xml:space="preserve">Outputs the </w:t>
-            </w:r>
-            <w:r>
-              <w:t>R/W (read/write)</w:t>
-            </w:r>
-            <w:r>
-              <w:t xml:space="preserve"> bit</w:t>
-            </w:r>
-            <w:r>
-              <w:t xml:space="preserve"> that </w:t>
-            </w:r>
-            <w:r>
-              <w:t>is sent to the LCD in 4-bit mode.</w:t>
+              <w:t>Outputs the R/W (read/write) bit that is sent to the LCD in 4-bit mode.</w:t>
             </w:r>
           </w:p>
         </w:tc>
@@ -924,7 +876,10 @@
           </w:tcPr>
           <w:p>
             <w:r>
-              <w:t>PB15</w:t>
+              <w:t>PB1</w:t>
+            </w:r>
+            <w:r>
+              <w:t>4</w:t>
             </w:r>
           </w:p>
         </w:tc>
@@ -952,7 +907,13 @@
               <w:cnfStyle w:val="000000100000" w:firstRow="0" w:lastRow="0" w:firstColumn="0" w:lastColumn="0" w:oddVBand="0" w:evenVBand="0" w:oddHBand="1" w:evenHBand="0" w:firstRowFirstColumn="0" w:firstRowLastColumn="0" w:lastRowFirstColumn="0" w:lastRowLastColumn="0"/>
             </w:pPr>
             <w:r>
-              <w:t>Selects the mux output controlling forward and backward rotation of the DC motors.</w:t>
+              <w:t xml:space="preserve">Selects the mux output controlling forward and backward rotation of the </w:t>
+            </w:r>
+            <w:r>
+              <w:t xml:space="preserve">right </w:t>
+            </w:r>
+            <w:r>
+              <w:t>DC motor.</w:t>
             </w:r>
           </w:p>
         </w:tc>
@@ -965,7 +926,10 @@
           </w:tcPr>
           <w:p>
             <w:r>
-              <w:t>PC0</w:t>
+              <w:t>PB1</w:t>
+            </w:r>
+            <w:r>
+              <w:t>5</w:t>
             </w:r>
           </w:p>
         </w:tc>
@@ -977,9 +941,11 @@
             <w:pPr>
               <w:cnfStyle w:val="000000000000" w:firstRow="0" w:lastRow="0" w:firstColumn="0" w:lastColumn="0" w:oddVBand="0" w:evenVBand="0" w:oddHBand="0" w:evenHBand="0" w:firstRowFirstColumn="0" w:firstRowLastColumn="0" w:lastRowFirstColumn="0" w:lastRowLastColumn="0"/>
             </w:pPr>
-            <w:r>
-              <w:t>ADC1_IN10</w:t>
-            </w:r>
+            <w:proofErr w:type="spellStart"/>
+            <w:r>
+              <w:t>GPIO_Output</w:t>
+            </w:r>
+            <w:proofErr w:type="spellEnd"/>
           </w:p>
         </w:tc>
         <w:tc>
@@ -991,7 +957,13 @@
               <w:cnfStyle w:val="000000000000" w:firstRow="0" w:lastRow="0" w:firstColumn="0" w:lastColumn="0" w:oddVBand="0" w:evenVBand="0" w:oddHBand="0" w:evenHBand="0" w:firstRowFirstColumn="0" w:firstRowLastColumn="0" w:lastRowFirstColumn="0" w:lastRowLastColumn="0"/>
             </w:pPr>
             <w:r>
-              <w:t>Analog to digital converter input of battery voltage.</w:t>
+              <w:t xml:space="preserve">Selects the mux output controlling forward and backward rotation of the </w:t>
+            </w:r>
+            <w:r>
+              <w:t>left</w:t>
+            </w:r>
+            <w:r>
+              <w:t xml:space="preserve"> DC motor.</w:t>
             </w:r>
           </w:p>
         </w:tc>
@@ -1007,7 +979,7 @@
           </w:tcPr>
           <w:p>
             <w:r>
-              <w:t>PC1</w:t>
+              <w:t>PC0</w:t>
             </w:r>
           </w:p>
         </w:tc>
@@ -1020,7 +992,7 @@
               <w:cnfStyle w:val="000000100000" w:firstRow="0" w:lastRow="0" w:firstColumn="0" w:lastColumn="0" w:oddVBand="0" w:evenVBand="0" w:oddHBand="1" w:evenHBand="0" w:firstRowFirstColumn="0" w:firstRowLastColumn="0" w:lastRowFirstColumn="0" w:lastRowLastColumn="0"/>
             </w:pPr>
             <w:r>
-              <w:t>ADC1_IN11</w:t>
+              <w:t>ADC1_IN10</w:t>
             </w:r>
           </w:p>
         </w:tc>
@@ -1033,7 +1005,7 @@
               <w:cnfStyle w:val="000000100000" w:firstRow="0" w:lastRow="0" w:firstColumn="0" w:lastColumn="0" w:oddVBand="0" w:evenVBand="0" w:oddHBand="1" w:evenHBand="0" w:firstRowFirstColumn="0" w:firstRowLastColumn="0" w:lastRowFirstColumn="0" w:lastRowLastColumn="0"/>
             </w:pPr>
             <w:r>
-              <w:t>Analog to digital converter input of speed control potentiometer.</w:t>
+              <w:t>Analog to digital converter input of battery voltage.</w:t>
             </w:r>
           </w:p>
         </w:tc>
@@ -1046,7 +1018,7 @@
           </w:tcPr>
           <w:p>
             <w:r>
-              <w:t>PC2</w:t>
+              <w:t>PC1</w:t>
             </w:r>
           </w:p>
         </w:tc>
@@ -1059,7 +1031,7 @@
               <w:cnfStyle w:val="000000000000" w:firstRow="0" w:lastRow="0" w:firstColumn="0" w:lastColumn="0" w:oddVBand="0" w:evenVBand="0" w:oddHBand="0" w:evenHBand="0" w:firstRowFirstColumn="0" w:firstRowLastColumn="0" w:lastRowFirstColumn="0" w:lastRowLastColumn="0"/>
             </w:pPr>
             <w:r>
-              <w:t>ADC1_IN12</w:t>
+              <w:t>ADC1_IN11</w:t>
             </w:r>
           </w:p>
         </w:tc>
@@ -1072,7 +1044,7 @@
               <w:cnfStyle w:val="000000000000" w:firstRow="0" w:lastRow="0" w:firstColumn="0" w:lastColumn="0" w:oddVBand="0" w:evenVBand="0" w:oddHBand="0" w:evenHBand="0" w:firstRowFirstColumn="0" w:firstRowLastColumn="0" w:lastRowFirstColumn="0" w:lastRowLastColumn="0"/>
             </w:pPr>
             <w:r>
-              <w:t>Analog to digital converter input of steer control potentiometer.</w:t>
+              <w:t>Analog to digital converter input of speed control potentiometer.</w:t>
             </w:r>
           </w:p>
         </w:tc>
@@ -1088,7 +1060,7 @@
           </w:tcPr>
           <w:p>
             <w:r>
-              <w:t>PC6</w:t>
+              <w:t>PC2</w:t>
             </w:r>
           </w:p>
         </w:tc>
@@ -1101,7 +1073,7 @@
               <w:cnfStyle w:val="000000100000" w:firstRow="0" w:lastRow="0" w:firstColumn="0" w:lastColumn="0" w:oddVBand="0" w:evenVBand="0" w:oddHBand="1" w:evenHBand="0" w:firstRowFirstColumn="0" w:firstRowLastColumn="0" w:lastRowFirstColumn="0" w:lastRowLastColumn="0"/>
             </w:pPr>
             <w:r>
-              <w:t>GPIO_EXTI6</w:t>
+              <w:t>ADC1_IN12</w:t>
             </w:r>
           </w:p>
         </w:tc>
@@ -1114,18 +1086,7 @@
               <w:cnfStyle w:val="000000100000" w:firstRow="0" w:lastRow="0" w:firstColumn="0" w:lastColumn="0" w:oddVBand="0" w:evenVBand="0" w:oddHBand="1" w:evenHBand="0" w:firstRowFirstColumn="0" w:firstRowLastColumn="0" w:lastRowFirstColumn="0" w:lastRowLastColumn="0"/>
             </w:pPr>
             <w:r>
-              <w:t xml:space="preserve">Input of the </w:t>
-            </w:r>
-            <w:r>
-              <w:t xml:space="preserve">left motor </w:t>
-            </w:r>
-            <w:proofErr w:type="spellStart"/>
-            <w:r>
-              <w:t>encoders’s</w:t>
-            </w:r>
-            <w:proofErr w:type="spellEnd"/>
-            <w:r>
-              <w:t xml:space="preserve"> Q1 output to sense rotation speed.</w:t>
+              <w:t>Analog to digital converter input of steer control potentiometer.</w:t>
             </w:r>
           </w:p>
         </w:tc>
@@ -1138,10 +1099,7 @@
           </w:tcPr>
           <w:p>
             <w:r>
-              <w:t>PC</w:t>
-            </w:r>
-            <w:r>
-              <w:t>7</w:t>
+              <w:t>PC6</w:t>
             </w:r>
           </w:p>
         </w:tc>
@@ -1153,14 +1111,9 @@
             <w:pPr>
               <w:cnfStyle w:val="000000000000" w:firstRow="0" w:lastRow="0" w:firstColumn="0" w:lastColumn="0" w:oddVBand="0" w:evenVBand="0" w:oddHBand="0" w:evenHBand="0" w:firstRowFirstColumn="0" w:firstRowLastColumn="0" w:lastRowFirstColumn="0" w:lastRowLastColumn="0"/>
             </w:pPr>
-            <w:proofErr w:type="spellStart"/>
-            <w:r>
-              <w:t>GPIO_</w:t>
-            </w:r>
-            <w:r>
-              <w:t>Input</w:t>
-            </w:r>
-            <w:proofErr w:type="spellEnd"/>
+            <w:r>
+              <w:t>GPIO_EXTI6</w:t>
+            </w:r>
           </w:p>
         </w:tc>
         <w:tc>
@@ -1180,19 +1133,7 @@
             </w:r>
             <w:proofErr w:type="spellEnd"/>
             <w:r>
-              <w:t xml:space="preserve"> Q</w:t>
-            </w:r>
-            <w:r>
-              <w:t>2</w:t>
-            </w:r>
-            <w:r>
-              <w:t xml:space="preserve"> output to sense rotation </w:t>
-            </w:r>
-            <w:r>
-              <w:t>direction</w:t>
-            </w:r>
-            <w:r>
-              <w:t>.</w:t>
+              <w:t xml:space="preserve"> Q1 output to sense rotation speed.</w:t>
             </w:r>
           </w:p>
         </w:tc>
@@ -1208,10 +1149,7 @@
           </w:tcPr>
           <w:p>
             <w:r>
-              <w:t>PC</w:t>
-            </w:r>
-            <w:r>
-              <w:t>8</w:t>
+              <w:t>PC7</w:t>
             </w:r>
           </w:p>
         </w:tc>
@@ -1223,12 +1161,11 @@
             <w:pPr>
               <w:cnfStyle w:val="000000100000" w:firstRow="0" w:lastRow="0" w:firstColumn="0" w:lastColumn="0" w:oddVBand="0" w:evenVBand="0" w:oddHBand="1" w:evenHBand="0" w:firstRowFirstColumn="0" w:firstRowLastColumn="0" w:lastRowFirstColumn="0" w:lastRowLastColumn="0"/>
             </w:pPr>
-            <w:r>
-              <w:t>GPIO_EXTI</w:t>
-            </w:r>
-            <w:r>
-              <w:t>8</w:t>
-            </w:r>
+            <w:proofErr w:type="spellStart"/>
+            <w:r>
+              <w:t>GPIO_Input</w:t>
+            </w:r>
+            <w:proofErr w:type="spellEnd"/>
           </w:p>
         </w:tc>
         <w:tc>
@@ -1240,13 +1177,7 @@
               <w:cnfStyle w:val="000000100000" w:firstRow="0" w:lastRow="0" w:firstColumn="0" w:lastColumn="0" w:oddVBand="0" w:evenVBand="0" w:oddHBand="1" w:evenHBand="0" w:firstRowFirstColumn="0" w:firstRowLastColumn="0" w:lastRowFirstColumn="0" w:lastRowLastColumn="0"/>
             </w:pPr>
             <w:r>
-              <w:t xml:space="preserve">Input of the </w:t>
-            </w:r>
-            <w:r>
-              <w:t>right</w:t>
-            </w:r>
-            <w:r>
-              <w:t xml:space="preserve"> motor </w:t>
+              <w:t xml:space="preserve">Input of the left motor </w:t>
             </w:r>
             <w:proofErr w:type="spellStart"/>
             <w:r>
@@ -1254,7 +1185,7 @@
             </w:r>
             <w:proofErr w:type="spellEnd"/>
             <w:r>
-              <w:t xml:space="preserve"> Q1 output to sense rotation speed.</w:t>
+              <w:t xml:space="preserve"> Q2 output to sense rotation direction.</w:t>
             </w:r>
           </w:p>
         </w:tc>
@@ -1267,10 +1198,7 @@
           </w:tcPr>
           <w:p>
             <w:r>
-              <w:t>PC</w:t>
-            </w:r>
-            <w:r>
-              <w:t>9</w:t>
+              <w:t>PC8</w:t>
             </w:r>
           </w:p>
         </w:tc>
@@ -1282,11 +1210,9 @@
             <w:pPr>
               <w:cnfStyle w:val="000000000000" w:firstRow="0" w:lastRow="0" w:firstColumn="0" w:lastColumn="0" w:oddVBand="0" w:evenVBand="0" w:oddHBand="0" w:evenHBand="0" w:firstRowFirstColumn="0" w:firstRowLastColumn="0" w:lastRowFirstColumn="0" w:lastRowLastColumn="0"/>
             </w:pPr>
-            <w:proofErr w:type="spellStart"/>
-            <w:r>
-              <w:t>GPIO_Input</w:t>
-            </w:r>
-            <w:proofErr w:type="spellEnd"/>
+            <w:r>
+              <w:t>GPIO_EXTI8</w:t>
+            </w:r>
           </w:p>
         </w:tc>
         <w:tc>
@@ -1298,13 +1224,59 @@
               <w:cnfStyle w:val="000000000000" w:firstRow="0" w:lastRow="0" w:firstColumn="0" w:lastColumn="0" w:oddVBand="0" w:evenVBand="0" w:oddHBand="0" w:evenHBand="0" w:firstRowFirstColumn="0" w:firstRowLastColumn="0" w:lastRowFirstColumn="0" w:lastRowLastColumn="0"/>
             </w:pPr>
             <w:r>
-              <w:t xml:space="preserve">Input of the </w:t>
-            </w:r>
-            <w:r>
-              <w:t>right</w:t>
-            </w:r>
-            <w:r>
-              <w:t xml:space="preserve"> motor </w:t>
+              <w:t xml:space="preserve">Input of the right motor </w:t>
+            </w:r>
+            <w:proofErr w:type="spellStart"/>
+            <w:r>
+              <w:t>encoders’s</w:t>
+            </w:r>
+            <w:proofErr w:type="spellEnd"/>
+            <w:r>
+              <w:t xml:space="preserve"> Q1 output to sense rotation speed.</w:t>
+            </w:r>
+          </w:p>
+        </w:tc>
+      </w:tr>
+      <w:tr>
+        <w:trPr>
+          <w:cnfStyle w:val="000000100000" w:firstRow="0" w:lastRow="0" w:firstColumn="0" w:lastColumn="0" w:oddVBand="0" w:evenVBand="0" w:oddHBand="1" w:evenHBand="0" w:firstRowFirstColumn="0" w:firstRowLastColumn="0" w:lastRowFirstColumn="0" w:lastRowLastColumn="0"/>
+        </w:trPr>
+        <w:tc>
+          <w:tcPr>
+            <w:cnfStyle w:val="001000000000" w:firstRow="0" w:lastRow="0" w:firstColumn="1" w:lastColumn="0" w:oddVBand="0" w:evenVBand="0" w:oddHBand="0" w:evenHBand="0" w:firstRowFirstColumn="0" w:firstRowLastColumn="0" w:lastRowFirstColumn="0" w:lastRowLastColumn="0"/>
+            <w:tcW w:w="1291" w:type="dxa"/>
+          </w:tcPr>
+          <w:p>
+            <w:r>
+              <w:t>PC9</w:t>
+            </w:r>
+          </w:p>
+        </w:tc>
+        <w:tc>
+          <w:tcPr>
+            <w:tcW w:w="2084" w:type="dxa"/>
+          </w:tcPr>
+          <w:p>
+            <w:pPr>
+              <w:cnfStyle w:val="000000100000" w:firstRow="0" w:lastRow="0" w:firstColumn="0" w:lastColumn="0" w:oddVBand="0" w:evenVBand="0" w:oddHBand="1" w:evenHBand="0" w:firstRowFirstColumn="0" w:firstRowLastColumn="0" w:lastRowFirstColumn="0" w:lastRowLastColumn="0"/>
+            </w:pPr>
+            <w:proofErr w:type="spellStart"/>
+            <w:r>
+              <w:t>GPIO_Input</w:t>
+            </w:r>
+            <w:proofErr w:type="spellEnd"/>
+          </w:p>
+        </w:tc>
+        <w:tc>
+          <w:tcPr>
+            <w:tcW w:w="6615" w:type="dxa"/>
+          </w:tcPr>
+          <w:p>
+            <w:pPr>
+              <w:cnfStyle w:val="000000100000" w:firstRow="0" w:lastRow="0" w:firstColumn="0" w:lastColumn="0" w:oddVBand="0" w:evenVBand="0" w:oddHBand="1" w:evenHBand="0" w:firstRowFirstColumn="0" w:firstRowLastColumn="0" w:lastRowFirstColumn="0" w:lastRowLastColumn="0"/>
+            </w:pPr>
+            <w:r>
+              <w:t xml:space="preserve">Input of the right motor </w:t>
             </w:r>
             <w:proofErr w:type="spellStart"/>
             <w:r>
@@ -1470,13 +1442,7 @@
               <w:cnfStyle w:val="000000100000" w:firstRow="0" w:lastRow="0" w:firstColumn="0" w:lastColumn="0" w:oddVBand="0" w:evenVBand="0" w:oddHBand="1" w:evenHBand="0" w:firstRowFirstColumn="0" w:firstRowLastColumn="0" w:lastRowFirstColumn="0" w:lastRowLastColumn="0"/>
             </w:pPr>
             <w:r>
-              <w:t xml:space="preserve">Counts time until the last 1/24-th of a rotation occurred when sensing the Q1 voltage of the </w:t>
-            </w:r>
-            <w:r>
-              <w:t>right</w:t>
-            </w:r>
-            <w:r>
-              <w:t xml:space="preserve"> DC motor encoder.</w:t>
+              <w:t>Counts time until the last 1/24-th of a rotation occurred when sensing the Q1 voltage of the right DC motor encoder.</w:t>
             </w:r>
           </w:p>
         </w:tc>
@@ -1502,13 +1468,7 @@
               <w:cnfStyle w:val="000000000000" w:firstRow="0" w:lastRow="0" w:firstColumn="0" w:lastColumn="0" w:oddVBand="0" w:evenVBand="0" w:oddHBand="0" w:evenHBand="0" w:firstRowFirstColumn="0" w:firstRowLastColumn="0" w:lastRowFirstColumn="0" w:lastRowLastColumn="0"/>
             </w:pPr>
             <w:r>
-              <w:t xml:space="preserve">Generate PWM signal that is sent to control the </w:t>
-            </w:r>
-            <w:r>
-              <w:t>right</w:t>
-            </w:r>
-            <w:r>
-              <w:t xml:space="preserve"> DC motor controller.</w:t>
+              <w:t>Generate PWM signal that is sent to control the right DC motor controller.</w:t>
             </w:r>
           </w:p>
         </w:tc>
@@ -1550,6 +1510,7 @@
           </w:tcPr>
           <w:p>
             <w:r>
+              <w:lastRenderedPageBreak/>
               <w:t>GPIO</w:t>
             </w:r>
           </w:p>
@@ -1587,7 +1548,6 @@
           </w:tcPr>
           <w:p>
             <w:r>
-              <w:lastRenderedPageBreak/>
               <w:t>NVIC</w:t>
             </w:r>
           </w:p>
@@ -1649,6 +1609,878 @@
       </w:r>
     </w:p>
     <w:p>
+      <w:r>
+        <w:t xml:space="preserve">The system involving the DC motor, DC motor encoder, DC motor controller, potentiometer </w:t>
+      </w:r>
+      <w:proofErr w:type="gramStart"/>
+      <w:r>
+        <w:t>steering</w:t>
+      </w:r>
+      <w:proofErr w:type="gramEnd"/>
+      <w:r>
+        <w:t xml:space="preserve"> and speed inputs has been tested with input/output test cases. The DC motor is controlled with a </w:t>
+      </w:r>
+      <w:proofErr w:type="gramStart"/>
+      <w:r>
+        <w:t>software-based</w:t>
+      </w:r>
+      <w:proofErr w:type="gramEnd"/>
+      <w:r>
+        <w:t xml:space="preserve"> PID controller that varies the duty cycle of the PWM signal that is input to each of the DC motor controllers. The set point of the PID control is set by the steering/speed potentiometer voltage divider </w:t>
+      </w:r>
+      <w:proofErr w:type="spellStart"/>
+      <w:r>
+        <w:t>ouput</w:t>
+      </w:r>
+      <w:proofErr w:type="spellEnd"/>
+      <w:r>
+        <w:t xml:space="preserve"> that is sensed by the ADC. The output of the DC motor encoder is then sensed by the MCU and the corresponding adjustments to the duty cycle are made. The LCD displays the sensed voltage. Due to the overshoot of the PID controller, there is an error of ~5% of the set-point RPM that is observed on the DC motors. </w:t>
+      </w:r>
+    </w:p>
+    <w:p>
+      <w:r>
+        <w:t xml:space="preserve">It should be noted that a 2-1 multiplexer is used to apply a backward rotation to the DC motor, the select pins of which are labelled AB1, and AB2 for the left and right </w:t>
+      </w:r>
+      <w:proofErr w:type="gramStart"/>
+      <w:r>
+        <w:t>motor</w:t>
+      </w:r>
+      <w:proofErr w:type="gramEnd"/>
+      <w:r>
+        <w:t xml:space="preserve"> respectively.</w:t>
+      </w:r>
+    </w:p>
+    <w:p>
+      <w:r>
+        <w:t>The following tests are displayed in the following section:</w:t>
+      </w:r>
+    </w:p>
+    <w:p>
+      <w:pPr>
+        <w:rPr>
+          <w:b/>
+          <w:bCs/>
+          <w:u w:val="single"/>
+        </w:rPr>
+      </w:pPr>
+      <w:r>
+        <w:rPr>
+          <w:b/>
+          <w:bCs/>
+          <w:u w:val="single"/>
+        </w:rPr>
+        <w:t>Test 1: (</w:t>
+      </w:r>
+      <w:r>
+        <w:rPr>
+          <w:b/>
+          <w:bCs/>
+          <w:u w:val="single"/>
+        </w:rPr>
+        <w:t xml:space="preserve">forward steering) </w:t>
+      </w:r>
+    </w:p>
+    <w:p>
+      <w:pPr>
+        <w:pStyle w:val="ListParagraph"/>
+        <w:numPr>
+          <w:ilvl w:val="0"/>
+          <w:numId w:val="9"/>
+        </w:numPr>
+      </w:pPr>
+      <w:r>
+        <w:t>The controller is set to ON mode.</w:t>
+      </w:r>
+    </w:p>
+    <w:p>
+      <w:pPr>
+        <w:pStyle w:val="ListParagraph"/>
+        <w:numPr>
+          <w:ilvl w:val="0"/>
+          <w:numId w:val="9"/>
+        </w:numPr>
+      </w:pPr>
+      <w:r>
+        <w:t xml:space="preserve">The speed input potentiometer is set to position 7, which corresponds to a maximum speed of 160 </w:t>
+      </w:r>
+      <w:proofErr w:type="gramStart"/>
+      <w:r>
+        <w:t>RPM</w:t>
+      </w:r>
+      <w:proofErr w:type="gramEnd"/>
+    </w:p>
+    <w:p>
+      <w:pPr>
+        <w:pStyle w:val="ListParagraph"/>
+        <w:numPr>
+          <w:ilvl w:val="0"/>
+          <w:numId w:val="9"/>
+        </w:numPr>
+      </w:pPr>
+      <w:r>
+        <w:t>The steering input potentiometer is set to position 2, which corresponds to decreasing the left motor speed by 60% (turning left).</w:t>
+      </w:r>
+    </w:p>
+    <w:p>
+      <w:pPr>
+        <w:pStyle w:val="ListParagraph"/>
+        <w:numPr>
+          <w:ilvl w:val="0"/>
+          <w:numId w:val="9"/>
+        </w:numPr>
+      </w:pPr>
+      <w:r>
+        <w:t>The sensed DC motor input is displayed on the LCD.</w:t>
+      </w:r>
+    </w:p>
+    <w:p>
+      <w:pPr>
+        <w:rPr>
+          <w:b/>
+          <w:bCs/>
+          <w:u w:val="single"/>
+        </w:rPr>
+      </w:pPr>
+      <w:r>
+        <w:rPr>
+          <w:b/>
+          <w:bCs/>
+          <w:u w:val="single"/>
+        </w:rPr>
+        <w:t>Test 2: (backwar</w:t>
+      </w:r>
+      <w:r>
+        <w:rPr>
+          <w:b/>
+          <w:bCs/>
+          <w:u w:val="single"/>
+        </w:rPr>
+        <w:t xml:space="preserve">d steering) </w:t>
+      </w:r>
+    </w:p>
+    <w:p>
+      <w:pPr>
+        <w:pStyle w:val="ListParagraph"/>
+        <w:numPr>
+          <w:ilvl w:val="0"/>
+          <w:numId w:val="10"/>
+        </w:numPr>
+      </w:pPr>
+      <w:r>
+        <w:t>The controller is set to ON mode.</w:t>
+      </w:r>
+    </w:p>
+    <w:p>
+      <w:pPr>
+        <w:pStyle w:val="ListParagraph"/>
+        <w:numPr>
+          <w:ilvl w:val="0"/>
+          <w:numId w:val="10"/>
+        </w:numPr>
+      </w:pPr>
+      <w:r>
+        <w:t xml:space="preserve">The speed input potentiometer is set to position </w:t>
+      </w:r>
+      <w:r>
+        <w:t>1</w:t>
+      </w:r>
+      <w:r>
+        <w:t xml:space="preserve">, which corresponds to a speed of </w:t>
+      </w:r>
+      <w:r>
+        <w:t>-</w:t>
+      </w:r>
+      <w:r>
+        <w:t>320</w:t>
+      </w:r>
+      <w:r>
+        <w:t xml:space="preserve"> </w:t>
+      </w:r>
+      <w:proofErr w:type="gramStart"/>
+      <w:r>
+        <w:t>RPM</w:t>
+      </w:r>
+      <w:proofErr w:type="gramEnd"/>
+    </w:p>
+    <w:p>
+      <w:pPr>
+        <w:pStyle w:val="ListParagraph"/>
+        <w:numPr>
+          <w:ilvl w:val="0"/>
+          <w:numId w:val="10"/>
+        </w:numPr>
+      </w:pPr>
+      <w:r>
+        <w:t xml:space="preserve">The steering input potentiometer is set to position </w:t>
+      </w:r>
+      <w:r>
+        <w:t>9</w:t>
+      </w:r>
+      <w:r>
+        <w:t xml:space="preserve">, which corresponds to decreasing the left motor speed by </w:t>
+      </w:r>
+      <w:r>
+        <w:t>80</w:t>
+      </w:r>
+      <w:r>
+        <w:t xml:space="preserve">% (turning </w:t>
+      </w:r>
+      <w:r>
+        <w:t>right while reversing</w:t>
+      </w:r>
+      <w:r>
+        <w:t>).</w:t>
+      </w:r>
+    </w:p>
+    <w:p>
+      <w:pPr>
+        <w:pStyle w:val="ListParagraph"/>
+        <w:numPr>
+          <w:ilvl w:val="0"/>
+          <w:numId w:val="10"/>
+        </w:numPr>
+      </w:pPr>
+      <w:r>
+        <w:t>The sensed DC motor input is displayed on the LCD.</w:t>
+      </w:r>
+    </w:p>
+    <w:p>
+      <w:pPr>
+        <w:rPr>
+          <w:b/>
+          <w:bCs/>
+          <w:u w:val="single"/>
+        </w:rPr>
+      </w:pPr>
+      <w:r>
+        <w:rPr>
+          <w:b/>
+          <w:bCs/>
+          <w:u w:val="single"/>
+        </w:rPr>
+        <w:t>Test 3: (maximum speed</w:t>
+      </w:r>
+      <w:r>
+        <w:rPr>
+          <w:b/>
+          <w:bCs/>
+          <w:u w:val="single"/>
+        </w:rPr>
+        <w:t xml:space="preserve">) </w:t>
+      </w:r>
+    </w:p>
+    <w:p>
+      <w:pPr>
+        <w:pStyle w:val="ListParagraph"/>
+        <w:numPr>
+          <w:ilvl w:val="0"/>
+          <w:numId w:val="11"/>
+        </w:numPr>
+      </w:pPr>
+      <w:r>
+        <w:t>The controller is set to ON mode.</w:t>
+      </w:r>
+    </w:p>
+    <w:p>
+      <w:pPr>
+        <w:pStyle w:val="ListParagraph"/>
+        <w:numPr>
+          <w:ilvl w:val="0"/>
+          <w:numId w:val="11"/>
+        </w:numPr>
+      </w:pPr>
+      <w:r>
+        <w:t xml:space="preserve">The speed input potentiometer is set to position </w:t>
+      </w:r>
+      <w:r>
+        <w:t>10</w:t>
+      </w:r>
+      <w:r>
+        <w:t xml:space="preserve">, which corresponds to a maximum speed of </w:t>
+      </w:r>
+      <w:r>
+        <w:t>400</w:t>
+      </w:r>
+      <w:r>
+        <w:t xml:space="preserve"> </w:t>
+      </w:r>
+      <w:proofErr w:type="gramStart"/>
+      <w:r>
+        <w:t>RPM</w:t>
+      </w:r>
+      <w:proofErr w:type="gramEnd"/>
+    </w:p>
+    <w:p>
+      <w:pPr>
+        <w:pStyle w:val="ListParagraph"/>
+        <w:numPr>
+          <w:ilvl w:val="0"/>
+          <w:numId w:val="11"/>
+        </w:numPr>
+      </w:pPr>
+      <w:r>
+        <w:t xml:space="preserve">The steering input potentiometer is set to position </w:t>
+      </w:r>
+      <w:r>
+        <w:t>5</w:t>
+      </w:r>
+      <w:r>
+        <w:t xml:space="preserve">, which corresponds to </w:t>
+      </w:r>
+      <w:r>
+        <w:t>setting the speed on both the left and right motors to be the same.</w:t>
+      </w:r>
+    </w:p>
+    <w:p>
+      <w:pPr>
+        <w:pStyle w:val="ListParagraph"/>
+        <w:numPr>
+          <w:ilvl w:val="0"/>
+          <w:numId w:val="11"/>
+        </w:numPr>
+      </w:pPr>
+      <w:r>
+        <w:t>The sensed DC motor input is displayed on the LCD.</w:t>
+      </w:r>
+    </w:p>
+    <w:p>
+      <w:r>
+        <w:t>Schematics and Simulations</w:t>
+      </w:r>
+    </w:p>
+    <w:p>
+      <w:pPr>
+        <w:rPr>
+          <w:b/>
+          <w:bCs/>
+          <w:u w:val="single"/>
+        </w:rPr>
+      </w:pPr>
+      <w:r>
+        <w:rPr>
+          <w:b/>
+          <w:bCs/>
+          <w:u w:val="single"/>
+        </w:rPr>
+        <w:t xml:space="preserve">Test 1: (forward steering) </w:t>
+      </w:r>
+    </w:p>
+    <w:p>
+      <w:r>
+        <w:t>The voltage of the steering/speed potentiometers is set:</w:t>
+      </w:r>
+    </w:p>
+    <w:p>
+      <w:r>
+        <w:lastRenderedPageBreak/>
+        <w:drawing>
+          <wp:inline distT="0" distB="0" distL="0" distR="0" wp14:anchorId="53C9ACED" wp14:editId="7AFBE8C5">
+            <wp:extent cx="2271393" cy="1815152"/>
+            <wp:effectExtent l="0" t="0" r="0" b="0"/>
+            <wp:docPr id="5" name="Picture 5" descr="Chart&#10;&#10;Description automatically generated with medium confidence"/>
+            <wp:cNvGraphicFramePr>
+              <a:graphicFrameLocks xmlns:a="http://schemas.openxmlformats.org/drawingml/2006/main" noChangeAspect="1"/>
+            </wp:cNvGraphicFramePr>
+            <a:graphic xmlns:a="http://schemas.openxmlformats.org/drawingml/2006/main">
+              <a:graphicData uri="http://schemas.openxmlformats.org/drawingml/2006/picture">
+                <pic:pic xmlns:pic="http://schemas.openxmlformats.org/drawingml/2006/picture">
+                  <pic:nvPicPr>
+                    <pic:cNvPr id="5" name="Picture 5" descr="Chart&#10;&#10;Description automatically generated with medium confidence"/>
+                    <pic:cNvPicPr/>
+                  </pic:nvPicPr>
+                  <pic:blipFill>
+                    <a:blip r:embed="rId8"/>
+                    <a:stretch>
+                      <a:fillRect/>
+                    </a:stretch>
+                  </pic:blipFill>
+                  <pic:spPr>
+                    <a:xfrm>
+                      <a:off x="0" y="0"/>
+                      <a:ext cx="2282961" cy="1824397"/>
+                    </a:xfrm>
+                    <a:prstGeom prst="rect">
+                      <a:avLst/>
+                    </a:prstGeom>
+                  </pic:spPr>
+                </pic:pic>
+              </a:graphicData>
+            </a:graphic>
+          </wp:inline>
+        </w:drawing>
+      </w:r>
+    </w:p>
+    <w:p>
+      <w:r>
+        <w:t xml:space="preserve">The motor is fed a PWM which ramps up its speed to what is shown below: </w:t>
+      </w:r>
+    </w:p>
+    <w:p>
+      <w:r>
+        <w:drawing>
+          <wp:inline distT="0" distB="0" distL="0" distR="0" wp14:anchorId="2D1DC441" wp14:editId="69FEC0A9">
+            <wp:extent cx="6325589" cy="2790701"/>
+            <wp:effectExtent l="0" t="0" r="0" b="0"/>
+            <wp:docPr id="4" name="Picture 4" descr="Diagram, schematic&#10;&#10;Description automatically generated"/>
+            <wp:cNvGraphicFramePr>
+              <a:graphicFrameLocks xmlns:a="http://schemas.openxmlformats.org/drawingml/2006/main" noChangeAspect="1"/>
+            </wp:cNvGraphicFramePr>
+            <a:graphic xmlns:a="http://schemas.openxmlformats.org/drawingml/2006/main">
+              <a:graphicData uri="http://schemas.openxmlformats.org/drawingml/2006/picture">
+                <pic:pic xmlns:pic="http://schemas.openxmlformats.org/drawingml/2006/picture">
+                  <pic:nvPicPr>
+                    <pic:cNvPr id="4" name="Picture 4" descr="Diagram, schematic&#10;&#10;Description automatically generated"/>
+                    <pic:cNvPicPr/>
+                  </pic:nvPicPr>
+                  <pic:blipFill>
+                    <a:blip r:embed="rId9"/>
+                    <a:stretch>
+                      <a:fillRect/>
+                    </a:stretch>
+                  </pic:blipFill>
+                  <pic:spPr>
+                    <a:xfrm>
+                      <a:off x="0" y="0"/>
+                      <a:ext cx="6343322" cy="2798524"/>
+                    </a:xfrm>
+                    <a:prstGeom prst="rect">
+                      <a:avLst/>
+                    </a:prstGeom>
+                  </pic:spPr>
+                </pic:pic>
+              </a:graphicData>
+            </a:graphic>
+          </wp:inline>
+        </w:drawing>
+      </w:r>
+    </w:p>
+    <w:p>
+      <w:r>
+        <w:t xml:space="preserve">And the </w:t>
+      </w:r>
+      <w:proofErr w:type="gramStart"/>
+      <w:r>
+        <w:t>PC[</w:t>
+      </w:r>
+      <w:proofErr w:type="gramEnd"/>
+      <w:r>
+        <w:t>6..9] pins are used to sense the rotation speed of the motors and set the duty cycle of the PWM pins in closed loop control. The LCD displays the corresponding mode and rotation speed:</w:t>
+      </w:r>
+    </w:p>
+    <w:p>
+      <w:r>
+        <w:drawing>
+          <wp:inline distT="0" distB="0" distL="0" distR="0" wp14:anchorId="6D32056F" wp14:editId="33075EB3">
+            <wp:extent cx="2215800" cy="1935678"/>
+            <wp:effectExtent l="0" t="0" r="0" b="7620"/>
+            <wp:docPr id="1" name="Picture 1" descr="Diagram, schematic&#10;&#10;Description automatically generated"/>
+            <wp:cNvGraphicFramePr>
+              <a:graphicFrameLocks xmlns:a="http://schemas.openxmlformats.org/drawingml/2006/main" noChangeAspect="1"/>
+            </wp:cNvGraphicFramePr>
+            <a:graphic xmlns:a="http://schemas.openxmlformats.org/drawingml/2006/main">
+              <a:graphicData uri="http://schemas.openxmlformats.org/drawingml/2006/picture">
+                <pic:pic xmlns:pic="http://schemas.openxmlformats.org/drawingml/2006/picture">
+                  <pic:nvPicPr>
+                    <pic:cNvPr id="1" name="Picture 1" descr="Diagram, schematic&#10;&#10;Description automatically generated"/>
+                    <pic:cNvPicPr/>
+                  </pic:nvPicPr>
+                  <pic:blipFill>
+                    <a:blip r:embed="rId10"/>
+                    <a:stretch>
+                      <a:fillRect/>
+                    </a:stretch>
+                  </pic:blipFill>
+                  <pic:spPr>
+                    <a:xfrm>
+                      <a:off x="0" y="0"/>
+                      <a:ext cx="2224122" cy="1942948"/>
+                    </a:xfrm>
+                    <a:prstGeom prst="rect">
+                      <a:avLst/>
+                    </a:prstGeom>
+                  </pic:spPr>
+                </pic:pic>
+              </a:graphicData>
+            </a:graphic>
+          </wp:inline>
+        </w:drawing>
+      </w:r>
+    </w:p>
+    <w:p>
+      <w:r>
+        <w:t xml:space="preserve">The test confirms the forward rotation and steering control is as designed, implemented with PID control of the PWM duty cycle fed to the DC motors. </w:t>
+      </w:r>
+    </w:p>
+    <w:p>
+      <w:pPr>
+        <w:rPr>
+          <w:b/>
+          <w:bCs/>
+          <w:u w:val="single"/>
+        </w:rPr>
+      </w:pPr>
+      <w:r>
+        <w:rPr>
+          <w:b/>
+          <w:bCs/>
+          <w:u w:val="single"/>
+        </w:rPr>
+        <w:t>Test 2: (backwar</w:t>
+      </w:r>
+      <w:r>
+        <w:rPr>
+          <w:b/>
+          <w:bCs/>
+          <w:u w:val="single"/>
+        </w:rPr>
+        <w:t xml:space="preserve">d steering) </w:t>
+      </w:r>
+    </w:p>
+    <w:p>
+      <w:r>
+        <w:t>The voltage of the steering/speed potentiometers is set:</w:t>
+      </w:r>
+    </w:p>
+    <w:p>
+      <w:r>
+        <w:lastRenderedPageBreak/>
+        <w:drawing>
+          <wp:inline distT="0" distB="0" distL="0" distR="0" wp14:anchorId="4A0BD355" wp14:editId="42B73A32">
+            <wp:extent cx="2381850" cy="1852550"/>
+            <wp:effectExtent l="0" t="0" r="0" b="0"/>
+            <wp:docPr id="13" name="Picture 13" descr="Chart&#10;&#10;Description automatically generated"/>
+            <wp:cNvGraphicFramePr>
+              <a:graphicFrameLocks xmlns:a="http://schemas.openxmlformats.org/drawingml/2006/main" noChangeAspect="1"/>
+            </wp:cNvGraphicFramePr>
+            <a:graphic xmlns:a="http://schemas.openxmlformats.org/drawingml/2006/main">
+              <a:graphicData uri="http://schemas.openxmlformats.org/drawingml/2006/picture">
+                <pic:pic xmlns:pic="http://schemas.openxmlformats.org/drawingml/2006/picture">
+                  <pic:nvPicPr>
+                    <pic:cNvPr id="8" name="Picture 8" descr="Chart&#10;&#10;Description automatically generated"/>
+                    <pic:cNvPicPr/>
+                  </pic:nvPicPr>
+                  <pic:blipFill>
+                    <a:blip r:embed="rId11"/>
+                    <a:stretch>
+                      <a:fillRect/>
+                    </a:stretch>
+                  </pic:blipFill>
+                  <pic:spPr>
+                    <a:xfrm>
+                      <a:off x="0" y="0"/>
+                      <a:ext cx="2389363" cy="1858393"/>
+                    </a:xfrm>
+                    <a:prstGeom prst="rect">
+                      <a:avLst/>
+                    </a:prstGeom>
+                  </pic:spPr>
+                </pic:pic>
+              </a:graphicData>
+            </a:graphic>
+          </wp:inline>
+        </w:drawing>
+      </w:r>
+    </w:p>
+    <w:p>
+      <w:r>
+        <w:t xml:space="preserve">The motor is fed a PWM which ramps up its speed to what is shown below: </w:t>
+      </w:r>
+    </w:p>
+    <w:p>
+      <w:r>
+        <w:drawing>
+          <wp:inline distT="0" distB="0" distL="0" distR="0" wp14:anchorId="184D57D7" wp14:editId="6A2FA320">
+            <wp:extent cx="5731750" cy="2576946"/>
+            <wp:effectExtent l="0" t="0" r="2540" b="0"/>
+            <wp:docPr id="14" name="Picture 14" descr="Diagram, schematic&#10;&#10;Description automatically generated"/>
+            <wp:cNvGraphicFramePr>
+              <a:graphicFrameLocks xmlns:a="http://schemas.openxmlformats.org/drawingml/2006/main" noChangeAspect="1"/>
+            </wp:cNvGraphicFramePr>
+            <a:graphic xmlns:a="http://schemas.openxmlformats.org/drawingml/2006/main">
+              <a:graphicData uri="http://schemas.openxmlformats.org/drawingml/2006/picture">
+                <pic:pic xmlns:pic="http://schemas.openxmlformats.org/drawingml/2006/picture">
+                  <pic:nvPicPr>
+                    <pic:cNvPr id="7" name="Picture 7" descr="Diagram, schematic&#10;&#10;Description automatically generated"/>
+                    <pic:cNvPicPr/>
+                  </pic:nvPicPr>
+                  <pic:blipFill>
+                    <a:blip r:embed="rId12"/>
+                    <a:stretch>
+                      <a:fillRect/>
+                    </a:stretch>
+                  </pic:blipFill>
+                  <pic:spPr>
+                    <a:xfrm>
+                      <a:off x="0" y="0"/>
+                      <a:ext cx="5757715" cy="2588620"/>
+                    </a:xfrm>
+                    <a:prstGeom prst="rect">
+                      <a:avLst/>
+                    </a:prstGeom>
+                  </pic:spPr>
+                </pic:pic>
+              </a:graphicData>
+            </a:graphic>
+          </wp:inline>
+        </w:drawing>
+      </w:r>
+    </w:p>
+    <w:p>
+      <w:r>
+        <w:t xml:space="preserve">And the </w:t>
+      </w:r>
+      <w:proofErr w:type="gramStart"/>
+      <w:r>
+        <w:t>PC[</w:t>
+      </w:r>
+      <w:proofErr w:type="gramEnd"/>
+      <w:r>
+        <w:t>6..9] pins are used to sense the rotation speed of the motors and set the duty cycle of the PWM pins in closed loop control. The LCD displays the corresponding mode and rotation speed:</w:t>
+      </w:r>
+    </w:p>
+    <w:p>
+      <w:r>
+        <w:drawing>
+          <wp:inline distT="0" distB="0" distL="0" distR="0" wp14:anchorId="0284B470" wp14:editId="380ACE2E">
+            <wp:extent cx="2268724" cy="1897039"/>
+            <wp:effectExtent l="0" t="0" r="0" b="8255"/>
+            <wp:docPr id="6" name="Picture 6" descr="Diagram, schematic&#10;&#10;Description automatically generated"/>
+            <wp:cNvGraphicFramePr>
+              <a:graphicFrameLocks xmlns:a="http://schemas.openxmlformats.org/drawingml/2006/main" noChangeAspect="1"/>
+            </wp:cNvGraphicFramePr>
+            <a:graphic xmlns:a="http://schemas.openxmlformats.org/drawingml/2006/main">
+              <a:graphicData uri="http://schemas.openxmlformats.org/drawingml/2006/picture">
+                <pic:pic xmlns:pic="http://schemas.openxmlformats.org/drawingml/2006/picture">
+                  <pic:nvPicPr>
+                    <pic:cNvPr id="6" name="Picture 6" descr="Diagram, schematic&#10;&#10;Description automatically generated"/>
+                    <pic:cNvPicPr/>
+                  </pic:nvPicPr>
+                  <pic:blipFill>
+                    <a:blip r:embed="rId13"/>
+                    <a:stretch>
+                      <a:fillRect/>
+                    </a:stretch>
+                  </pic:blipFill>
+                  <pic:spPr>
+                    <a:xfrm>
+                      <a:off x="0" y="0"/>
+                      <a:ext cx="2284478" cy="1910212"/>
+                    </a:xfrm>
+                    <a:prstGeom prst="rect">
+                      <a:avLst/>
+                    </a:prstGeom>
+                  </pic:spPr>
+                </pic:pic>
+              </a:graphicData>
+            </a:graphic>
+          </wp:inline>
+        </w:drawing>
+      </w:r>
+    </w:p>
+    <w:p>
+      <w:r>
+        <w:t xml:space="preserve">The test confirms the </w:t>
+      </w:r>
+      <w:r>
+        <w:t>backward</w:t>
+      </w:r>
+      <w:r>
+        <w:t xml:space="preserve"> rotation and steering control is as designed, implemented with PID control of the PWM duty cycle fed to the DC motors. </w:t>
+      </w:r>
+    </w:p>
+    <w:p>
+      <w:pPr>
+        <w:rPr>
+          <w:b/>
+          <w:bCs/>
+          <w:u w:val="single"/>
+        </w:rPr>
+      </w:pPr>
+      <w:r>
+        <w:rPr>
+          <w:b/>
+          <w:bCs/>
+          <w:u w:val="single"/>
+        </w:rPr>
+        <w:t xml:space="preserve">Test 1: (forward steering) </w:t>
+      </w:r>
+    </w:p>
+    <w:p>
+      <w:r>
+        <w:t>The voltage of the steering/speed potentiometers is set:</w:t>
+      </w:r>
+    </w:p>
+    <w:p>
+      <w:r>
+        <w:lastRenderedPageBreak/>
+        <w:drawing>
+          <wp:inline distT="0" distB="0" distL="0" distR="0" wp14:anchorId="5BDC6492" wp14:editId="310B21E9">
+            <wp:extent cx="2378212" cy="1799112"/>
+            <wp:effectExtent l="0" t="0" r="3175" b="0"/>
+            <wp:docPr id="15" name="Picture 15" descr="Diagram, schematic&#10;&#10;Description automatically generated"/>
+            <wp:cNvGraphicFramePr>
+              <a:graphicFrameLocks xmlns:a="http://schemas.openxmlformats.org/drawingml/2006/main" noChangeAspect="1"/>
+            </wp:cNvGraphicFramePr>
+            <a:graphic xmlns:a="http://schemas.openxmlformats.org/drawingml/2006/main">
+              <a:graphicData uri="http://schemas.openxmlformats.org/drawingml/2006/picture">
+                <pic:pic xmlns:pic="http://schemas.openxmlformats.org/drawingml/2006/picture">
+                  <pic:nvPicPr>
+                    <pic:cNvPr id="9" name="Picture 9" descr="Diagram, schematic&#10;&#10;Description automatically generated"/>
+                    <pic:cNvPicPr/>
+                  </pic:nvPicPr>
+                  <pic:blipFill>
+                    <a:blip r:embed="rId14"/>
+                    <a:stretch>
+                      <a:fillRect/>
+                    </a:stretch>
+                  </pic:blipFill>
+                  <pic:spPr>
+                    <a:xfrm>
+                      <a:off x="0" y="0"/>
+                      <a:ext cx="2387377" cy="1806046"/>
+                    </a:xfrm>
+                    <a:prstGeom prst="rect">
+                      <a:avLst/>
+                    </a:prstGeom>
+                  </pic:spPr>
+                </pic:pic>
+              </a:graphicData>
+            </a:graphic>
+          </wp:inline>
+        </w:drawing>
+      </w:r>
+    </w:p>
+    <w:p>
+      <w:r>
+        <w:t xml:space="preserve">The motor is fed a PWM which ramps up its speed to what is shown below: </w:t>
+      </w:r>
+    </w:p>
+    <w:p>
+      <w:r>
+        <w:drawing>
+          <wp:inline distT="0" distB="0" distL="0" distR="0" wp14:anchorId="19207B30" wp14:editId="0E2297E3">
+            <wp:extent cx="5735782" cy="2523932"/>
+            <wp:effectExtent l="0" t="0" r="0" b="0"/>
+            <wp:docPr id="11" name="Picture 11" descr="Diagram, schematic&#10;&#10;Description automatically generated"/>
+            <wp:cNvGraphicFramePr>
+              <a:graphicFrameLocks xmlns:a="http://schemas.openxmlformats.org/drawingml/2006/main" noChangeAspect="1"/>
+            </wp:cNvGraphicFramePr>
+            <a:graphic xmlns:a="http://schemas.openxmlformats.org/drawingml/2006/main">
+              <a:graphicData uri="http://schemas.openxmlformats.org/drawingml/2006/picture">
+                <pic:pic xmlns:pic="http://schemas.openxmlformats.org/drawingml/2006/picture">
+                  <pic:nvPicPr>
+                    <pic:cNvPr id="11" name="Picture 11" descr="Diagram, schematic&#10;&#10;Description automatically generated"/>
+                    <pic:cNvPicPr/>
+                  </pic:nvPicPr>
+                  <pic:blipFill>
+                    <a:blip r:embed="rId15"/>
+                    <a:stretch>
+                      <a:fillRect/>
+                    </a:stretch>
+                  </pic:blipFill>
+                  <pic:spPr>
+                    <a:xfrm>
+                      <a:off x="0" y="0"/>
+                      <a:ext cx="5750338" cy="2530337"/>
+                    </a:xfrm>
+                    <a:prstGeom prst="rect">
+                      <a:avLst/>
+                    </a:prstGeom>
+                  </pic:spPr>
+                </pic:pic>
+              </a:graphicData>
+            </a:graphic>
+          </wp:inline>
+        </w:drawing>
+      </w:r>
+    </w:p>
+    <w:p>
+      <w:r>
+        <w:t xml:space="preserve">And the </w:t>
+      </w:r>
+      <w:proofErr w:type="gramStart"/>
+      <w:r>
+        <w:t>PC[</w:t>
+      </w:r>
+      <w:proofErr w:type="gramEnd"/>
+      <w:r>
+        <w:t>6..9] pins are used to sense the rotation speed of the motors and set the duty cycle of the PWM pins in closed loop control. The LCD displays the corresponding mode and rotation speed:</w:t>
+      </w:r>
+    </w:p>
+    <w:p>
+      <w:r>
+        <w:drawing>
+          <wp:inline distT="0" distB="0" distL="0" distR="0" wp14:anchorId="6DE5B300" wp14:editId="2010EB08">
+            <wp:extent cx="2375065" cy="2170023"/>
+            <wp:effectExtent l="0" t="0" r="6350" b="1905"/>
+            <wp:docPr id="10" name="Picture 10" descr="Diagram, schematic&#10;&#10;Description automatically generated"/>
+            <wp:cNvGraphicFramePr>
+              <a:graphicFrameLocks xmlns:a="http://schemas.openxmlformats.org/drawingml/2006/main" noChangeAspect="1"/>
+            </wp:cNvGraphicFramePr>
+            <a:graphic xmlns:a="http://schemas.openxmlformats.org/drawingml/2006/main">
+              <a:graphicData uri="http://schemas.openxmlformats.org/drawingml/2006/picture">
+                <pic:pic xmlns:pic="http://schemas.openxmlformats.org/drawingml/2006/picture">
+                  <pic:nvPicPr>
+                    <pic:cNvPr id="10" name="Picture 10" descr="Diagram, schematic&#10;&#10;Description automatically generated"/>
+                    <pic:cNvPicPr/>
+                  </pic:nvPicPr>
+                  <pic:blipFill>
+                    <a:blip r:embed="rId16"/>
+                    <a:stretch>
+                      <a:fillRect/>
+                    </a:stretch>
+                  </pic:blipFill>
+                  <pic:spPr>
+                    <a:xfrm>
+                      <a:off x="0" y="0"/>
+                      <a:ext cx="2383933" cy="2178126"/>
+                    </a:xfrm>
+                    <a:prstGeom prst="rect">
+                      <a:avLst/>
+                    </a:prstGeom>
+                  </pic:spPr>
+                </pic:pic>
+              </a:graphicData>
+            </a:graphic>
+          </wp:inline>
+        </w:drawing>
+      </w:r>
+    </w:p>
+    <w:p>
+      <w:r>
+        <w:t xml:space="preserve">The test confirms the </w:t>
+      </w:r>
+      <w:r>
+        <w:t xml:space="preserve">maximum </w:t>
+      </w:r>
+      <w:r>
+        <w:t xml:space="preserve">forward rotation and </w:t>
+      </w:r>
+      <w:r>
+        <w:t>straight speed</w:t>
+      </w:r>
+      <w:r>
+        <w:t xml:space="preserve"> control is as designed, implemented with PID control of the PWM duty cycle fed to the DC motors. </w:t>
+      </w:r>
+    </w:p>
+    <w:p>
+      <w:pPr>
+        <w:pStyle w:val="Heading2"/>
+      </w:pPr>
+      <w:r>
+        <w:lastRenderedPageBreak/>
+        <w:t>Battery sense and LED indicators</w:t>
+      </w:r>
+    </w:p>
+    <w:p>
+      <w:pPr>
+        <w:pStyle w:val="Heading3"/>
+      </w:pPr>
+      <w:r>
+        <w:t>Test Summary</w:t>
+      </w:r>
+    </w:p>
+    <w:p>
       <w:pPr>
         <w:pStyle w:val="Heading3"/>
       </w:pPr>
@@ -1662,7 +2494,7 @@
         <w:pStyle w:val="Heading2"/>
       </w:pPr>
       <w:r>
-        <w:t>Battery sense and LED indicators</w:t>
+        <w:t>Button Indication and response</w:t>
       </w:r>
     </w:p>
     <w:p>
@@ -1682,62 +2514,11 @@
       </w:r>
     </w:p>
     <w:p/>
-    <w:p>
-      <w:pPr>
-        <w:pStyle w:val="Heading2"/>
-      </w:pPr>
-      <w:r>
-        <w:t>Button Indication and response</w:t>
-      </w:r>
-    </w:p>
-    <w:p>
-      <w:pPr>
-        <w:pStyle w:val="Heading3"/>
-      </w:pPr>
-      <w:r>
-        <w:t>Test Summary</w:t>
-      </w:r>
-    </w:p>
-    <w:p>
-      <w:pPr>
-        <w:pStyle w:val="Heading3"/>
-      </w:pPr>
-      <w:r>
-        <w:t>Schematics and Simulations</w:t>
-      </w:r>
-    </w:p>
-    <w:p/>
-    <w:p>
-      <w:pPr>
-        <w:pStyle w:val="Heading2"/>
-      </w:pPr>
-      <w:r>
-        <w:t>Button Indication and response</w:t>
-      </w:r>
-    </w:p>
-    <w:p>
-      <w:pPr>
-        <w:pStyle w:val="Heading3"/>
-      </w:pPr>
-      <w:r>
-        <w:t>Test Summary</w:t>
-      </w:r>
-    </w:p>
-    <w:p>
-      <w:pPr>
-        <w:pStyle w:val="Heading3"/>
-      </w:pPr>
-      <w:r>
-        <w:t>Schematics and Simulations</w:t>
-      </w:r>
-    </w:p>
-    <w:p/>
-    <w:p/>
     <w:sectPr>
-      <w:headerReference w:type="default" r:id="rId8"/>
-      <w:footerReference w:type="even" r:id="rId9"/>
-      <w:footerReference w:type="default" r:id="rId10"/>
-      <w:footerReference w:type="first" r:id="rId11"/>
+      <w:headerReference w:type="default" r:id="rId17"/>
+      <w:footerReference w:type="even" r:id="rId18"/>
+      <w:footerReference w:type="default" r:id="rId19"/>
+      <w:footerReference w:type="first" r:id="rId20"/>
       <w:type w:val="continuous"/>
       <w:pgSz w:w="12240" w:h="15840" w:code="1"/>
       <w:pgMar w:top="964" w:right="1134" w:bottom="964" w:left="1134" w:header="720" w:footer="720" w:gutter="0"/>
@@ -1750,7 +2531,7 @@
 </file>
 
 <file path=word/endnotes.xml><?xml version="1.0" encoding="utf-8"?>
-<w:endnotes xmlns:wpc="http://schemas.microsoft.com/office/word/2010/wordprocessingCanvas" xmlns:cx="http://schemas.microsoft.com/office/drawing/2014/chartex" xmlns:cx1="http://schemas.microsoft.com/office/drawing/2015/9/8/chartex" xmlns:cx2="http://schemas.microsoft.com/office/drawing/2015/10/21/chartex" xmlns:cx3="http://schemas.microsoft.com/office/drawing/2016/5/9/chartex" xmlns:cx4="http://schemas.microsoft.com/office/drawing/2016/5/10/chartex" xmlns:cx5="http://schemas.microsoft.com/office/drawing/2016/5/11/chartex" xmlns:cx6="http://schemas.microsoft.com/office/drawing/2016/5/12/chartex" xmlns:cx7="http://schemas.microsoft.com/office/drawing/2016/5/13/chartex" xmlns:cx8="http://schemas.microsoft.com/office/drawing/2016/5/14/chartex" xmlns:mc="http://schemas.openxmlformats.org/markup-compatibility/2006" xmlns:aink="http://schemas.microsoft.com/office/drawing/2016/ink" xmlns:am3d="http://schemas.microsoft.com/office/drawing/2017/model3d" xmlns:o="urn:schemas-microsoft-com:office:office" xmlns:r="http://schemas.openxmlformats.org/officeDocument/2006/relationships" xmlns:m="http://schemas.openxmlformats.org/officeDocument/2006/math" xmlns:v="urn:schemas-microsoft-com:vml" xmlns:wp14="http://schemas.microsoft.com/office/word/2010/wordprocessingDrawing" xmlns:wp="http://schemas.openxmlformats.org/drawingml/2006/wordprocessingDrawing" xmlns:w10="urn:schemas-microsoft-com:office:word" xmlns:w="http://schemas.openxmlformats.org/wordprocessingml/2006/main" xmlns:w14="http://schemas.microsoft.com/office/word/2010/wordml" xmlns:w15="http://schemas.microsoft.com/office/word/2012/wordml" xmlns:w16cex="http://schemas.microsoft.com/office/word/2018/wordml/cex" xmlns:w16cid="http://schemas.microsoft.com/office/word/2016/wordml/cid" xmlns:w16="http://schemas.microsoft.com/office/word/2018/wordml" xmlns:w16sdtdh="http://schemas.microsoft.com/office/word/2020/wordml/sdtdatahash" xmlns:w16se="http://schemas.microsoft.com/office/word/2015/wordml/symex" xmlns:wpg="http://schemas.microsoft.com/office/word/2010/wordprocessingGroup" xmlns:wpi="http://schemas.microsoft.com/office/word/2010/wordprocessingInk" xmlns:wne="http://schemas.microsoft.com/office/word/2006/wordml" xmlns:wps="http://schemas.microsoft.com/office/word/2010/wordprocessingShape" mc:Ignorable="w14 w15 w16se w16cid w16 w16cex w16sdtdh wp14">
+<w:endnotes xmlns:wpc="http://schemas.microsoft.com/office/word/2010/wordprocessingCanvas" xmlns:cx="http://schemas.microsoft.com/office/drawing/2014/chartex" xmlns:cx1="http://schemas.microsoft.com/office/drawing/2015/9/8/chartex" xmlns:cx2="http://schemas.microsoft.com/office/drawing/2015/10/21/chartex" xmlns:cx3="http://schemas.microsoft.com/office/drawing/2016/5/9/chartex" xmlns:cx4="http://schemas.microsoft.com/office/drawing/2016/5/10/chartex" xmlns:cx5="http://schemas.microsoft.com/office/drawing/2016/5/11/chartex" xmlns:cx6="http://schemas.microsoft.com/office/drawing/2016/5/12/chartex" xmlns:cx7="http://schemas.microsoft.com/office/drawing/2016/5/13/chartex" xmlns:cx8="http://schemas.microsoft.com/office/drawing/2016/5/14/chartex" xmlns:mc="http://schemas.openxmlformats.org/markup-compatibility/2006" xmlns:aink="http://schemas.microsoft.com/office/drawing/2016/ink" xmlns:am3d="http://schemas.microsoft.com/office/drawing/2017/model3d" xmlns:o="urn:schemas-microsoft-com:office:office" xmlns:r="http://schemas.openxmlformats.org/officeDocument/2006/relationships" xmlns:m="http://schemas.openxmlformats.org/officeDocument/2006/math" xmlns:v="urn:schemas-microsoft-com:vml" xmlns:wp14="http://schemas.microsoft.com/office/word/2010/wordprocessingDrawing" xmlns:wp="http://schemas.openxmlformats.org/drawingml/2006/wordprocessingDrawing" xmlns:w10="urn:schemas-microsoft-com:office:word" xmlns:w="http://schemas.openxmlformats.org/wordprocessingml/2006/main" xmlns:w14="http://schemas.microsoft.com/office/word/2010/wordml" xmlns:w15="http://schemas.microsoft.com/office/word/2012/wordml" xmlns:w16cex="http://schemas.microsoft.com/office/word/2018/wordml/cex" xmlns:w16cid="http://schemas.microsoft.com/office/word/2016/wordml/cid" xmlns:w16="http://schemas.microsoft.com/office/word/2018/wordml" xmlns:w16se="http://schemas.microsoft.com/office/word/2015/wordml/symex" xmlns:wpg="http://schemas.microsoft.com/office/word/2010/wordprocessingGroup" xmlns:wpi="http://schemas.microsoft.com/office/word/2010/wordprocessingInk" xmlns:wne="http://schemas.microsoft.com/office/word/2006/wordml" xmlns:wps="http://schemas.microsoft.com/office/word/2010/wordprocessingShape" mc:Ignorable="w14 w15 w16se w16cid w16 w16cex wp14">
   <w:endnote w:type="separator" w:id="-1">
     <w:p>
       <w:pPr>
@@ -1782,7 +2563,7 @@
 </file>
 
 <file path=word/footer1.xml><?xml version="1.0" encoding="utf-8"?>
-<w:ftr xmlns:wpc="http://schemas.microsoft.com/office/word/2010/wordprocessingCanvas" xmlns:cx="http://schemas.microsoft.com/office/drawing/2014/chartex" xmlns:cx1="http://schemas.microsoft.com/office/drawing/2015/9/8/chartex" xmlns:cx2="http://schemas.microsoft.com/office/drawing/2015/10/21/chartex" xmlns:cx3="http://schemas.microsoft.com/office/drawing/2016/5/9/chartex" xmlns:cx4="http://schemas.microsoft.com/office/drawing/2016/5/10/chartex" xmlns:cx5="http://schemas.microsoft.com/office/drawing/2016/5/11/chartex" xmlns:cx6="http://schemas.microsoft.com/office/drawing/2016/5/12/chartex" xmlns:cx7="http://schemas.microsoft.com/office/drawing/2016/5/13/chartex" xmlns:cx8="http://schemas.microsoft.com/office/drawing/2016/5/14/chartex" xmlns:mc="http://schemas.openxmlformats.org/markup-compatibility/2006" xmlns:aink="http://schemas.microsoft.com/office/drawing/2016/ink" xmlns:am3d="http://schemas.microsoft.com/office/drawing/2017/model3d" xmlns:o="urn:schemas-microsoft-com:office:office" xmlns:r="http://schemas.openxmlformats.org/officeDocument/2006/relationships" xmlns:m="http://schemas.openxmlformats.org/officeDocument/2006/math" xmlns:v="urn:schemas-microsoft-com:vml" xmlns:wp14="http://schemas.microsoft.com/office/word/2010/wordprocessingDrawing" xmlns:wp="http://schemas.openxmlformats.org/drawingml/2006/wordprocessingDrawing" xmlns:w10="urn:schemas-microsoft-com:office:word" xmlns:w="http://schemas.openxmlformats.org/wordprocessingml/2006/main" xmlns:w14="http://schemas.microsoft.com/office/word/2010/wordml" xmlns:w15="http://schemas.microsoft.com/office/word/2012/wordml" xmlns:w16cex="http://schemas.microsoft.com/office/word/2018/wordml/cex" xmlns:w16cid="http://schemas.microsoft.com/office/word/2016/wordml/cid" xmlns:w16="http://schemas.microsoft.com/office/word/2018/wordml" xmlns:w16sdtdh="http://schemas.microsoft.com/office/word/2020/wordml/sdtdatahash" xmlns:w16se="http://schemas.microsoft.com/office/word/2015/wordml/symex" xmlns:wpg="http://schemas.microsoft.com/office/word/2010/wordprocessingGroup" xmlns:wpi="http://schemas.microsoft.com/office/word/2010/wordprocessingInk" xmlns:wne="http://schemas.microsoft.com/office/word/2006/wordml" xmlns:wps="http://schemas.microsoft.com/office/word/2010/wordprocessingShape" mc:Ignorable="w14 w15 w16se w16cid w16 w16cex w16sdtdh wp14">
+<w:ftr xmlns:wpc="http://schemas.microsoft.com/office/word/2010/wordprocessingCanvas" xmlns:cx="http://schemas.microsoft.com/office/drawing/2014/chartex" xmlns:cx1="http://schemas.microsoft.com/office/drawing/2015/9/8/chartex" xmlns:cx2="http://schemas.microsoft.com/office/drawing/2015/10/21/chartex" xmlns:cx3="http://schemas.microsoft.com/office/drawing/2016/5/9/chartex" xmlns:cx4="http://schemas.microsoft.com/office/drawing/2016/5/10/chartex" xmlns:cx5="http://schemas.microsoft.com/office/drawing/2016/5/11/chartex" xmlns:cx6="http://schemas.microsoft.com/office/drawing/2016/5/12/chartex" xmlns:cx7="http://schemas.microsoft.com/office/drawing/2016/5/13/chartex" xmlns:cx8="http://schemas.microsoft.com/office/drawing/2016/5/14/chartex" xmlns:mc="http://schemas.openxmlformats.org/markup-compatibility/2006" xmlns:aink="http://schemas.microsoft.com/office/drawing/2016/ink" xmlns:am3d="http://schemas.microsoft.com/office/drawing/2017/model3d" xmlns:o="urn:schemas-microsoft-com:office:office" xmlns:r="http://schemas.openxmlformats.org/officeDocument/2006/relationships" xmlns:m="http://schemas.openxmlformats.org/officeDocument/2006/math" xmlns:v="urn:schemas-microsoft-com:vml" xmlns:wp14="http://schemas.microsoft.com/office/word/2010/wordprocessingDrawing" xmlns:wp="http://schemas.openxmlformats.org/drawingml/2006/wordprocessingDrawing" xmlns:w10="urn:schemas-microsoft-com:office:word" xmlns:w="http://schemas.openxmlformats.org/wordprocessingml/2006/main" xmlns:w14="http://schemas.microsoft.com/office/word/2010/wordml" xmlns:w15="http://schemas.microsoft.com/office/word/2012/wordml" xmlns:w16cex="http://schemas.microsoft.com/office/word/2018/wordml/cex" xmlns:w16cid="http://schemas.microsoft.com/office/word/2016/wordml/cid" xmlns:w16="http://schemas.microsoft.com/office/word/2018/wordml" xmlns:w16se="http://schemas.microsoft.com/office/word/2015/wordml/symex" xmlns:wpg="http://schemas.microsoft.com/office/word/2010/wordprocessingGroup" xmlns:wpi="http://schemas.microsoft.com/office/word/2010/wordprocessingInk" xmlns:wne="http://schemas.microsoft.com/office/word/2006/wordml" xmlns:wps="http://schemas.microsoft.com/office/word/2010/wordprocessingShape" mc:Ignorable="w14 w15 w16se w16cid w16 w16cex wp14">
   <w:p>
     <w:pPr>
       <w:pStyle w:val="Footer"/>
@@ -1820,7 +2601,7 @@
 </file>
 
 <file path=word/footer2.xml><?xml version="1.0" encoding="utf-8"?>
-<w:ftr xmlns:wpc="http://schemas.microsoft.com/office/word/2010/wordprocessingCanvas" xmlns:cx="http://schemas.microsoft.com/office/drawing/2014/chartex" xmlns:cx1="http://schemas.microsoft.com/office/drawing/2015/9/8/chartex" xmlns:cx2="http://schemas.microsoft.com/office/drawing/2015/10/21/chartex" xmlns:cx3="http://schemas.microsoft.com/office/drawing/2016/5/9/chartex" xmlns:cx4="http://schemas.microsoft.com/office/drawing/2016/5/10/chartex" xmlns:cx5="http://schemas.microsoft.com/office/drawing/2016/5/11/chartex" xmlns:cx6="http://schemas.microsoft.com/office/drawing/2016/5/12/chartex" xmlns:cx7="http://schemas.microsoft.com/office/drawing/2016/5/13/chartex" xmlns:cx8="http://schemas.microsoft.com/office/drawing/2016/5/14/chartex" xmlns:mc="http://schemas.openxmlformats.org/markup-compatibility/2006" xmlns:aink="http://schemas.microsoft.com/office/drawing/2016/ink" xmlns:am3d="http://schemas.microsoft.com/office/drawing/2017/model3d" xmlns:o="urn:schemas-microsoft-com:office:office" xmlns:r="http://schemas.openxmlformats.org/officeDocument/2006/relationships" xmlns:m="http://schemas.openxmlformats.org/officeDocument/2006/math" xmlns:v="urn:schemas-microsoft-com:vml" xmlns:wp14="http://schemas.microsoft.com/office/word/2010/wordprocessingDrawing" xmlns:wp="http://schemas.openxmlformats.org/drawingml/2006/wordprocessingDrawing" xmlns:w10="urn:schemas-microsoft-com:office:word" xmlns:w="http://schemas.openxmlformats.org/wordprocessingml/2006/main" xmlns:w14="http://schemas.microsoft.com/office/word/2010/wordml" xmlns:w15="http://schemas.microsoft.com/office/word/2012/wordml" xmlns:w16cex="http://schemas.microsoft.com/office/word/2018/wordml/cex" xmlns:w16cid="http://schemas.microsoft.com/office/word/2016/wordml/cid" xmlns:w16="http://schemas.microsoft.com/office/word/2018/wordml" xmlns:w16sdtdh="http://schemas.microsoft.com/office/word/2020/wordml/sdtdatahash" xmlns:w16se="http://schemas.microsoft.com/office/word/2015/wordml/symex" xmlns:wpg="http://schemas.microsoft.com/office/word/2010/wordprocessingGroup" xmlns:wpi="http://schemas.microsoft.com/office/word/2010/wordprocessingInk" xmlns:wne="http://schemas.microsoft.com/office/word/2006/wordml" xmlns:wps="http://schemas.microsoft.com/office/word/2010/wordprocessingShape" mc:Ignorable="w14 w15 w16se w16cid w16 w16cex w16sdtdh wp14">
+<w:ftr xmlns:wpc="http://schemas.microsoft.com/office/word/2010/wordprocessingCanvas" xmlns:cx="http://schemas.microsoft.com/office/drawing/2014/chartex" xmlns:cx1="http://schemas.microsoft.com/office/drawing/2015/9/8/chartex" xmlns:cx2="http://schemas.microsoft.com/office/drawing/2015/10/21/chartex" xmlns:cx3="http://schemas.microsoft.com/office/drawing/2016/5/9/chartex" xmlns:cx4="http://schemas.microsoft.com/office/drawing/2016/5/10/chartex" xmlns:cx5="http://schemas.microsoft.com/office/drawing/2016/5/11/chartex" xmlns:cx6="http://schemas.microsoft.com/office/drawing/2016/5/12/chartex" xmlns:cx7="http://schemas.microsoft.com/office/drawing/2016/5/13/chartex" xmlns:cx8="http://schemas.microsoft.com/office/drawing/2016/5/14/chartex" xmlns:mc="http://schemas.openxmlformats.org/markup-compatibility/2006" xmlns:aink="http://schemas.microsoft.com/office/drawing/2016/ink" xmlns:am3d="http://schemas.microsoft.com/office/drawing/2017/model3d" xmlns:o="urn:schemas-microsoft-com:office:office" xmlns:r="http://schemas.openxmlformats.org/officeDocument/2006/relationships" xmlns:m="http://schemas.openxmlformats.org/officeDocument/2006/math" xmlns:v="urn:schemas-microsoft-com:vml" xmlns:wp14="http://schemas.microsoft.com/office/word/2010/wordprocessingDrawing" xmlns:wp="http://schemas.openxmlformats.org/drawingml/2006/wordprocessingDrawing" xmlns:w10="urn:schemas-microsoft-com:office:word" xmlns:w="http://schemas.openxmlformats.org/wordprocessingml/2006/main" xmlns:w14="http://schemas.microsoft.com/office/word/2010/wordml" xmlns:w15="http://schemas.microsoft.com/office/word/2012/wordml" xmlns:w16cex="http://schemas.microsoft.com/office/word/2018/wordml/cex" xmlns:w16cid="http://schemas.microsoft.com/office/word/2016/wordml/cid" xmlns:w16="http://schemas.microsoft.com/office/word/2018/wordml" xmlns:w16se="http://schemas.microsoft.com/office/word/2015/wordml/symex" xmlns:wpg="http://schemas.microsoft.com/office/word/2010/wordprocessingGroup" xmlns:wpi="http://schemas.microsoft.com/office/word/2010/wordprocessingInk" xmlns:wne="http://schemas.microsoft.com/office/word/2006/wordml" xmlns:wps="http://schemas.microsoft.com/office/word/2010/wordprocessingShape" mc:Ignorable="w14 w15 w16se w16cid w16 w16cex wp14">
   <w:p>
     <w:pPr>
       <w:pStyle w:val="Footer"/>
@@ -1959,7 +2740,7 @@
 </file>
 
 <file path=word/footer3.xml><?xml version="1.0" encoding="utf-8"?>
-<w:ftr xmlns:wpc="http://schemas.microsoft.com/office/word/2010/wordprocessingCanvas" xmlns:cx="http://schemas.microsoft.com/office/drawing/2014/chartex" xmlns:cx1="http://schemas.microsoft.com/office/drawing/2015/9/8/chartex" xmlns:cx2="http://schemas.microsoft.com/office/drawing/2015/10/21/chartex" xmlns:cx3="http://schemas.microsoft.com/office/drawing/2016/5/9/chartex" xmlns:cx4="http://schemas.microsoft.com/office/drawing/2016/5/10/chartex" xmlns:cx5="http://schemas.microsoft.com/office/drawing/2016/5/11/chartex" xmlns:cx6="http://schemas.microsoft.com/office/drawing/2016/5/12/chartex" xmlns:cx7="http://schemas.microsoft.com/office/drawing/2016/5/13/chartex" xmlns:cx8="http://schemas.microsoft.com/office/drawing/2016/5/14/chartex" xmlns:mc="http://schemas.openxmlformats.org/markup-compatibility/2006" xmlns:aink="http://schemas.microsoft.com/office/drawing/2016/ink" xmlns:am3d="http://schemas.microsoft.com/office/drawing/2017/model3d" xmlns:o="urn:schemas-microsoft-com:office:office" xmlns:r="http://schemas.openxmlformats.org/officeDocument/2006/relationships" xmlns:m="http://schemas.openxmlformats.org/officeDocument/2006/math" xmlns:v="urn:schemas-microsoft-com:vml" xmlns:wp14="http://schemas.microsoft.com/office/word/2010/wordprocessingDrawing" xmlns:wp="http://schemas.openxmlformats.org/drawingml/2006/wordprocessingDrawing" xmlns:w10="urn:schemas-microsoft-com:office:word" xmlns:w="http://schemas.openxmlformats.org/wordprocessingml/2006/main" xmlns:w14="http://schemas.microsoft.com/office/word/2010/wordml" xmlns:w15="http://schemas.microsoft.com/office/word/2012/wordml" xmlns:w16cex="http://schemas.microsoft.com/office/word/2018/wordml/cex" xmlns:w16cid="http://schemas.microsoft.com/office/word/2016/wordml/cid" xmlns:w16="http://schemas.microsoft.com/office/word/2018/wordml" xmlns:w16sdtdh="http://schemas.microsoft.com/office/word/2020/wordml/sdtdatahash" xmlns:w16se="http://schemas.microsoft.com/office/word/2015/wordml/symex" xmlns:wpg="http://schemas.microsoft.com/office/word/2010/wordprocessingGroup" xmlns:wpi="http://schemas.microsoft.com/office/word/2010/wordprocessingInk" xmlns:wne="http://schemas.microsoft.com/office/word/2006/wordml" xmlns:wps="http://schemas.microsoft.com/office/word/2010/wordprocessingShape" mc:Ignorable="w14 w15 w16se w16cid w16 w16cex w16sdtdh wp14">
+<w:ftr xmlns:wpc="http://schemas.microsoft.com/office/word/2010/wordprocessingCanvas" xmlns:cx="http://schemas.microsoft.com/office/drawing/2014/chartex" xmlns:cx1="http://schemas.microsoft.com/office/drawing/2015/9/8/chartex" xmlns:cx2="http://schemas.microsoft.com/office/drawing/2015/10/21/chartex" xmlns:cx3="http://schemas.microsoft.com/office/drawing/2016/5/9/chartex" xmlns:cx4="http://schemas.microsoft.com/office/drawing/2016/5/10/chartex" xmlns:cx5="http://schemas.microsoft.com/office/drawing/2016/5/11/chartex" xmlns:cx6="http://schemas.microsoft.com/office/drawing/2016/5/12/chartex" xmlns:cx7="http://schemas.microsoft.com/office/drawing/2016/5/13/chartex" xmlns:cx8="http://schemas.microsoft.com/office/drawing/2016/5/14/chartex" xmlns:mc="http://schemas.openxmlformats.org/markup-compatibility/2006" xmlns:aink="http://schemas.microsoft.com/office/drawing/2016/ink" xmlns:am3d="http://schemas.microsoft.com/office/drawing/2017/model3d" xmlns:o="urn:schemas-microsoft-com:office:office" xmlns:r="http://schemas.openxmlformats.org/officeDocument/2006/relationships" xmlns:m="http://schemas.openxmlformats.org/officeDocument/2006/math" xmlns:v="urn:schemas-microsoft-com:vml" xmlns:wp14="http://schemas.microsoft.com/office/word/2010/wordprocessingDrawing" xmlns:wp="http://schemas.openxmlformats.org/drawingml/2006/wordprocessingDrawing" xmlns:w10="urn:schemas-microsoft-com:office:word" xmlns:w="http://schemas.openxmlformats.org/wordprocessingml/2006/main" xmlns:w14="http://schemas.microsoft.com/office/word/2010/wordml" xmlns:w15="http://schemas.microsoft.com/office/word/2012/wordml" xmlns:w16cex="http://schemas.microsoft.com/office/word/2018/wordml/cex" xmlns:w16cid="http://schemas.microsoft.com/office/word/2016/wordml/cid" xmlns:w16="http://schemas.microsoft.com/office/word/2018/wordml" xmlns:w16se="http://schemas.microsoft.com/office/word/2015/wordml/symex" xmlns:wpg="http://schemas.microsoft.com/office/word/2010/wordprocessingGroup" xmlns:wpi="http://schemas.microsoft.com/office/word/2010/wordprocessingInk" xmlns:wne="http://schemas.microsoft.com/office/word/2006/wordml" xmlns:wps="http://schemas.microsoft.com/office/word/2010/wordprocessingShape" mc:Ignorable="w14 w15 w16se w16cid w16 w16cex wp14">
   <w:p>
     <w:pPr>
       <w:pStyle w:val="Footer"/>
@@ -2086,7 +2867,7 @@
 </file>
 
 <file path=word/footnotes.xml><?xml version="1.0" encoding="utf-8"?>
-<w:footnotes xmlns:wpc="http://schemas.microsoft.com/office/word/2010/wordprocessingCanvas" xmlns:cx="http://schemas.microsoft.com/office/drawing/2014/chartex" xmlns:cx1="http://schemas.microsoft.com/office/drawing/2015/9/8/chartex" xmlns:cx2="http://schemas.microsoft.com/office/drawing/2015/10/21/chartex" xmlns:cx3="http://schemas.microsoft.com/office/drawing/2016/5/9/chartex" xmlns:cx4="http://schemas.microsoft.com/office/drawing/2016/5/10/chartex" xmlns:cx5="http://schemas.microsoft.com/office/drawing/2016/5/11/chartex" xmlns:cx6="http://schemas.microsoft.com/office/drawing/2016/5/12/chartex" xmlns:cx7="http://schemas.microsoft.com/office/drawing/2016/5/13/chartex" xmlns:cx8="http://schemas.microsoft.com/office/drawing/2016/5/14/chartex" xmlns:mc="http://schemas.openxmlformats.org/markup-compatibility/2006" xmlns:aink="http://schemas.microsoft.com/office/drawing/2016/ink" xmlns:am3d="http://schemas.microsoft.com/office/drawing/2017/model3d" xmlns:o="urn:schemas-microsoft-com:office:office" xmlns:r="http://schemas.openxmlformats.org/officeDocument/2006/relationships" xmlns:m="http://schemas.openxmlformats.org/officeDocument/2006/math" xmlns:v="urn:schemas-microsoft-com:vml" xmlns:wp14="http://schemas.microsoft.com/office/word/2010/wordprocessingDrawing" xmlns:wp="http://schemas.openxmlformats.org/drawingml/2006/wordprocessingDrawing" xmlns:w10="urn:schemas-microsoft-com:office:word" xmlns:w="http://schemas.openxmlformats.org/wordprocessingml/2006/main" xmlns:w14="http://schemas.microsoft.com/office/word/2010/wordml" xmlns:w15="http://schemas.microsoft.com/office/word/2012/wordml" xmlns:w16cex="http://schemas.microsoft.com/office/word/2018/wordml/cex" xmlns:w16cid="http://schemas.microsoft.com/office/word/2016/wordml/cid" xmlns:w16="http://schemas.microsoft.com/office/word/2018/wordml" xmlns:w16sdtdh="http://schemas.microsoft.com/office/word/2020/wordml/sdtdatahash" xmlns:w16se="http://schemas.microsoft.com/office/word/2015/wordml/symex" xmlns:wpg="http://schemas.microsoft.com/office/word/2010/wordprocessingGroup" xmlns:wpi="http://schemas.microsoft.com/office/word/2010/wordprocessingInk" xmlns:wne="http://schemas.microsoft.com/office/word/2006/wordml" xmlns:wps="http://schemas.microsoft.com/office/word/2010/wordprocessingShape" mc:Ignorable="w14 w15 w16se w16cid w16 w16cex w16sdtdh wp14">
+<w:footnotes xmlns:wpc="http://schemas.microsoft.com/office/word/2010/wordprocessingCanvas" xmlns:cx="http://schemas.microsoft.com/office/drawing/2014/chartex" xmlns:cx1="http://schemas.microsoft.com/office/drawing/2015/9/8/chartex" xmlns:cx2="http://schemas.microsoft.com/office/drawing/2015/10/21/chartex" xmlns:cx3="http://schemas.microsoft.com/office/drawing/2016/5/9/chartex" xmlns:cx4="http://schemas.microsoft.com/office/drawing/2016/5/10/chartex" xmlns:cx5="http://schemas.microsoft.com/office/drawing/2016/5/11/chartex" xmlns:cx6="http://schemas.microsoft.com/office/drawing/2016/5/12/chartex" xmlns:cx7="http://schemas.microsoft.com/office/drawing/2016/5/13/chartex" xmlns:cx8="http://schemas.microsoft.com/office/drawing/2016/5/14/chartex" xmlns:mc="http://schemas.openxmlformats.org/markup-compatibility/2006" xmlns:aink="http://schemas.microsoft.com/office/drawing/2016/ink" xmlns:am3d="http://schemas.microsoft.com/office/drawing/2017/model3d" xmlns:o="urn:schemas-microsoft-com:office:office" xmlns:r="http://schemas.openxmlformats.org/officeDocument/2006/relationships" xmlns:m="http://schemas.openxmlformats.org/officeDocument/2006/math" xmlns:v="urn:schemas-microsoft-com:vml" xmlns:wp14="http://schemas.microsoft.com/office/word/2010/wordprocessingDrawing" xmlns:wp="http://schemas.openxmlformats.org/drawingml/2006/wordprocessingDrawing" xmlns:w10="urn:schemas-microsoft-com:office:word" xmlns:w="http://schemas.openxmlformats.org/wordprocessingml/2006/main" xmlns:w14="http://schemas.microsoft.com/office/word/2010/wordml" xmlns:w15="http://schemas.microsoft.com/office/word/2012/wordml" xmlns:w16cex="http://schemas.microsoft.com/office/word/2018/wordml/cex" xmlns:w16cid="http://schemas.microsoft.com/office/word/2016/wordml/cid" xmlns:w16="http://schemas.microsoft.com/office/word/2018/wordml" xmlns:w16se="http://schemas.microsoft.com/office/word/2015/wordml/symex" xmlns:wpg="http://schemas.microsoft.com/office/word/2010/wordprocessingGroup" xmlns:wpi="http://schemas.microsoft.com/office/word/2010/wordprocessingInk" xmlns:wne="http://schemas.microsoft.com/office/word/2006/wordml" xmlns:wps="http://schemas.microsoft.com/office/word/2010/wordprocessingShape" mc:Ignorable="w14 w15 w16se w16cid w16 w16cex wp14">
   <w:footnote w:type="separator" w:id="-1">
     <w:p>
       <w:pPr>
@@ -2118,7 +2899,7 @@
 </file>
 
 <file path=word/header1.xml><?xml version="1.0" encoding="utf-8"?>
-<w:hdr xmlns:wpc="http://schemas.microsoft.com/office/word/2010/wordprocessingCanvas" xmlns:cx="http://schemas.microsoft.com/office/drawing/2014/chartex" xmlns:cx1="http://schemas.microsoft.com/office/drawing/2015/9/8/chartex" xmlns:cx2="http://schemas.microsoft.com/office/drawing/2015/10/21/chartex" xmlns:cx3="http://schemas.microsoft.com/office/drawing/2016/5/9/chartex" xmlns:cx4="http://schemas.microsoft.com/office/drawing/2016/5/10/chartex" xmlns:cx5="http://schemas.microsoft.com/office/drawing/2016/5/11/chartex" xmlns:cx6="http://schemas.microsoft.com/office/drawing/2016/5/12/chartex" xmlns:cx7="http://schemas.microsoft.com/office/drawing/2016/5/13/chartex" xmlns:cx8="http://schemas.microsoft.com/office/drawing/2016/5/14/chartex" xmlns:mc="http://schemas.openxmlformats.org/markup-compatibility/2006" xmlns:aink="http://schemas.microsoft.com/office/drawing/2016/ink" xmlns:am3d="http://schemas.microsoft.com/office/drawing/2017/model3d" xmlns:o="urn:schemas-microsoft-com:office:office" xmlns:r="http://schemas.openxmlformats.org/officeDocument/2006/relationships" xmlns:m="http://schemas.openxmlformats.org/officeDocument/2006/math" xmlns:v="urn:schemas-microsoft-com:vml" xmlns:wp14="http://schemas.microsoft.com/office/word/2010/wordprocessingDrawing" xmlns:wp="http://schemas.openxmlformats.org/drawingml/2006/wordprocessingDrawing" xmlns:w10="urn:schemas-microsoft-com:office:word" xmlns:w="http://schemas.openxmlformats.org/wordprocessingml/2006/main" xmlns:w14="http://schemas.microsoft.com/office/word/2010/wordml" xmlns:w15="http://schemas.microsoft.com/office/word/2012/wordml" xmlns:w16cex="http://schemas.microsoft.com/office/word/2018/wordml/cex" xmlns:w16cid="http://schemas.microsoft.com/office/word/2016/wordml/cid" xmlns:w16="http://schemas.microsoft.com/office/word/2018/wordml" xmlns:w16sdtdh="http://schemas.microsoft.com/office/word/2020/wordml/sdtdatahash" xmlns:w16se="http://schemas.microsoft.com/office/word/2015/wordml/symex" xmlns:wpg="http://schemas.microsoft.com/office/word/2010/wordprocessingGroup" xmlns:wpi="http://schemas.microsoft.com/office/word/2010/wordprocessingInk" xmlns:wne="http://schemas.microsoft.com/office/word/2006/wordml" xmlns:wps="http://schemas.microsoft.com/office/word/2010/wordprocessingShape" mc:Ignorable="w14 w15 w16se w16cid w16 w16cex w16sdtdh wp14">
+<w:hdr xmlns:wpc="http://schemas.microsoft.com/office/word/2010/wordprocessingCanvas" xmlns:cx="http://schemas.microsoft.com/office/drawing/2014/chartex" xmlns:cx1="http://schemas.microsoft.com/office/drawing/2015/9/8/chartex" xmlns:cx2="http://schemas.microsoft.com/office/drawing/2015/10/21/chartex" xmlns:cx3="http://schemas.microsoft.com/office/drawing/2016/5/9/chartex" xmlns:cx4="http://schemas.microsoft.com/office/drawing/2016/5/10/chartex" xmlns:cx5="http://schemas.microsoft.com/office/drawing/2016/5/11/chartex" xmlns:cx6="http://schemas.microsoft.com/office/drawing/2016/5/12/chartex" xmlns:cx7="http://schemas.microsoft.com/office/drawing/2016/5/13/chartex" xmlns:cx8="http://schemas.microsoft.com/office/drawing/2016/5/14/chartex" xmlns:mc="http://schemas.openxmlformats.org/markup-compatibility/2006" xmlns:aink="http://schemas.microsoft.com/office/drawing/2016/ink" xmlns:am3d="http://schemas.microsoft.com/office/drawing/2017/model3d" xmlns:o="urn:schemas-microsoft-com:office:office" xmlns:r="http://schemas.openxmlformats.org/officeDocument/2006/relationships" xmlns:m="http://schemas.openxmlformats.org/officeDocument/2006/math" xmlns:v="urn:schemas-microsoft-com:vml" xmlns:wp14="http://schemas.microsoft.com/office/word/2010/wordprocessingDrawing" xmlns:wp="http://schemas.openxmlformats.org/drawingml/2006/wordprocessingDrawing" xmlns:w10="urn:schemas-microsoft-com:office:word" xmlns:w="http://schemas.openxmlformats.org/wordprocessingml/2006/main" xmlns:w14="http://schemas.microsoft.com/office/word/2010/wordml" xmlns:w15="http://schemas.microsoft.com/office/word/2012/wordml" xmlns:w16cex="http://schemas.microsoft.com/office/word/2018/wordml/cex" xmlns:w16cid="http://schemas.microsoft.com/office/word/2016/wordml/cid" xmlns:w16="http://schemas.microsoft.com/office/word/2018/wordml" xmlns:w16se="http://schemas.microsoft.com/office/word/2015/wordml/symex" xmlns:wpg="http://schemas.microsoft.com/office/word/2010/wordprocessingGroup" xmlns:wpi="http://schemas.microsoft.com/office/word/2010/wordprocessingInk" xmlns:wne="http://schemas.microsoft.com/office/word/2006/wordml" xmlns:wps="http://schemas.microsoft.com/office/word/2010/wordprocessingShape" mc:Ignorable="w14 w15 w16se w16cid w16 w16cex wp14">
   <w:p>
     <w:pPr>
       <w:pStyle w:val="Header"/>
@@ -2158,7 +2939,7 @@
 </file>
 
 <file path=word/numbering.xml><?xml version="1.0" encoding="utf-8"?>
-<w:numbering xmlns:wpc="http://schemas.microsoft.com/office/word/2010/wordprocessingCanvas" xmlns:cx="http://schemas.microsoft.com/office/drawing/2014/chartex" xmlns:cx1="http://schemas.microsoft.com/office/drawing/2015/9/8/chartex" xmlns:cx2="http://schemas.microsoft.com/office/drawing/2015/10/21/chartex" xmlns:cx3="http://schemas.microsoft.com/office/drawing/2016/5/9/chartex" xmlns:cx4="http://schemas.microsoft.com/office/drawing/2016/5/10/chartex" xmlns:cx5="http://schemas.microsoft.com/office/drawing/2016/5/11/chartex" xmlns:cx6="http://schemas.microsoft.com/office/drawing/2016/5/12/chartex" xmlns:cx7="http://schemas.microsoft.com/office/drawing/2016/5/13/chartex" xmlns:cx8="http://schemas.microsoft.com/office/drawing/2016/5/14/chartex" xmlns:mc="http://schemas.openxmlformats.org/markup-compatibility/2006" xmlns:aink="http://schemas.microsoft.com/office/drawing/2016/ink" xmlns:am3d="http://schemas.microsoft.com/office/drawing/2017/model3d" xmlns:o="urn:schemas-microsoft-com:office:office" xmlns:r="http://schemas.openxmlformats.org/officeDocument/2006/relationships" xmlns:m="http://schemas.openxmlformats.org/officeDocument/2006/math" xmlns:v="urn:schemas-microsoft-com:vml" xmlns:wp14="http://schemas.microsoft.com/office/word/2010/wordprocessingDrawing" xmlns:wp="http://schemas.openxmlformats.org/drawingml/2006/wordprocessingDrawing" xmlns:w10="urn:schemas-microsoft-com:office:word" xmlns:w="http://schemas.openxmlformats.org/wordprocessingml/2006/main" xmlns:w14="http://schemas.microsoft.com/office/word/2010/wordml" xmlns:w15="http://schemas.microsoft.com/office/word/2012/wordml" xmlns:w16cex="http://schemas.microsoft.com/office/word/2018/wordml/cex" xmlns:w16cid="http://schemas.microsoft.com/office/word/2016/wordml/cid" xmlns:w16="http://schemas.microsoft.com/office/word/2018/wordml" xmlns:w16sdtdh="http://schemas.microsoft.com/office/word/2020/wordml/sdtdatahash" xmlns:w16se="http://schemas.microsoft.com/office/word/2015/wordml/symex" xmlns:wpg="http://schemas.microsoft.com/office/word/2010/wordprocessingGroup" xmlns:wpi="http://schemas.microsoft.com/office/word/2010/wordprocessingInk" xmlns:wne="http://schemas.microsoft.com/office/word/2006/wordml" xmlns:wps="http://schemas.microsoft.com/office/word/2010/wordprocessingShape" mc:Ignorable="w14 w15 w16se w16cid w16 w16cex w16sdtdh wp14">
+<w:numbering xmlns:wpc="http://schemas.microsoft.com/office/word/2010/wordprocessingCanvas" xmlns:cx="http://schemas.microsoft.com/office/drawing/2014/chartex" xmlns:cx1="http://schemas.microsoft.com/office/drawing/2015/9/8/chartex" xmlns:cx2="http://schemas.microsoft.com/office/drawing/2015/10/21/chartex" xmlns:cx3="http://schemas.microsoft.com/office/drawing/2016/5/9/chartex" xmlns:cx4="http://schemas.microsoft.com/office/drawing/2016/5/10/chartex" xmlns:cx5="http://schemas.microsoft.com/office/drawing/2016/5/11/chartex" xmlns:cx6="http://schemas.microsoft.com/office/drawing/2016/5/12/chartex" xmlns:cx7="http://schemas.microsoft.com/office/drawing/2016/5/13/chartex" xmlns:cx8="http://schemas.microsoft.com/office/drawing/2016/5/14/chartex" xmlns:mc="http://schemas.openxmlformats.org/markup-compatibility/2006" xmlns:aink="http://schemas.microsoft.com/office/drawing/2016/ink" xmlns:am3d="http://schemas.microsoft.com/office/drawing/2017/model3d" xmlns:o="urn:schemas-microsoft-com:office:office" xmlns:r="http://schemas.openxmlformats.org/officeDocument/2006/relationships" xmlns:m="http://schemas.openxmlformats.org/officeDocument/2006/math" xmlns:v="urn:schemas-microsoft-com:vml" xmlns:wp14="http://schemas.microsoft.com/office/word/2010/wordprocessingDrawing" xmlns:wp="http://schemas.openxmlformats.org/drawingml/2006/wordprocessingDrawing" xmlns:w10="urn:schemas-microsoft-com:office:word" xmlns:w="http://schemas.openxmlformats.org/wordprocessingml/2006/main" xmlns:w14="http://schemas.microsoft.com/office/word/2010/wordml" xmlns:w15="http://schemas.microsoft.com/office/word/2012/wordml" xmlns:w16cex="http://schemas.microsoft.com/office/word/2018/wordml/cex" xmlns:w16cid="http://schemas.microsoft.com/office/word/2016/wordml/cid" xmlns:w16="http://schemas.microsoft.com/office/word/2018/wordml" xmlns:w16se="http://schemas.microsoft.com/office/word/2015/wordml/symex" xmlns:wpg="http://schemas.microsoft.com/office/word/2010/wordprocessingGroup" xmlns:wpi="http://schemas.microsoft.com/office/word/2010/wordprocessingInk" xmlns:wne="http://schemas.microsoft.com/office/word/2006/wordml" xmlns:wps="http://schemas.microsoft.com/office/word/2010/wordprocessingShape" mc:Ignorable="w14 w15 w16se w16cid w16 w16cex wp14">
   <w:abstractNum w:abstractNumId="0" w15:restartNumberingAfterBreak="0">
     <w:nsid w:val="11BA2E0E"/>
     <w:multiLevelType w:val="hybridMultilevel"/>
@@ -2841,6 +3622,273 @@
     </w:lvl>
   </w:abstractNum>
   <w:abstractNum w:abstractNumId="6" w15:restartNumberingAfterBreak="0">
+    <w:nsid w:val="46C23B26"/>
+    <w:multiLevelType w:val="hybridMultilevel"/>
+    <w:tmpl w:val="B76E7C32"/>
+    <w:lvl w:ilvl="0" w:tplc="1009000F">
+      <w:start w:val="1"/>
+      <w:numFmt w:val="decimal"/>
+      <w:lvlText w:val="%1."/>
+      <w:lvlJc w:val="left"/>
+      <w:pPr>
+        <w:ind w:left="720" w:hanging="360"/>
+      </w:pPr>
+      <w:rPr>
+        <w:rFonts w:hint="default"/>
+      </w:rPr>
+    </w:lvl>
+    <w:lvl w:ilvl="1" w:tplc="10090019" w:tentative="1">
+      <w:start w:val="1"/>
+      <w:numFmt w:val="lowerLetter"/>
+      <w:lvlText w:val="%2."/>
+      <w:lvlJc w:val="left"/>
+      <w:pPr>
+        <w:ind w:left="1440" w:hanging="360"/>
+      </w:pPr>
+    </w:lvl>
+    <w:lvl w:ilvl="2" w:tplc="1009001B" w:tentative="1">
+      <w:start w:val="1"/>
+      <w:numFmt w:val="lowerRoman"/>
+      <w:lvlText w:val="%3."/>
+      <w:lvlJc w:val="right"/>
+      <w:pPr>
+        <w:ind w:left="2160" w:hanging="180"/>
+      </w:pPr>
+    </w:lvl>
+    <w:lvl w:ilvl="3" w:tplc="1009000F" w:tentative="1">
+      <w:start w:val="1"/>
+      <w:numFmt w:val="decimal"/>
+      <w:lvlText w:val="%4."/>
+      <w:lvlJc w:val="left"/>
+      <w:pPr>
+        <w:ind w:left="2880" w:hanging="360"/>
+      </w:pPr>
+    </w:lvl>
+    <w:lvl w:ilvl="4" w:tplc="10090019" w:tentative="1">
+      <w:start w:val="1"/>
+      <w:numFmt w:val="lowerLetter"/>
+      <w:lvlText w:val="%5."/>
+      <w:lvlJc w:val="left"/>
+      <w:pPr>
+        <w:ind w:left="3600" w:hanging="360"/>
+      </w:pPr>
+    </w:lvl>
+    <w:lvl w:ilvl="5" w:tplc="1009001B" w:tentative="1">
+      <w:start w:val="1"/>
+      <w:numFmt w:val="lowerRoman"/>
+      <w:lvlText w:val="%6."/>
+      <w:lvlJc w:val="right"/>
+      <w:pPr>
+        <w:ind w:left="4320" w:hanging="180"/>
+      </w:pPr>
+    </w:lvl>
+    <w:lvl w:ilvl="6" w:tplc="1009000F" w:tentative="1">
+      <w:start w:val="1"/>
+      <w:numFmt w:val="decimal"/>
+      <w:lvlText w:val="%7."/>
+      <w:lvlJc w:val="left"/>
+      <w:pPr>
+        <w:ind w:left="5040" w:hanging="360"/>
+      </w:pPr>
+    </w:lvl>
+    <w:lvl w:ilvl="7" w:tplc="10090019" w:tentative="1">
+      <w:start w:val="1"/>
+      <w:numFmt w:val="lowerLetter"/>
+      <w:lvlText w:val="%8."/>
+      <w:lvlJc w:val="left"/>
+      <w:pPr>
+        <w:ind w:left="5760" w:hanging="360"/>
+      </w:pPr>
+    </w:lvl>
+    <w:lvl w:ilvl="8" w:tplc="1009001B" w:tentative="1">
+      <w:start w:val="1"/>
+      <w:numFmt w:val="lowerRoman"/>
+      <w:lvlText w:val="%9."/>
+      <w:lvlJc w:val="right"/>
+      <w:pPr>
+        <w:ind w:left="6480" w:hanging="180"/>
+      </w:pPr>
+    </w:lvl>
+  </w:abstractNum>
+  <w:abstractNum w:abstractNumId="7" w15:restartNumberingAfterBreak="0">
+    <w:nsid w:val="506906A4"/>
+    <w:multiLevelType w:val="hybridMultilevel"/>
+    <w:tmpl w:val="B76E7C32"/>
+    <w:lvl w:ilvl="0" w:tplc="1009000F">
+      <w:start w:val="1"/>
+      <w:numFmt w:val="decimal"/>
+      <w:lvlText w:val="%1."/>
+      <w:lvlJc w:val="left"/>
+      <w:pPr>
+        <w:ind w:left="720" w:hanging="360"/>
+      </w:pPr>
+      <w:rPr>
+        <w:rFonts w:hint="default"/>
+      </w:rPr>
+    </w:lvl>
+    <w:lvl w:ilvl="1" w:tplc="10090019" w:tentative="1">
+      <w:start w:val="1"/>
+      <w:numFmt w:val="lowerLetter"/>
+      <w:lvlText w:val="%2."/>
+      <w:lvlJc w:val="left"/>
+      <w:pPr>
+        <w:ind w:left="1440" w:hanging="360"/>
+      </w:pPr>
+    </w:lvl>
+    <w:lvl w:ilvl="2" w:tplc="1009001B" w:tentative="1">
+      <w:start w:val="1"/>
+      <w:numFmt w:val="lowerRoman"/>
+      <w:lvlText w:val="%3."/>
+      <w:lvlJc w:val="right"/>
+      <w:pPr>
+        <w:ind w:left="2160" w:hanging="180"/>
+      </w:pPr>
+    </w:lvl>
+    <w:lvl w:ilvl="3" w:tplc="1009000F" w:tentative="1">
+      <w:start w:val="1"/>
+      <w:numFmt w:val="decimal"/>
+      <w:lvlText w:val="%4."/>
+      <w:lvlJc w:val="left"/>
+      <w:pPr>
+        <w:ind w:left="2880" w:hanging="360"/>
+      </w:pPr>
+    </w:lvl>
+    <w:lvl w:ilvl="4" w:tplc="10090019" w:tentative="1">
+      <w:start w:val="1"/>
+      <w:numFmt w:val="lowerLetter"/>
+      <w:lvlText w:val="%5."/>
+      <w:lvlJc w:val="left"/>
+      <w:pPr>
+        <w:ind w:left="3600" w:hanging="360"/>
+      </w:pPr>
+    </w:lvl>
+    <w:lvl w:ilvl="5" w:tplc="1009001B" w:tentative="1">
+      <w:start w:val="1"/>
+      <w:numFmt w:val="lowerRoman"/>
+      <w:lvlText w:val="%6."/>
+      <w:lvlJc w:val="right"/>
+      <w:pPr>
+        <w:ind w:left="4320" w:hanging="180"/>
+      </w:pPr>
+    </w:lvl>
+    <w:lvl w:ilvl="6" w:tplc="1009000F" w:tentative="1">
+      <w:start w:val="1"/>
+      <w:numFmt w:val="decimal"/>
+      <w:lvlText w:val="%7."/>
+      <w:lvlJc w:val="left"/>
+      <w:pPr>
+        <w:ind w:left="5040" w:hanging="360"/>
+      </w:pPr>
+    </w:lvl>
+    <w:lvl w:ilvl="7" w:tplc="10090019" w:tentative="1">
+      <w:start w:val="1"/>
+      <w:numFmt w:val="lowerLetter"/>
+      <w:lvlText w:val="%8."/>
+      <w:lvlJc w:val="left"/>
+      <w:pPr>
+        <w:ind w:left="5760" w:hanging="360"/>
+      </w:pPr>
+    </w:lvl>
+    <w:lvl w:ilvl="8" w:tplc="1009001B" w:tentative="1">
+      <w:start w:val="1"/>
+      <w:numFmt w:val="lowerRoman"/>
+      <w:lvlText w:val="%9."/>
+      <w:lvlJc w:val="right"/>
+      <w:pPr>
+        <w:ind w:left="6480" w:hanging="180"/>
+      </w:pPr>
+    </w:lvl>
+  </w:abstractNum>
+  <w:abstractNum w:abstractNumId="8" w15:restartNumberingAfterBreak="0">
+    <w:nsid w:val="582D7242"/>
+    <w:multiLevelType w:val="hybridMultilevel"/>
+    <w:tmpl w:val="B76E7C32"/>
+    <w:lvl w:ilvl="0" w:tplc="1009000F">
+      <w:start w:val="1"/>
+      <w:numFmt w:val="decimal"/>
+      <w:lvlText w:val="%1."/>
+      <w:lvlJc w:val="left"/>
+      <w:pPr>
+        <w:ind w:left="720" w:hanging="360"/>
+      </w:pPr>
+      <w:rPr>
+        <w:rFonts w:hint="default"/>
+      </w:rPr>
+    </w:lvl>
+    <w:lvl w:ilvl="1" w:tplc="10090019" w:tentative="1">
+      <w:start w:val="1"/>
+      <w:numFmt w:val="lowerLetter"/>
+      <w:lvlText w:val="%2."/>
+      <w:lvlJc w:val="left"/>
+      <w:pPr>
+        <w:ind w:left="1440" w:hanging="360"/>
+      </w:pPr>
+    </w:lvl>
+    <w:lvl w:ilvl="2" w:tplc="1009001B" w:tentative="1">
+      <w:start w:val="1"/>
+      <w:numFmt w:val="lowerRoman"/>
+      <w:lvlText w:val="%3."/>
+      <w:lvlJc w:val="right"/>
+      <w:pPr>
+        <w:ind w:left="2160" w:hanging="180"/>
+      </w:pPr>
+    </w:lvl>
+    <w:lvl w:ilvl="3" w:tplc="1009000F" w:tentative="1">
+      <w:start w:val="1"/>
+      <w:numFmt w:val="decimal"/>
+      <w:lvlText w:val="%4."/>
+      <w:lvlJc w:val="left"/>
+      <w:pPr>
+        <w:ind w:left="2880" w:hanging="360"/>
+      </w:pPr>
+    </w:lvl>
+    <w:lvl w:ilvl="4" w:tplc="10090019" w:tentative="1">
+      <w:start w:val="1"/>
+      <w:numFmt w:val="lowerLetter"/>
+      <w:lvlText w:val="%5."/>
+      <w:lvlJc w:val="left"/>
+      <w:pPr>
+        <w:ind w:left="3600" w:hanging="360"/>
+      </w:pPr>
+    </w:lvl>
+    <w:lvl w:ilvl="5" w:tplc="1009001B" w:tentative="1">
+      <w:start w:val="1"/>
+      <w:numFmt w:val="lowerRoman"/>
+      <w:lvlText w:val="%6."/>
+      <w:lvlJc w:val="right"/>
+      <w:pPr>
+        <w:ind w:left="4320" w:hanging="180"/>
+      </w:pPr>
+    </w:lvl>
+    <w:lvl w:ilvl="6" w:tplc="1009000F" w:tentative="1">
+      <w:start w:val="1"/>
+      <w:numFmt w:val="decimal"/>
+      <w:lvlText w:val="%7."/>
+      <w:lvlJc w:val="left"/>
+      <w:pPr>
+        <w:ind w:left="5040" w:hanging="360"/>
+      </w:pPr>
+    </w:lvl>
+    <w:lvl w:ilvl="7" w:tplc="10090019" w:tentative="1">
+      <w:start w:val="1"/>
+      <w:numFmt w:val="lowerLetter"/>
+      <w:lvlText w:val="%8."/>
+      <w:lvlJc w:val="left"/>
+      <w:pPr>
+        <w:ind w:left="5760" w:hanging="360"/>
+      </w:pPr>
+    </w:lvl>
+    <w:lvl w:ilvl="8" w:tplc="1009001B" w:tentative="1">
+      <w:start w:val="1"/>
+      <w:numFmt w:val="lowerRoman"/>
+      <w:lvlText w:val="%9."/>
+      <w:lvlJc w:val="right"/>
+      <w:pPr>
+        <w:ind w:left="6480" w:hanging="180"/>
+      </w:pPr>
+    </w:lvl>
+  </w:abstractNum>
+  <w:abstractNum w:abstractNumId="9" w15:restartNumberingAfterBreak="0">
     <w:nsid w:val="5FFC0408"/>
     <w:multiLevelType w:val="hybridMultilevel"/>
     <w:tmpl w:val="AE4651D8"/>
@@ -2953,7 +4001,7 @@
       </w:rPr>
     </w:lvl>
   </w:abstractNum>
-  <w:abstractNum w:abstractNumId="7" w15:restartNumberingAfterBreak="0">
+  <w:abstractNum w:abstractNumId="10" w15:restartNumberingAfterBreak="0">
     <w:nsid w:val="687A57D4"/>
     <w:multiLevelType w:val="hybridMultilevel"/>
     <w:tmpl w:val="CD642D00"/>
@@ -3070,7 +4118,7 @@
     <w:abstractNumId w:val="1"/>
   </w:num>
   <w:num w:numId="2">
-    <w:abstractNumId w:val="6"/>
+    <w:abstractNumId w:val="9"/>
   </w:num>
   <w:num w:numId="3">
     <w:abstractNumId w:val="0"/>
@@ -3088,6 +4136,15 @@
     <w:abstractNumId w:val="4"/>
   </w:num>
   <w:num w:numId="8">
+    <w:abstractNumId w:val="10"/>
+  </w:num>
+  <w:num w:numId="9">
+    <w:abstractNumId w:val="6"/>
+  </w:num>
+  <w:num w:numId="10">
+    <w:abstractNumId w:val="8"/>
+  </w:num>
+  <w:num w:numId="11">
     <w:abstractNumId w:val="7"/>
   </w:num>
   <w:numIdMacAtCleanup w:val="4"/>
@@ -3095,7 +4152,7 @@
 </file>
 
 <file path=word/styles.xml><?xml version="1.0" encoding="utf-8"?>
-<w:styles xmlns:mc="http://schemas.openxmlformats.org/markup-compatibility/2006" xmlns:r="http://schemas.openxmlformats.org/officeDocument/2006/relationships" xmlns:w="http://schemas.openxmlformats.org/wordprocessingml/2006/main" xmlns:w14="http://schemas.microsoft.com/office/word/2010/wordml" xmlns:w15="http://schemas.microsoft.com/office/word/2012/wordml" xmlns:w16cex="http://schemas.microsoft.com/office/word/2018/wordml/cex" xmlns:w16cid="http://schemas.microsoft.com/office/word/2016/wordml/cid" xmlns:w16="http://schemas.microsoft.com/office/word/2018/wordml" xmlns:w16sdtdh="http://schemas.microsoft.com/office/word/2020/wordml/sdtdatahash" xmlns:w16se="http://schemas.microsoft.com/office/word/2015/wordml/symex" mc:Ignorable="w14 w15 w16se w16cid w16 w16cex w16sdtdh">
+<w:styles xmlns:mc="http://schemas.openxmlformats.org/markup-compatibility/2006" xmlns:r="http://schemas.openxmlformats.org/officeDocument/2006/relationships" xmlns:w="http://schemas.openxmlformats.org/wordprocessingml/2006/main" xmlns:w14="http://schemas.microsoft.com/office/word/2010/wordml" xmlns:w15="http://schemas.microsoft.com/office/word/2012/wordml" xmlns:w16cex="http://schemas.microsoft.com/office/word/2018/wordml/cex" xmlns:w16cid="http://schemas.microsoft.com/office/word/2016/wordml/cid" xmlns:w16="http://schemas.microsoft.com/office/word/2018/wordml" xmlns:w16se="http://schemas.microsoft.com/office/word/2015/wordml/symex" mc:Ignorable="w14 w15 w16se w16cid w16 w16cex">
   <w:docDefaults>
     <w:rPrDefault>
       <w:rPr>
@@ -4875,7 +5932,7 @@
 </file>
 
 <file path=word/glossary/document.xml><?xml version="1.0" encoding="utf-8"?>
-<w:glossaryDocument xmlns:wpc="http://schemas.microsoft.com/office/word/2010/wordprocessingCanvas" xmlns:cx="http://schemas.microsoft.com/office/drawing/2014/chartex" xmlns:cx1="http://schemas.microsoft.com/office/drawing/2015/9/8/chartex" xmlns:cx2="http://schemas.microsoft.com/office/drawing/2015/10/21/chartex" xmlns:cx3="http://schemas.microsoft.com/office/drawing/2016/5/9/chartex" xmlns:cx4="http://schemas.microsoft.com/office/drawing/2016/5/10/chartex" xmlns:cx5="http://schemas.microsoft.com/office/drawing/2016/5/11/chartex" xmlns:cx6="http://schemas.microsoft.com/office/drawing/2016/5/12/chartex" xmlns:cx7="http://schemas.microsoft.com/office/drawing/2016/5/13/chartex" xmlns:cx8="http://schemas.microsoft.com/office/drawing/2016/5/14/chartex" xmlns:mc="http://schemas.openxmlformats.org/markup-compatibility/2006" xmlns:aink="http://schemas.microsoft.com/office/drawing/2016/ink" xmlns:am3d="http://schemas.microsoft.com/office/drawing/2017/model3d" xmlns:o="urn:schemas-microsoft-com:office:office" xmlns:r="http://schemas.openxmlformats.org/officeDocument/2006/relationships" xmlns:m="http://schemas.openxmlformats.org/officeDocument/2006/math" xmlns:v="urn:schemas-microsoft-com:vml" xmlns:wp14="http://schemas.microsoft.com/office/word/2010/wordprocessingDrawing" xmlns:wp="http://schemas.openxmlformats.org/drawingml/2006/wordprocessingDrawing" xmlns:w10="urn:schemas-microsoft-com:office:word" xmlns:w="http://schemas.openxmlformats.org/wordprocessingml/2006/main" xmlns:w14="http://schemas.microsoft.com/office/word/2010/wordml" xmlns:w15="http://schemas.microsoft.com/office/word/2012/wordml" xmlns:w16cex="http://schemas.microsoft.com/office/word/2018/wordml/cex" xmlns:w16cid="http://schemas.microsoft.com/office/word/2016/wordml/cid" xmlns:w16="http://schemas.microsoft.com/office/word/2018/wordml" xmlns:w16sdtdh="http://schemas.microsoft.com/office/word/2020/wordml/sdtdatahash" xmlns:w16se="http://schemas.microsoft.com/office/word/2015/wordml/symex" xmlns:wpg="http://schemas.microsoft.com/office/word/2010/wordprocessingGroup" xmlns:wpi="http://schemas.microsoft.com/office/word/2010/wordprocessingInk" xmlns:wne="http://schemas.microsoft.com/office/word/2006/wordml" xmlns:wps="http://schemas.microsoft.com/office/word/2010/wordprocessingShape" mc:Ignorable="w14 w15 w16se w16cid w16 w16cex w16sdtdh wp14">
+<w:glossaryDocument xmlns:wpc="http://schemas.microsoft.com/office/word/2010/wordprocessingCanvas" xmlns:cx="http://schemas.microsoft.com/office/drawing/2014/chartex" xmlns:cx1="http://schemas.microsoft.com/office/drawing/2015/9/8/chartex" xmlns:cx2="http://schemas.microsoft.com/office/drawing/2015/10/21/chartex" xmlns:cx3="http://schemas.microsoft.com/office/drawing/2016/5/9/chartex" xmlns:cx4="http://schemas.microsoft.com/office/drawing/2016/5/10/chartex" xmlns:cx5="http://schemas.microsoft.com/office/drawing/2016/5/11/chartex" xmlns:cx6="http://schemas.microsoft.com/office/drawing/2016/5/12/chartex" xmlns:cx7="http://schemas.microsoft.com/office/drawing/2016/5/13/chartex" xmlns:cx8="http://schemas.microsoft.com/office/drawing/2016/5/14/chartex" xmlns:mc="http://schemas.openxmlformats.org/markup-compatibility/2006" xmlns:aink="http://schemas.microsoft.com/office/drawing/2016/ink" xmlns:am3d="http://schemas.microsoft.com/office/drawing/2017/model3d" xmlns:o="urn:schemas-microsoft-com:office:office" xmlns:r="http://schemas.openxmlformats.org/officeDocument/2006/relationships" xmlns:m="http://schemas.openxmlformats.org/officeDocument/2006/math" xmlns:v="urn:schemas-microsoft-com:vml" xmlns:wp14="http://schemas.microsoft.com/office/word/2010/wordprocessingDrawing" xmlns:wp="http://schemas.openxmlformats.org/drawingml/2006/wordprocessingDrawing" xmlns:w10="urn:schemas-microsoft-com:office:word" xmlns:w="http://schemas.openxmlformats.org/wordprocessingml/2006/main" xmlns:w14="http://schemas.microsoft.com/office/word/2010/wordml" xmlns:w15="http://schemas.microsoft.com/office/word/2012/wordml" xmlns:w16cex="http://schemas.microsoft.com/office/word/2018/wordml/cex" xmlns:w16cid="http://schemas.microsoft.com/office/word/2016/wordml/cid" xmlns:w16="http://schemas.microsoft.com/office/word/2018/wordml" xmlns:w16se="http://schemas.microsoft.com/office/word/2015/wordml/symex" xmlns:wpg="http://schemas.microsoft.com/office/word/2010/wordprocessingGroup" xmlns:wpi="http://schemas.microsoft.com/office/word/2010/wordprocessingInk" xmlns:wne="http://schemas.microsoft.com/office/word/2006/wordml" xmlns:wps="http://schemas.microsoft.com/office/word/2010/wordprocessingShape" mc:Ignorable="w14 w15 w16se w16cid w16 w16cex wp14">
   <w:docParts>
     <w:docPart>
       <w:docPartPr>
@@ -4934,7 +5991,7 @@
 </file>
 
 <file path=word/glossary/fontTable.xml><?xml version="1.0" encoding="utf-8"?>
-<w:fonts xmlns:mc="http://schemas.openxmlformats.org/markup-compatibility/2006" xmlns:r="http://schemas.openxmlformats.org/officeDocument/2006/relationships" xmlns:w="http://schemas.openxmlformats.org/wordprocessingml/2006/main" xmlns:w14="http://schemas.microsoft.com/office/word/2010/wordml" xmlns:w15="http://schemas.microsoft.com/office/word/2012/wordml" xmlns:w16cex="http://schemas.microsoft.com/office/word/2018/wordml/cex" xmlns:w16cid="http://schemas.microsoft.com/office/word/2016/wordml/cid" xmlns:w16="http://schemas.microsoft.com/office/word/2018/wordml" xmlns:w16sdtdh="http://schemas.microsoft.com/office/word/2020/wordml/sdtdatahash" xmlns:w16se="http://schemas.microsoft.com/office/word/2015/wordml/symex" mc:Ignorable="w14 w15 w16se w16cid w16 w16cex w16sdtdh">
+<w:fonts xmlns:mc="http://schemas.openxmlformats.org/markup-compatibility/2006" xmlns:r="http://schemas.openxmlformats.org/officeDocument/2006/relationships" xmlns:w="http://schemas.openxmlformats.org/wordprocessingml/2006/main" xmlns:w14="http://schemas.microsoft.com/office/word/2010/wordml" xmlns:w15="http://schemas.microsoft.com/office/word/2012/wordml" xmlns:w16cex="http://schemas.microsoft.com/office/word/2018/wordml/cex" xmlns:w16cid="http://schemas.microsoft.com/office/word/2016/wordml/cid" xmlns:w16="http://schemas.microsoft.com/office/word/2018/wordml" xmlns:w16se="http://schemas.microsoft.com/office/word/2015/wordml/symex" mc:Ignorable="w14 w15 w16se w16cid w16 w16cex">
   <w:font w:name="Symbol">
     <w:panose1 w:val="05050102010706020507"/>
     <w:charset w:val="02"/>
@@ -5010,7 +6067,7 @@
 </file>
 
 <file path=word/glossary/settings.xml><?xml version="1.0" encoding="utf-8"?>
-<w:settings xmlns:mc="http://schemas.openxmlformats.org/markup-compatibility/2006" xmlns:o="urn:schemas-microsoft-com:office:office" xmlns:r="http://schemas.openxmlformats.org/officeDocument/2006/relationships" xmlns:m="http://schemas.openxmlformats.org/officeDocument/2006/math" xmlns:v="urn:schemas-microsoft-com:vml" xmlns:w10="urn:schemas-microsoft-com:office:word" xmlns:w="http://schemas.openxmlformats.org/wordprocessingml/2006/main" xmlns:w14="http://schemas.microsoft.com/office/word/2010/wordml" xmlns:w15="http://schemas.microsoft.com/office/word/2012/wordml" xmlns:w16cex="http://schemas.microsoft.com/office/word/2018/wordml/cex" xmlns:w16cid="http://schemas.microsoft.com/office/word/2016/wordml/cid" xmlns:w16="http://schemas.microsoft.com/office/word/2018/wordml" xmlns:w16sdtdh="http://schemas.microsoft.com/office/word/2020/wordml/sdtdatahash" xmlns:w16se="http://schemas.microsoft.com/office/word/2015/wordml/symex" xmlns:sl="http://schemas.openxmlformats.org/schemaLibrary/2006/main" mc:Ignorable="w14 w15 w16se w16cid w16 w16cex w16sdtdh">
+<w:settings xmlns:mc="http://schemas.openxmlformats.org/markup-compatibility/2006" xmlns:o="urn:schemas-microsoft-com:office:office" xmlns:r="http://schemas.openxmlformats.org/officeDocument/2006/relationships" xmlns:m="http://schemas.openxmlformats.org/officeDocument/2006/math" xmlns:v="urn:schemas-microsoft-com:vml" xmlns:w10="urn:schemas-microsoft-com:office:word" xmlns:w="http://schemas.openxmlformats.org/wordprocessingml/2006/main" xmlns:w14="http://schemas.microsoft.com/office/word/2010/wordml" xmlns:w15="http://schemas.microsoft.com/office/word/2012/wordml" xmlns:w16cex="http://schemas.microsoft.com/office/word/2018/wordml/cex" xmlns:w16cid="http://schemas.microsoft.com/office/word/2016/wordml/cid" xmlns:w16="http://schemas.microsoft.com/office/word/2018/wordml" xmlns:w16se="http://schemas.microsoft.com/office/word/2015/wordml/symex" xmlns:sl="http://schemas.openxmlformats.org/schemaLibrary/2006/main" mc:Ignorable="w14 w15 w16se w16cid w16 w16cex">
   <w:view w:val="normal"/>
   <w:revisionView w:inkAnnotations="0"/>
   <w:defaultTabStop w:val="720"/>
@@ -5055,6 +6112,7 @@
     <w:rsid w:val="00AB20BA"/>
     <w:rsid w:val="00B62E10"/>
     <w:rsid w:val="00B9419D"/>
+    <w:rsid w:val="00BF7E1E"/>
     <w:rsid w:val="00C32368"/>
     <w:rsid w:val="00CA4143"/>
     <w:rsid w:val="00CC2D6A"/>
@@ -5089,7 +6147,7 @@
 </file>
 
 <file path=word/glossary/styles.xml><?xml version="1.0" encoding="utf-8"?>
-<w:styles xmlns:mc="http://schemas.openxmlformats.org/markup-compatibility/2006" xmlns:r="http://schemas.openxmlformats.org/officeDocument/2006/relationships" xmlns:w="http://schemas.openxmlformats.org/wordprocessingml/2006/main" xmlns:w14="http://schemas.microsoft.com/office/word/2010/wordml" xmlns:w15="http://schemas.microsoft.com/office/word/2012/wordml" xmlns:w16cex="http://schemas.microsoft.com/office/word/2018/wordml/cex" xmlns:w16cid="http://schemas.microsoft.com/office/word/2016/wordml/cid" xmlns:w16="http://schemas.microsoft.com/office/word/2018/wordml" xmlns:w16sdtdh="http://schemas.microsoft.com/office/word/2020/wordml/sdtdatahash" xmlns:w16se="http://schemas.microsoft.com/office/word/2015/wordml/symex" mc:Ignorable="w14 w15 w16se w16cid w16 w16cex w16sdtdh">
+<w:styles xmlns:mc="http://schemas.openxmlformats.org/markup-compatibility/2006" xmlns:r="http://schemas.openxmlformats.org/officeDocument/2006/relationships" xmlns:w="http://schemas.openxmlformats.org/wordprocessingml/2006/main" xmlns:w14="http://schemas.microsoft.com/office/word/2010/wordml" xmlns:w15="http://schemas.microsoft.com/office/word/2012/wordml" xmlns:w16cex="http://schemas.microsoft.com/office/word/2018/wordml/cex" xmlns:w16cid="http://schemas.microsoft.com/office/word/2016/wordml/cid" xmlns:w16="http://schemas.microsoft.com/office/word/2018/wordml" xmlns:w16se="http://schemas.microsoft.com/office/word/2015/wordml/symex" mc:Ignorable="w14 w15 w16se w16cid w16 w16cex">
   <w:docDefaults>
     <w:rPrDefault>
       <w:rPr>
@@ -5528,7 +6586,7 @@
 </file>
 
 <file path=word/glossary/webSettings.xml><?xml version="1.0" encoding="utf-8"?>
-<w:webSettings xmlns:mc="http://schemas.openxmlformats.org/markup-compatibility/2006" xmlns:r="http://schemas.openxmlformats.org/officeDocument/2006/relationships" xmlns:w="http://schemas.openxmlformats.org/wordprocessingml/2006/main" xmlns:w14="http://schemas.microsoft.com/office/word/2010/wordml" xmlns:w15="http://schemas.microsoft.com/office/word/2012/wordml" xmlns:w16cex="http://schemas.microsoft.com/office/word/2018/wordml/cex" xmlns:w16cid="http://schemas.microsoft.com/office/word/2016/wordml/cid" xmlns:w16="http://schemas.microsoft.com/office/word/2018/wordml" xmlns:w16sdtdh="http://schemas.microsoft.com/office/word/2020/wordml/sdtdatahash" xmlns:w16se="http://schemas.microsoft.com/office/word/2015/wordml/symex" mc:Ignorable="w14 w15 w16se w16cid w16 w16cex w16sdtdh">
+<w:webSettings xmlns:mc="http://schemas.openxmlformats.org/markup-compatibility/2006" xmlns:r="http://schemas.openxmlformats.org/officeDocument/2006/relationships" xmlns:w="http://schemas.openxmlformats.org/wordprocessingml/2006/main" xmlns:w14="http://schemas.microsoft.com/office/word/2010/wordml" xmlns:w15="http://schemas.microsoft.com/office/word/2012/wordml" xmlns:w16cex="http://schemas.microsoft.com/office/word/2018/wordml/cex" xmlns:w16cid="http://schemas.microsoft.com/office/word/2016/wordml/cid" xmlns:w16="http://schemas.microsoft.com/office/word/2018/wordml" xmlns:w16se="http://schemas.microsoft.com/office/word/2015/wordml/symex" mc:Ignorable="w14 w15 w16se w16cid w16 w16cex">
   <w:optimizeForBrowser/>
   <w:allowPNG/>
 </w:webSettings>

</xml_diff>

<commit_message>
code for leds added
</commit_message>
<xml_diff>
--- a/lab_3/ECE 298 S2021 Lab 3 - Template.docx
+++ b/lab_3/ECE 298 S2021 Lab 3 - Template.docx
@@ -1,6 +1,6 @@
 
 <file path=word/document.xml><?xml version="1.0" encoding="utf-8"?>
-<w:document xmlns:wpc="http://schemas.microsoft.com/office/word/2010/wordprocessingCanvas" xmlns:cx="http://schemas.microsoft.com/office/drawing/2014/chartex" xmlns:cx1="http://schemas.microsoft.com/office/drawing/2015/9/8/chartex" xmlns:cx2="http://schemas.microsoft.com/office/drawing/2015/10/21/chartex" xmlns:cx3="http://schemas.microsoft.com/office/drawing/2016/5/9/chartex" xmlns:cx4="http://schemas.microsoft.com/office/drawing/2016/5/10/chartex" xmlns:cx5="http://schemas.microsoft.com/office/drawing/2016/5/11/chartex" xmlns:cx6="http://schemas.microsoft.com/office/drawing/2016/5/12/chartex" xmlns:cx7="http://schemas.microsoft.com/office/drawing/2016/5/13/chartex" xmlns:cx8="http://schemas.microsoft.com/office/drawing/2016/5/14/chartex" xmlns:mc="http://schemas.openxmlformats.org/markup-compatibility/2006" xmlns:aink="http://schemas.microsoft.com/office/drawing/2016/ink" xmlns:am3d="http://schemas.microsoft.com/office/drawing/2017/model3d" xmlns:o="urn:schemas-microsoft-com:office:office" xmlns:r="http://schemas.openxmlformats.org/officeDocument/2006/relationships" xmlns:m="http://schemas.openxmlformats.org/officeDocument/2006/math" xmlns:v="urn:schemas-microsoft-com:vml" xmlns:wp14="http://schemas.microsoft.com/office/word/2010/wordprocessingDrawing" xmlns:wp="http://schemas.openxmlformats.org/drawingml/2006/wordprocessingDrawing" xmlns:w10="urn:schemas-microsoft-com:office:word" xmlns:w="http://schemas.openxmlformats.org/wordprocessingml/2006/main" xmlns:w14="http://schemas.microsoft.com/office/word/2010/wordml" xmlns:w15="http://schemas.microsoft.com/office/word/2012/wordml" xmlns:w16cex="http://schemas.microsoft.com/office/word/2018/wordml/cex" xmlns:w16cid="http://schemas.microsoft.com/office/word/2016/wordml/cid" xmlns:w16="http://schemas.microsoft.com/office/word/2018/wordml" xmlns:w16se="http://schemas.microsoft.com/office/word/2015/wordml/symex" xmlns:wpg="http://schemas.microsoft.com/office/word/2010/wordprocessingGroup" xmlns:wpi="http://schemas.microsoft.com/office/word/2010/wordprocessingInk" xmlns:wne="http://schemas.microsoft.com/office/word/2006/wordml" xmlns:wps="http://schemas.microsoft.com/office/word/2010/wordprocessingShape" mc:Ignorable="w14 w15 w16se w16cid w16 w16cex wp14">
+<w:document xmlns:wpc="http://schemas.microsoft.com/office/word/2010/wordprocessingCanvas" xmlns:cx="http://schemas.microsoft.com/office/drawing/2014/chartex" xmlns:cx1="http://schemas.microsoft.com/office/drawing/2015/9/8/chartex" xmlns:cx2="http://schemas.microsoft.com/office/drawing/2015/10/21/chartex" xmlns:cx3="http://schemas.microsoft.com/office/drawing/2016/5/9/chartex" xmlns:cx4="http://schemas.microsoft.com/office/drawing/2016/5/10/chartex" xmlns:cx5="http://schemas.microsoft.com/office/drawing/2016/5/11/chartex" xmlns:cx6="http://schemas.microsoft.com/office/drawing/2016/5/12/chartex" xmlns:cx7="http://schemas.microsoft.com/office/drawing/2016/5/13/chartex" xmlns:cx8="http://schemas.microsoft.com/office/drawing/2016/5/14/chartex" xmlns:mc="http://schemas.openxmlformats.org/markup-compatibility/2006" xmlns:aink="http://schemas.microsoft.com/office/drawing/2016/ink" xmlns:am3d="http://schemas.microsoft.com/office/drawing/2017/model3d" xmlns:o="urn:schemas-microsoft-com:office:office" xmlns:r="http://schemas.openxmlformats.org/officeDocument/2006/relationships" xmlns:m="http://schemas.openxmlformats.org/officeDocument/2006/math" xmlns:v="urn:schemas-microsoft-com:vml" xmlns:wp14="http://schemas.microsoft.com/office/word/2010/wordprocessingDrawing" xmlns:wp="http://schemas.openxmlformats.org/drawingml/2006/wordprocessingDrawing" xmlns:w10="urn:schemas-microsoft-com:office:word" xmlns:w="http://schemas.openxmlformats.org/wordprocessingml/2006/main" xmlns:w14="http://schemas.microsoft.com/office/word/2010/wordml" xmlns:w15="http://schemas.microsoft.com/office/word/2012/wordml" xmlns:w16cid="http://schemas.microsoft.com/office/word/2016/wordml/cid" xmlns:w16se="http://schemas.microsoft.com/office/word/2015/wordml/symex" xmlns:wpg="http://schemas.microsoft.com/office/word/2010/wordprocessingGroup" xmlns:wpi="http://schemas.microsoft.com/office/word/2010/wordprocessingInk" xmlns:wne="http://schemas.microsoft.com/office/word/2006/wordml" xmlns:wps="http://schemas.microsoft.com/office/word/2010/wordprocessingShape" mc:Ignorable="w14 w15 w16se w16cid wp14">
   <w:body>
     <w:bookmarkStart w:id="0" w:name="_Hlk61077485"/>
     <w:bookmarkEnd w:id="0"/>
@@ -536,7 +536,7 @@
           </w:tcPr>
           <w:p>
             <w:r>
-              <w:t>PB0</w:t>
+              <w:t>PA10</w:t>
             </w:r>
           </w:p>
         </w:tc>
@@ -550,7 +550,7 @@
             </w:pPr>
             <w:proofErr w:type="spellStart"/>
             <w:r>
-              <w:t>GPIO_Output</w:t>
+              <w:t>GPIO_Input</w:t>
             </w:r>
             <w:proofErr w:type="spellEnd"/>
           </w:p>
@@ -564,7 +564,15 @@
               <w:cnfStyle w:val="000000100000" w:firstRow="0" w:lastRow="0" w:firstColumn="0" w:lastColumn="0" w:oddVBand="0" w:evenVBand="0" w:oddHBand="1" w:evenHBand="0" w:firstRowFirstColumn="0" w:firstRowLastColumn="0" w:lastRowFirstColumn="0" w:lastRowLastColumn="0"/>
             </w:pPr>
             <w:r>
-              <w:t>Outputs the E (enable) bit that is sent to the LCD in 4-bit mode.</w:t>
+              <w:t xml:space="preserve">Controls the full system by turning it </w:t>
+            </w:r>
+            <w:proofErr w:type="gramStart"/>
+            <w:r>
+              <w:t>On</w:t>
+            </w:r>
+            <w:proofErr w:type="gramEnd"/>
+            <w:r>
+              <w:t>/Off.</w:t>
             </w:r>
           </w:p>
         </w:tc>
@@ -577,7 +585,7 @@
           </w:tcPr>
           <w:p>
             <w:r>
-              <w:t>PB1</w:t>
+              <w:t>PA11</w:t>
             </w:r>
           </w:p>
         </w:tc>
@@ -591,7 +599,7 @@
             </w:pPr>
             <w:proofErr w:type="spellStart"/>
             <w:r>
-              <w:t>GPIO_Output</w:t>
+              <w:t>GPIO_Input</w:t>
             </w:r>
             <w:proofErr w:type="spellEnd"/>
           </w:p>
@@ -605,7 +613,7 @@
               <w:cnfStyle w:val="000000000000" w:firstRow="0" w:lastRow="0" w:firstColumn="0" w:lastColumn="0" w:oddVBand="0" w:evenVBand="0" w:oddHBand="0" w:evenHBand="0" w:firstRowFirstColumn="0" w:firstRowLastColumn="0" w:lastRowFirstColumn="0" w:lastRowLastColumn="0"/>
             </w:pPr>
             <w:r>
-              <w:t>Outputs the RS bit that is sent to the LCD in 4-bit mode.</w:t>
+              <w:t>Controls the switching between the locked and run mode.</w:t>
             </w:r>
           </w:p>
         </w:tc>
@@ -621,7 +629,7 @@
           </w:tcPr>
           <w:p>
             <w:r>
-              <w:t>PB2</w:t>
+              <w:t>PB0</w:t>
             </w:r>
           </w:p>
         </w:tc>
@@ -649,7 +657,7 @@
               <w:cnfStyle w:val="000000100000" w:firstRow="0" w:lastRow="0" w:firstColumn="0" w:lastColumn="0" w:oddVBand="0" w:evenVBand="0" w:oddHBand="1" w:evenHBand="0" w:firstRowFirstColumn="0" w:firstRowLastColumn="0" w:lastRowFirstColumn="0" w:lastRowLastColumn="0"/>
             </w:pPr>
             <w:r>
-              <w:t>Outputs the R/W (read/write) bit that is sent to the LCD in 4-bit mode.</w:t>
+              <w:t>Outputs the E (enable) bit that is sent to the LCD in 4-bit mode.</w:t>
             </w:r>
           </w:p>
         </w:tc>
@@ -662,7 +670,7 @@
           </w:tcPr>
           <w:p>
             <w:r>
-              <w:t>PB3</w:t>
+              <w:t>PB1</w:t>
             </w:r>
           </w:p>
         </w:tc>
@@ -690,7 +698,7 @@
               <w:cnfStyle w:val="000000000000" w:firstRow="0" w:lastRow="0" w:firstColumn="0" w:lastColumn="0" w:oddVBand="0" w:evenVBand="0" w:oddHBand="0" w:evenHBand="0" w:firstRowFirstColumn="0" w:firstRowLastColumn="0" w:lastRowFirstColumn="0" w:lastRowLastColumn="0"/>
             </w:pPr>
             <w:r>
-              <w:t>Controls the red LED indicating battery voltage.</w:t>
+              <w:t>Outputs the RS bit that is sent to the LCD in 4-bit mode.</w:t>
             </w:r>
           </w:p>
         </w:tc>
@@ -706,7 +714,7 @@
           </w:tcPr>
           <w:p>
             <w:r>
-              <w:t>PB4</w:t>
+              <w:t>PB2</w:t>
             </w:r>
           </w:p>
         </w:tc>
@@ -734,7 +742,7 @@
               <w:cnfStyle w:val="000000100000" w:firstRow="0" w:lastRow="0" w:firstColumn="0" w:lastColumn="0" w:oddVBand="0" w:evenVBand="0" w:oddHBand="1" w:evenHBand="0" w:firstRowFirstColumn="0" w:firstRowLastColumn="0" w:lastRowFirstColumn="0" w:lastRowLastColumn="0"/>
             </w:pPr>
             <w:r>
-              <w:t>Controls the orange LED indicating battery voltage.</w:t>
+              <w:t>Outputs the R/W (read/write) bit that is sent to the LCD in 4-bit mode.</w:t>
             </w:r>
           </w:p>
         </w:tc>
@@ -747,7 +755,7 @@
           </w:tcPr>
           <w:p>
             <w:r>
-              <w:t>PB5</w:t>
+              <w:t>PB3</w:t>
             </w:r>
           </w:p>
         </w:tc>
@@ -775,7 +783,7 @@
               <w:cnfStyle w:val="000000000000" w:firstRow="0" w:lastRow="0" w:firstColumn="0" w:lastColumn="0" w:oddVBand="0" w:evenVBand="0" w:oddHBand="0" w:evenHBand="0" w:firstRowFirstColumn="0" w:firstRowLastColumn="0" w:lastRowFirstColumn="0" w:lastRowLastColumn="0"/>
             </w:pPr>
             <w:r>
-              <w:t>Controls the yellow LED indicating battery voltage.</w:t>
+              <w:t>Controls the red LED indicating battery voltage.</w:t>
             </w:r>
           </w:p>
         </w:tc>
@@ -791,7 +799,7 @@
           </w:tcPr>
           <w:p>
             <w:r>
-              <w:t>PB6</w:t>
+              <w:t>PB4</w:t>
             </w:r>
           </w:p>
         </w:tc>
@@ -819,10 +827,12 @@
               <w:cnfStyle w:val="000000100000" w:firstRow="0" w:lastRow="0" w:firstColumn="0" w:lastColumn="0" w:oddVBand="0" w:evenVBand="0" w:oddHBand="1" w:evenHBand="0" w:firstRowFirstColumn="0" w:firstRowLastColumn="0" w:lastRowFirstColumn="0" w:lastRowLastColumn="0"/>
             </w:pPr>
             <w:r>
-              <w:t>Controls the green LED indicating battery voltage.</w:t>
-            </w:r>
-          </w:p>
-        </w:tc>
+              <w:t>Controls the orange LED indicating battery voltage.</w:t>
+            </w:r>
+          </w:p>
+        </w:tc>
+        <w:bookmarkStart w:id="1" w:name="_GoBack"/>
+        <w:bookmarkEnd w:id="1"/>
       </w:tr>
       <w:tr>
         <w:tc>
@@ -832,7 +842,7 @@
           </w:tcPr>
           <w:p>
             <w:r>
-              <w:t>PB7</w:t>
+              <w:t>PB5</w:t>
             </w:r>
           </w:p>
         </w:tc>
@@ -860,7 +870,7 @@
               <w:cnfStyle w:val="000000000000" w:firstRow="0" w:lastRow="0" w:firstColumn="0" w:lastColumn="0" w:oddVBand="0" w:evenVBand="0" w:oddHBand="0" w:evenHBand="0" w:firstRowFirstColumn="0" w:firstRowLastColumn="0" w:lastRowFirstColumn="0" w:lastRowLastColumn="0"/>
             </w:pPr>
             <w:r>
-              <w:t>Controls the green LED indicating controller mode.</w:t>
+              <w:t>Controls the yellow LED indicating battery voltage.</w:t>
             </w:r>
           </w:p>
         </w:tc>
@@ -876,10 +886,7 @@
           </w:tcPr>
           <w:p>
             <w:r>
-              <w:t>PB1</w:t>
-            </w:r>
-            <w:r>
-              <w:t>4</w:t>
+              <w:t>PB6</w:t>
             </w:r>
           </w:p>
         </w:tc>
@@ -907,13 +914,7 @@
               <w:cnfStyle w:val="000000100000" w:firstRow="0" w:lastRow="0" w:firstColumn="0" w:lastColumn="0" w:oddVBand="0" w:evenVBand="0" w:oddHBand="1" w:evenHBand="0" w:firstRowFirstColumn="0" w:firstRowLastColumn="0" w:lastRowFirstColumn="0" w:lastRowLastColumn="0"/>
             </w:pPr>
             <w:r>
-              <w:t xml:space="preserve">Selects the mux output controlling forward and backward rotation of the </w:t>
-            </w:r>
-            <w:r>
-              <w:t xml:space="preserve">right </w:t>
-            </w:r>
-            <w:r>
-              <w:t>DC motor.</w:t>
+              <w:t>Controls the green LED indicating battery voltage.</w:t>
             </w:r>
           </w:p>
         </w:tc>
@@ -926,10 +927,7 @@
           </w:tcPr>
           <w:p>
             <w:r>
-              <w:t>PB1</w:t>
-            </w:r>
-            <w:r>
-              <w:t>5</w:t>
+              <w:t>PB7</w:t>
             </w:r>
           </w:p>
         </w:tc>
@@ -957,13 +955,92 @@
               <w:cnfStyle w:val="000000000000" w:firstRow="0" w:lastRow="0" w:firstColumn="0" w:lastColumn="0" w:oddVBand="0" w:evenVBand="0" w:oddHBand="0" w:evenHBand="0" w:firstRowFirstColumn="0" w:firstRowLastColumn="0" w:lastRowFirstColumn="0" w:lastRowLastColumn="0"/>
             </w:pPr>
             <w:r>
-              <w:t xml:space="preserve">Selects the mux output controlling forward and backward rotation of the </w:t>
-            </w:r>
-            <w:r>
-              <w:t>left</w:t>
-            </w:r>
-            <w:r>
-              <w:t xml:space="preserve"> DC motor.</w:t>
+              <w:t>Controls the green LED indicating controller mode.</w:t>
+            </w:r>
+          </w:p>
+        </w:tc>
+      </w:tr>
+      <w:tr>
+        <w:trPr>
+          <w:cnfStyle w:val="000000100000" w:firstRow="0" w:lastRow="0" w:firstColumn="0" w:lastColumn="0" w:oddVBand="0" w:evenVBand="0" w:oddHBand="1" w:evenHBand="0" w:firstRowFirstColumn="0" w:firstRowLastColumn="0" w:lastRowFirstColumn="0" w:lastRowLastColumn="0"/>
+        </w:trPr>
+        <w:tc>
+          <w:tcPr>
+            <w:cnfStyle w:val="001000000000" w:firstRow="0" w:lastRow="0" w:firstColumn="1" w:lastColumn="0" w:oddVBand="0" w:evenVBand="0" w:oddHBand="0" w:evenHBand="0" w:firstRowFirstColumn="0" w:firstRowLastColumn="0" w:lastRowFirstColumn="0" w:lastRowLastColumn="0"/>
+            <w:tcW w:w="1291" w:type="dxa"/>
+          </w:tcPr>
+          <w:p>
+            <w:r>
+              <w:t>PB14</w:t>
+            </w:r>
+          </w:p>
+        </w:tc>
+        <w:tc>
+          <w:tcPr>
+            <w:tcW w:w="2084" w:type="dxa"/>
+          </w:tcPr>
+          <w:p>
+            <w:pPr>
+              <w:cnfStyle w:val="000000100000" w:firstRow="0" w:lastRow="0" w:firstColumn="0" w:lastColumn="0" w:oddVBand="0" w:evenVBand="0" w:oddHBand="1" w:evenHBand="0" w:firstRowFirstColumn="0" w:firstRowLastColumn="0" w:lastRowFirstColumn="0" w:lastRowLastColumn="0"/>
+            </w:pPr>
+            <w:proofErr w:type="spellStart"/>
+            <w:r>
+              <w:t>GPIO_Output</w:t>
+            </w:r>
+            <w:proofErr w:type="spellEnd"/>
+          </w:p>
+        </w:tc>
+        <w:tc>
+          <w:tcPr>
+            <w:tcW w:w="6615" w:type="dxa"/>
+          </w:tcPr>
+          <w:p>
+            <w:pPr>
+              <w:cnfStyle w:val="000000100000" w:firstRow="0" w:lastRow="0" w:firstColumn="0" w:lastColumn="0" w:oddVBand="0" w:evenVBand="0" w:oddHBand="1" w:evenHBand="0" w:firstRowFirstColumn="0" w:firstRowLastColumn="0" w:lastRowFirstColumn="0" w:lastRowLastColumn="0"/>
+            </w:pPr>
+            <w:r>
+              <w:t>Selects the mux output controlling forward and backward rotation of the right DC motor.</w:t>
+            </w:r>
+          </w:p>
+        </w:tc>
+      </w:tr>
+      <w:tr>
+        <w:tc>
+          <w:tcPr>
+            <w:cnfStyle w:val="001000000000" w:firstRow="0" w:lastRow="0" w:firstColumn="1" w:lastColumn="0" w:oddVBand="0" w:evenVBand="0" w:oddHBand="0" w:evenHBand="0" w:firstRowFirstColumn="0" w:firstRowLastColumn="0" w:lastRowFirstColumn="0" w:lastRowLastColumn="0"/>
+            <w:tcW w:w="1291" w:type="dxa"/>
+          </w:tcPr>
+          <w:p>
+            <w:r>
+              <w:t>PB15</w:t>
+            </w:r>
+          </w:p>
+        </w:tc>
+        <w:tc>
+          <w:tcPr>
+            <w:tcW w:w="2084" w:type="dxa"/>
+          </w:tcPr>
+          <w:p>
+            <w:pPr>
+              <w:cnfStyle w:val="000000000000" w:firstRow="0" w:lastRow="0" w:firstColumn="0" w:lastColumn="0" w:oddVBand="0" w:evenVBand="0" w:oddHBand="0" w:evenHBand="0" w:firstRowFirstColumn="0" w:firstRowLastColumn="0" w:lastRowFirstColumn="0" w:lastRowLastColumn="0"/>
+            </w:pPr>
+            <w:proofErr w:type="spellStart"/>
+            <w:r>
+              <w:t>GPIO_Output</w:t>
+            </w:r>
+            <w:proofErr w:type="spellEnd"/>
+          </w:p>
+        </w:tc>
+        <w:tc>
+          <w:tcPr>
+            <w:tcW w:w="6615" w:type="dxa"/>
+          </w:tcPr>
+          <w:p>
+            <w:pPr>
+              <w:cnfStyle w:val="000000000000" w:firstRow="0" w:lastRow="0" w:firstColumn="0" w:lastColumn="0" w:oddVBand="0" w:evenVBand="0" w:oddHBand="0" w:evenHBand="0" w:firstRowFirstColumn="0" w:firstRowLastColumn="0" w:lastRowFirstColumn="0" w:lastRowLastColumn="0"/>
+            </w:pPr>
+            <w:r>
+              <w:t>Selects the mux output controlling forward and backward rotation of the left DC motor.</w:t>
             </w:r>
           </w:p>
         </w:tc>
@@ -1484,6 +1561,7 @@
           </w:tcPr>
           <w:p>
             <w:r>
+              <w:lastRenderedPageBreak/>
               <w:t>ADC</w:t>
             </w:r>
           </w:p>
@@ -1510,7 +1588,6 @@
           </w:tcPr>
           <w:p>
             <w:r>
-              <w:lastRenderedPageBreak/>
               <w:t>GPIO</w:t>
             </w:r>
           </w:p>
@@ -1524,15 +1601,7 @@
               <w:cnfStyle w:val="000000000000" w:firstRow="0" w:lastRow="0" w:firstColumn="0" w:lastColumn="0" w:oddVBand="0" w:evenVBand="0" w:oddHBand="0" w:evenHBand="0" w:firstRowFirstColumn="0" w:firstRowLastColumn="0" w:lastRowFirstColumn="0" w:lastRowLastColumn="0"/>
             </w:pPr>
             <w:r>
-              <w:t xml:space="preserve">Outputs digital signals to the LEDs, multiplexers, LED </w:t>
-            </w:r>
-            <w:proofErr w:type="gramStart"/>
-            <w:r>
-              <w:t>NFETs</w:t>
-            </w:r>
-            <w:proofErr w:type="gramEnd"/>
-            <w:r>
-              <w:t xml:space="preserve"> and LCD interfaces and receives input from the DC motor encoder’s outputs.</w:t>
+              <w:t>Outputs digital signals to the LEDs, multiplexers, LED NFETs and LCD interfaces and receives input from the DC motor encoder’s outputs.</w:t>
             </w:r>
           </w:p>
         </w:tc>
@@ -1610,23 +1679,7 @@
     </w:p>
     <w:p>
       <w:r>
-        <w:t xml:space="preserve">The system involving the DC motor, DC motor encoder, DC motor controller, potentiometer </w:t>
-      </w:r>
-      <w:proofErr w:type="gramStart"/>
-      <w:r>
-        <w:t>steering</w:t>
-      </w:r>
-      <w:proofErr w:type="gramEnd"/>
-      <w:r>
-        <w:t xml:space="preserve"> and speed inputs has been tested with input/output test cases. The DC motor is controlled with a </w:t>
-      </w:r>
-      <w:proofErr w:type="gramStart"/>
-      <w:r>
-        <w:t>software-based</w:t>
-      </w:r>
-      <w:proofErr w:type="gramEnd"/>
-      <w:r>
-        <w:t xml:space="preserve"> PID controller that varies the duty cycle of the PWM signal that is input to each of the DC motor controllers. The set point of the PID control is set by the steering/speed potentiometer voltage divider </w:t>
+        <w:t xml:space="preserve">The system involving the DC motor, DC motor encoder, DC motor controller, potentiometer steering and speed inputs has been tested with input/output test cases. The DC motor is controlled with a software-based PID controller that varies the duty cycle of the PWM signal that is input to each of the DC motor controllers. The set point of the PID control is set by the steering/speed potentiometer voltage divider </w:t>
       </w:r>
       <w:proofErr w:type="spellStart"/>
       <w:r>
@@ -1639,15 +1692,7 @@
     </w:p>
     <w:p>
       <w:r>
-        <w:t xml:space="preserve">It should be noted that a 2-1 multiplexer is used to apply a backward rotation to the DC motor, the select pins of which are labelled AB1, and AB2 for the left and right </w:t>
-      </w:r>
-      <w:proofErr w:type="gramStart"/>
-      <w:r>
-        <w:t>motor</w:t>
-      </w:r>
-      <w:proofErr w:type="gramEnd"/>
-      <w:r>
-        <w:t xml:space="preserve"> respectively.</w:t>
+        <w:t>It should be noted that a 2-1 multiplexer is used to apply a backward rotation to the DC motor, the select pins of which are labelled AB1, and AB2 for the left and right motor respectively.</w:t>
       </w:r>
     </w:p>
     <w:p>
@@ -1669,15 +1714,7 @@
           <w:bCs/>
           <w:u w:val="single"/>
         </w:rPr>
-        <w:t>Test 1: (</w:t>
-      </w:r>
-      <w:r>
-        <w:rPr>
-          <w:b/>
-          <w:bCs/>
-          <w:u w:val="single"/>
-        </w:rPr>
-        <w:t xml:space="preserve">forward steering) </w:t>
+        <w:t xml:space="preserve">Test 1: (forward steering) </w:t>
       </w:r>
     </w:p>
     <w:p>
@@ -1701,13 +1738,8 @@
         </w:numPr>
       </w:pPr>
       <w:r>
-        <w:t xml:space="preserve">The speed input potentiometer is set to position 7, which corresponds to a maximum speed of 160 </w:t>
-      </w:r>
-      <w:proofErr w:type="gramStart"/>
-      <w:r>
-        <w:t>RPM</w:t>
-      </w:r>
-      <w:proofErr w:type="gramEnd"/>
+        <w:t>The speed input potentiometer is set to position 7, which corresponds to a maximum speed of 160 RPM</w:t>
+      </w:r>
     </w:p>
     <w:p>
       <w:pPr>
@@ -1779,28 +1811,14 @@
         </w:numPr>
       </w:pPr>
       <w:r>
-        <w:t xml:space="preserve">The speed input potentiometer is set to position </w:t>
-      </w:r>
-      <w:r>
-        <w:t>1</w:t>
-      </w:r>
-      <w:r>
-        <w:t xml:space="preserve">, which corresponds to a speed of </w:t>
+        <w:t xml:space="preserve">The speed input potentiometer is set to position 1, which corresponds to a speed of </w:t>
       </w:r>
       <w:r>
         <w:t>-</w:t>
       </w:r>
       <w:r>
-        <w:t>320</w:t>
-      </w:r>
-      <w:r>
-        <w:t xml:space="preserve"> </w:t>
-      </w:r>
-      <w:proofErr w:type="gramStart"/>
-      <w:r>
-        <w:t>RPM</w:t>
-      </w:r>
-      <w:proofErr w:type="gramEnd"/>
+        <w:t>320 RPM</w:t>
+      </w:r>
     </w:p>
     <w:p>
       <w:pPr>
@@ -1811,25 +1829,7 @@
         </w:numPr>
       </w:pPr>
       <w:r>
-        <w:t xml:space="preserve">The steering input potentiometer is set to position </w:t>
-      </w:r>
-      <w:r>
-        <w:t>9</w:t>
-      </w:r>
-      <w:r>
-        <w:t xml:space="preserve">, which corresponds to decreasing the left motor speed by </w:t>
-      </w:r>
-      <w:r>
-        <w:t>80</w:t>
-      </w:r>
-      <w:r>
-        <w:t xml:space="preserve">% (turning </w:t>
-      </w:r>
-      <w:r>
-        <w:t>right while reversing</w:t>
-      </w:r>
-      <w:r>
-        <w:t>).</w:t>
+        <w:t>The steering input potentiometer is set to position 9, which corresponds to decreasing the left motor speed by 80% (turning right while reversing).</w:t>
       </w:r>
     </w:p>
     <w:p>
@@ -1902,13 +1902,8 @@
         <w:t>400</w:t>
       </w:r>
       <w:r>
-        <w:t xml:space="preserve"> </w:t>
-      </w:r>
-      <w:proofErr w:type="gramStart"/>
-      <w:r>
-        <w:t>RPM</w:t>
-      </w:r>
-      <w:proofErr w:type="gramEnd"/>
+        <w:t xml:space="preserve"> RPM</w:t>
+      </w:r>
     </w:p>
     <w:p>
       <w:pPr>
@@ -1972,6 +1967,9 @@
     </w:p>
     <w:p>
       <w:r>
+        <w:rPr>
+          <w:noProof/>
+        </w:rPr>
         <w:lastRenderedPageBreak/>
         <w:drawing>
           <wp:inline distT="0" distB="0" distL="0" distR="0" wp14:anchorId="53C9ACED" wp14:editId="7AFBE8C5">
@@ -2017,6 +2015,9 @@
     </w:p>
     <w:p>
       <w:r>
+        <w:rPr>
+          <w:noProof/>
+        </w:rPr>
         <w:drawing>
           <wp:inline distT="0" distB="0" distL="0" distR="0" wp14:anchorId="2D1DC441" wp14:editId="69FEC0A9">
             <wp:extent cx="6325589" cy="2790701"/>
@@ -2069,6 +2070,9 @@
     </w:p>
     <w:p>
       <w:r>
+        <w:rPr>
+          <w:noProof/>
+        </w:rPr>
         <w:drawing>
           <wp:inline distT="0" distB="0" distL="0" distR="0" wp14:anchorId="6D32056F" wp14:editId="33075EB3">
             <wp:extent cx="2215800" cy="1935678"/>
@@ -2143,6 +2147,9 @@
     </w:p>
     <w:p>
       <w:r>
+        <w:rPr>
+          <w:noProof/>
+        </w:rPr>
         <w:lastRenderedPageBreak/>
         <w:drawing>
           <wp:inline distT="0" distB="0" distL="0" distR="0" wp14:anchorId="4A0BD355" wp14:editId="42B73A32">
@@ -2188,6 +2195,9 @@
     </w:p>
     <w:p>
       <w:r>
+        <w:rPr>
+          <w:noProof/>
+        </w:rPr>
         <w:drawing>
           <wp:inline distT="0" distB="0" distL="0" distR="0" wp14:anchorId="184D57D7" wp14:editId="6A2FA320">
             <wp:extent cx="5731750" cy="2576946"/>
@@ -2240,6 +2250,9 @@
     </w:p>
     <w:p>
       <w:r>
+        <w:rPr>
+          <w:noProof/>
+        </w:rPr>
         <w:drawing>
           <wp:inline distT="0" distB="0" distL="0" distR="0" wp14:anchorId="0284B470" wp14:editId="380ACE2E">
             <wp:extent cx="2268724" cy="1897039"/>
@@ -2279,13 +2292,7 @@
     </w:p>
     <w:p>
       <w:r>
-        <w:t xml:space="preserve">The test confirms the </w:t>
-      </w:r>
-      <w:r>
-        <w:t>backward</w:t>
-      </w:r>
-      <w:r>
-        <w:t xml:space="preserve"> rotation and steering control is as designed, implemented with PID control of the PWM duty cycle fed to the DC motors. </w:t>
+        <w:t xml:space="preserve">The test confirms the backward rotation and steering control is as designed, implemented with PID control of the PWM duty cycle fed to the DC motors. </w:t>
       </w:r>
     </w:p>
     <w:p>
@@ -2312,6 +2319,9 @@
     </w:p>
     <w:p>
       <w:r>
+        <w:rPr>
+          <w:noProof/>
+        </w:rPr>
         <w:lastRenderedPageBreak/>
         <w:drawing>
           <wp:inline distT="0" distB="0" distL="0" distR="0" wp14:anchorId="5BDC6492" wp14:editId="310B21E9">
@@ -2357,6 +2367,9 @@
     </w:p>
     <w:p>
       <w:r>
+        <w:rPr>
+          <w:noProof/>
+        </w:rPr>
         <w:drawing>
           <wp:inline distT="0" distB="0" distL="0" distR="0" wp14:anchorId="19207B30" wp14:editId="0E2297E3">
             <wp:extent cx="5735782" cy="2523932"/>
@@ -2409,6 +2422,9 @@
     </w:p>
     <w:p>
       <w:r>
+        <w:rPr>
+          <w:noProof/>
+        </w:rPr>
         <w:drawing>
           <wp:inline distT="0" distB="0" distL="0" distR="0" wp14:anchorId="6DE5B300" wp14:editId="2010EB08">
             <wp:extent cx="2375065" cy="2170023"/>
@@ -2448,19 +2464,7 @@
     </w:p>
     <w:p>
       <w:r>
-        <w:t xml:space="preserve">The test confirms the </w:t>
-      </w:r>
-      <w:r>
-        <w:t xml:space="preserve">maximum </w:t>
-      </w:r>
-      <w:r>
-        <w:t xml:space="preserve">forward rotation and </w:t>
-      </w:r>
-      <w:r>
-        <w:t>straight speed</w:t>
-      </w:r>
-      <w:r>
-        <w:t xml:space="preserve"> control is as designed, implemented with PID control of the PWM duty cycle fed to the DC motors. </w:t>
+        <w:t xml:space="preserve">The test confirms the maximum forward rotation and straight speed control is as designed, implemented with PID control of the PWM duty cycle fed to the DC motors. </w:t>
       </w:r>
     </w:p>
     <w:p>
@@ -2531,7 +2535,7 @@
 </file>
 
 <file path=word/endnotes.xml><?xml version="1.0" encoding="utf-8"?>
-<w:endnotes xmlns:wpc="http://schemas.microsoft.com/office/word/2010/wordprocessingCanvas" xmlns:cx="http://schemas.microsoft.com/office/drawing/2014/chartex" xmlns:cx1="http://schemas.microsoft.com/office/drawing/2015/9/8/chartex" xmlns:cx2="http://schemas.microsoft.com/office/drawing/2015/10/21/chartex" xmlns:cx3="http://schemas.microsoft.com/office/drawing/2016/5/9/chartex" xmlns:cx4="http://schemas.microsoft.com/office/drawing/2016/5/10/chartex" xmlns:cx5="http://schemas.microsoft.com/office/drawing/2016/5/11/chartex" xmlns:cx6="http://schemas.microsoft.com/office/drawing/2016/5/12/chartex" xmlns:cx7="http://schemas.microsoft.com/office/drawing/2016/5/13/chartex" xmlns:cx8="http://schemas.microsoft.com/office/drawing/2016/5/14/chartex" xmlns:mc="http://schemas.openxmlformats.org/markup-compatibility/2006" xmlns:aink="http://schemas.microsoft.com/office/drawing/2016/ink" xmlns:am3d="http://schemas.microsoft.com/office/drawing/2017/model3d" xmlns:o="urn:schemas-microsoft-com:office:office" xmlns:r="http://schemas.openxmlformats.org/officeDocument/2006/relationships" xmlns:m="http://schemas.openxmlformats.org/officeDocument/2006/math" xmlns:v="urn:schemas-microsoft-com:vml" xmlns:wp14="http://schemas.microsoft.com/office/word/2010/wordprocessingDrawing" xmlns:wp="http://schemas.openxmlformats.org/drawingml/2006/wordprocessingDrawing" xmlns:w10="urn:schemas-microsoft-com:office:word" xmlns:w="http://schemas.openxmlformats.org/wordprocessingml/2006/main" xmlns:w14="http://schemas.microsoft.com/office/word/2010/wordml" xmlns:w15="http://schemas.microsoft.com/office/word/2012/wordml" xmlns:w16cex="http://schemas.microsoft.com/office/word/2018/wordml/cex" xmlns:w16cid="http://schemas.microsoft.com/office/word/2016/wordml/cid" xmlns:w16="http://schemas.microsoft.com/office/word/2018/wordml" xmlns:w16se="http://schemas.microsoft.com/office/word/2015/wordml/symex" xmlns:wpg="http://schemas.microsoft.com/office/word/2010/wordprocessingGroup" xmlns:wpi="http://schemas.microsoft.com/office/word/2010/wordprocessingInk" xmlns:wne="http://schemas.microsoft.com/office/word/2006/wordml" xmlns:wps="http://schemas.microsoft.com/office/word/2010/wordprocessingShape" mc:Ignorable="w14 w15 w16se w16cid w16 w16cex wp14">
+<w:endnotes xmlns:wpc="http://schemas.microsoft.com/office/word/2010/wordprocessingCanvas" xmlns:cx="http://schemas.microsoft.com/office/drawing/2014/chartex" xmlns:cx1="http://schemas.microsoft.com/office/drawing/2015/9/8/chartex" xmlns:cx2="http://schemas.microsoft.com/office/drawing/2015/10/21/chartex" xmlns:cx3="http://schemas.microsoft.com/office/drawing/2016/5/9/chartex" xmlns:cx4="http://schemas.microsoft.com/office/drawing/2016/5/10/chartex" xmlns:cx5="http://schemas.microsoft.com/office/drawing/2016/5/11/chartex" xmlns:cx6="http://schemas.microsoft.com/office/drawing/2016/5/12/chartex" xmlns:cx7="http://schemas.microsoft.com/office/drawing/2016/5/13/chartex" xmlns:cx8="http://schemas.microsoft.com/office/drawing/2016/5/14/chartex" xmlns:mc="http://schemas.openxmlformats.org/markup-compatibility/2006" xmlns:aink="http://schemas.microsoft.com/office/drawing/2016/ink" xmlns:am3d="http://schemas.microsoft.com/office/drawing/2017/model3d" xmlns:o="urn:schemas-microsoft-com:office:office" xmlns:r="http://schemas.openxmlformats.org/officeDocument/2006/relationships" xmlns:m="http://schemas.openxmlformats.org/officeDocument/2006/math" xmlns:v="urn:schemas-microsoft-com:vml" xmlns:wp14="http://schemas.microsoft.com/office/word/2010/wordprocessingDrawing" xmlns:wp="http://schemas.openxmlformats.org/drawingml/2006/wordprocessingDrawing" xmlns:w10="urn:schemas-microsoft-com:office:word" xmlns:w="http://schemas.openxmlformats.org/wordprocessingml/2006/main" xmlns:w14="http://schemas.microsoft.com/office/word/2010/wordml" xmlns:w15="http://schemas.microsoft.com/office/word/2012/wordml" xmlns:w16cid="http://schemas.microsoft.com/office/word/2016/wordml/cid" xmlns:w16se="http://schemas.microsoft.com/office/word/2015/wordml/symex" xmlns:wpg="http://schemas.microsoft.com/office/word/2010/wordprocessingGroup" xmlns:wpi="http://schemas.microsoft.com/office/word/2010/wordprocessingInk" xmlns:wne="http://schemas.microsoft.com/office/word/2006/wordml" xmlns:wps="http://schemas.microsoft.com/office/word/2010/wordprocessingShape" mc:Ignorable="w14 w15 w16se w16cid wp14">
   <w:endnote w:type="separator" w:id="-1">
     <w:p>
       <w:pPr>
@@ -2563,7 +2567,7 @@
 </file>
 
 <file path=word/footer1.xml><?xml version="1.0" encoding="utf-8"?>
-<w:ftr xmlns:wpc="http://schemas.microsoft.com/office/word/2010/wordprocessingCanvas" xmlns:cx="http://schemas.microsoft.com/office/drawing/2014/chartex" xmlns:cx1="http://schemas.microsoft.com/office/drawing/2015/9/8/chartex" xmlns:cx2="http://schemas.microsoft.com/office/drawing/2015/10/21/chartex" xmlns:cx3="http://schemas.microsoft.com/office/drawing/2016/5/9/chartex" xmlns:cx4="http://schemas.microsoft.com/office/drawing/2016/5/10/chartex" xmlns:cx5="http://schemas.microsoft.com/office/drawing/2016/5/11/chartex" xmlns:cx6="http://schemas.microsoft.com/office/drawing/2016/5/12/chartex" xmlns:cx7="http://schemas.microsoft.com/office/drawing/2016/5/13/chartex" xmlns:cx8="http://schemas.microsoft.com/office/drawing/2016/5/14/chartex" xmlns:mc="http://schemas.openxmlformats.org/markup-compatibility/2006" xmlns:aink="http://schemas.microsoft.com/office/drawing/2016/ink" xmlns:am3d="http://schemas.microsoft.com/office/drawing/2017/model3d" xmlns:o="urn:schemas-microsoft-com:office:office" xmlns:r="http://schemas.openxmlformats.org/officeDocument/2006/relationships" xmlns:m="http://schemas.openxmlformats.org/officeDocument/2006/math" xmlns:v="urn:schemas-microsoft-com:vml" xmlns:wp14="http://schemas.microsoft.com/office/word/2010/wordprocessingDrawing" xmlns:wp="http://schemas.openxmlformats.org/drawingml/2006/wordprocessingDrawing" xmlns:w10="urn:schemas-microsoft-com:office:word" xmlns:w="http://schemas.openxmlformats.org/wordprocessingml/2006/main" xmlns:w14="http://schemas.microsoft.com/office/word/2010/wordml" xmlns:w15="http://schemas.microsoft.com/office/word/2012/wordml" xmlns:w16cex="http://schemas.microsoft.com/office/word/2018/wordml/cex" xmlns:w16cid="http://schemas.microsoft.com/office/word/2016/wordml/cid" xmlns:w16="http://schemas.microsoft.com/office/word/2018/wordml" xmlns:w16se="http://schemas.microsoft.com/office/word/2015/wordml/symex" xmlns:wpg="http://schemas.microsoft.com/office/word/2010/wordprocessingGroup" xmlns:wpi="http://schemas.microsoft.com/office/word/2010/wordprocessingInk" xmlns:wne="http://schemas.microsoft.com/office/word/2006/wordml" xmlns:wps="http://schemas.microsoft.com/office/word/2010/wordprocessingShape" mc:Ignorable="w14 w15 w16se w16cid w16 w16cex wp14">
+<w:ftr xmlns:wpc="http://schemas.microsoft.com/office/word/2010/wordprocessingCanvas" xmlns:cx="http://schemas.microsoft.com/office/drawing/2014/chartex" xmlns:cx1="http://schemas.microsoft.com/office/drawing/2015/9/8/chartex" xmlns:cx2="http://schemas.microsoft.com/office/drawing/2015/10/21/chartex" xmlns:cx3="http://schemas.microsoft.com/office/drawing/2016/5/9/chartex" xmlns:cx4="http://schemas.microsoft.com/office/drawing/2016/5/10/chartex" xmlns:cx5="http://schemas.microsoft.com/office/drawing/2016/5/11/chartex" xmlns:cx6="http://schemas.microsoft.com/office/drawing/2016/5/12/chartex" xmlns:cx7="http://schemas.microsoft.com/office/drawing/2016/5/13/chartex" xmlns:cx8="http://schemas.microsoft.com/office/drawing/2016/5/14/chartex" xmlns:mc="http://schemas.openxmlformats.org/markup-compatibility/2006" xmlns:aink="http://schemas.microsoft.com/office/drawing/2016/ink" xmlns:am3d="http://schemas.microsoft.com/office/drawing/2017/model3d" xmlns:o="urn:schemas-microsoft-com:office:office" xmlns:r="http://schemas.openxmlformats.org/officeDocument/2006/relationships" xmlns:m="http://schemas.openxmlformats.org/officeDocument/2006/math" xmlns:v="urn:schemas-microsoft-com:vml" xmlns:wp14="http://schemas.microsoft.com/office/word/2010/wordprocessingDrawing" xmlns:wp="http://schemas.openxmlformats.org/drawingml/2006/wordprocessingDrawing" xmlns:w10="urn:schemas-microsoft-com:office:word" xmlns:w="http://schemas.openxmlformats.org/wordprocessingml/2006/main" xmlns:w14="http://schemas.microsoft.com/office/word/2010/wordml" xmlns:w15="http://schemas.microsoft.com/office/word/2012/wordml" xmlns:w16cid="http://schemas.microsoft.com/office/word/2016/wordml/cid" xmlns:w16se="http://schemas.microsoft.com/office/word/2015/wordml/symex" xmlns:wpg="http://schemas.microsoft.com/office/word/2010/wordprocessingGroup" xmlns:wpi="http://schemas.microsoft.com/office/word/2010/wordprocessingInk" xmlns:wne="http://schemas.microsoft.com/office/word/2006/wordml" xmlns:wps="http://schemas.microsoft.com/office/word/2010/wordprocessingShape" mc:Ignorable="w14 w15 w16se w16cid wp14">
   <w:p>
     <w:pPr>
       <w:pStyle w:val="Footer"/>
@@ -2601,7 +2605,7 @@
 </file>
 
 <file path=word/footer2.xml><?xml version="1.0" encoding="utf-8"?>
-<w:ftr xmlns:wpc="http://schemas.microsoft.com/office/word/2010/wordprocessingCanvas" xmlns:cx="http://schemas.microsoft.com/office/drawing/2014/chartex" xmlns:cx1="http://schemas.microsoft.com/office/drawing/2015/9/8/chartex" xmlns:cx2="http://schemas.microsoft.com/office/drawing/2015/10/21/chartex" xmlns:cx3="http://schemas.microsoft.com/office/drawing/2016/5/9/chartex" xmlns:cx4="http://schemas.microsoft.com/office/drawing/2016/5/10/chartex" xmlns:cx5="http://schemas.microsoft.com/office/drawing/2016/5/11/chartex" xmlns:cx6="http://schemas.microsoft.com/office/drawing/2016/5/12/chartex" xmlns:cx7="http://schemas.microsoft.com/office/drawing/2016/5/13/chartex" xmlns:cx8="http://schemas.microsoft.com/office/drawing/2016/5/14/chartex" xmlns:mc="http://schemas.openxmlformats.org/markup-compatibility/2006" xmlns:aink="http://schemas.microsoft.com/office/drawing/2016/ink" xmlns:am3d="http://schemas.microsoft.com/office/drawing/2017/model3d" xmlns:o="urn:schemas-microsoft-com:office:office" xmlns:r="http://schemas.openxmlformats.org/officeDocument/2006/relationships" xmlns:m="http://schemas.openxmlformats.org/officeDocument/2006/math" xmlns:v="urn:schemas-microsoft-com:vml" xmlns:wp14="http://schemas.microsoft.com/office/word/2010/wordprocessingDrawing" xmlns:wp="http://schemas.openxmlformats.org/drawingml/2006/wordprocessingDrawing" xmlns:w10="urn:schemas-microsoft-com:office:word" xmlns:w="http://schemas.openxmlformats.org/wordprocessingml/2006/main" xmlns:w14="http://schemas.microsoft.com/office/word/2010/wordml" xmlns:w15="http://schemas.microsoft.com/office/word/2012/wordml" xmlns:w16cex="http://schemas.microsoft.com/office/word/2018/wordml/cex" xmlns:w16cid="http://schemas.microsoft.com/office/word/2016/wordml/cid" xmlns:w16="http://schemas.microsoft.com/office/word/2018/wordml" xmlns:w16se="http://schemas.microsoft.com/office/word/2015/wordml/symex" xmlns:wpg="http://schemas.microsoft.com/office/word/2010/wordprocessingGroup" xmlns:wpi="http://schemas.microsoft.com/office/word/2010/wordprocessingInk" xmlns:wne="http://schemas.microsoft.com/office/word/2006/wordml" xmlns:wps="http://schemas.microsoft.com/office/word/2010/wordprocessingShape" mc:Ignorable="w14 w15 w16se w16cid w16 w16cex wp14">
+<w:ftr xmlns:wpc="http://schemas.microsoft.com/office/word/2010/wordprocessingCanvas" xmlns:cx="http://schemas.microsoft.com/office/drawing/2014/chartex" xmlns:cx1="http://schemas.microsoft.com/office/drawing/2015/9/8/chartex" xmlns:cx2="http://schemas.microsoft.com/office/drawing/2015/10/21/chartex" xmlns:cx3="http://schemas.microsoft.com/office/drawing/2016/5/9/chartex" xmlns:cx4="http://schemas.microsoft.com/office/drawing/2016/5/10/chartex" xmlns:cx5="http://schemas.microsoft.com/office/drawing/2016/5/11/chartex" xmlns:cx6="http://schemas.microsoft.com/office/drawing/2016/5/12/chartex" xmlns:cx7="http://schemas.microsoft.com/office/drawing/2016/5/13/chartex" xmlns:cx8="http://schemas.microsoft.com/office/drawing/2016/5/14/chartex" xmlns:mc="http://schemas.openxmlformats.org/markup-compatibility/2006" xmlns:aink="http://schemas.microsoft.com/office/drawing/2016/ink" xmlns:am3d="http://schemas.microsoft.com/office/drawing/2017/model3d" xmlns:o="urn:schemas-microsoft-com:office:office" xmlns:r="http://schemas.openxmlformats.org/officeDocument/2006/relationships" xmlns:m="http://schemas.openxmlformats.org/officeDocument/2006/math" xmlns:v="urn:schemas-microsoft-com:vml" xmlns:wp14="http://schemas.microsoft.com/office/word/2010/wordprocessingDrawing" xmlns:wp="http://schemas.openxmlformats.org/drawingml/2006/wordprocessingDrawing" xmlns:w10="urn:schemas-microsoft-com:office:word" xmlns:w="http://schemas.openxmlformats.org/wordprocessingml/2006/main" xmlns:w14="http://schemas.microsoft.com/office/word/2010/wordml" xmlns:w15="http://schemas.microsoft.com/office/word/2012/wordml" xmlns:w16cid="http://schemas.microsoft.com/office/word/2016/wordml/cid" xmlns:w16se="http://schemas.microsoft.com/office/word/2015/wordml/symex" xmlns:wpg="http://schemas.microsoft.com/office/word/2010/wordprocessingGroup" xmlns:wpi="http://schemas.microsoft.com/office/word/2010/wordprocessingInk" xmlns:wne="http://schemas.microsoft.com/office/word/2006/wordml" xmlns:wps="http://schemas.microsoft.com/office/word/2010/wordprocessingShape" mc:Ignorable="w14 w15 w16se w16cid wp14">
   <w:p>
     <w:pPr>
       <w:pStyle w:val="Footer"/>
@@ -2740,7 +2744,7 @@
 </file>
 
 <file path=word/footer3.xml><?xml version="1.0" encoding="utf-8"?>
-<w:ftr xmlns:wpc="http://schemas.microsoft.com/office/word/2010/wordprocessingCanvas" xmlns:cx="http://schemas.microsoft.com/office/drawing/2014/chartex" xmlns:cx1="http://schemas.microsoft.com/office/drawing/2015/9/8/chartex" xmlns:cx2="http://schemas.microsoft.com/office/drawing/2015/10/21/chartex" xmlns:cx3="http://schemas.microsoft.com/office/drawing/2016/5/9/chartex" xmlns:cx4="http://schemas.microsoft.com/office/drawing/2016/5/10/chartex" xmlns:cx5="http://schemas.microsoft.com/office/drawing/2016/5/11/chartex" xmlns:cx6="http://schemas.microsoft.com/office/drawing/2016/5/12/chartex" xmlns:cx7="http://schemas.microsoft.com/office/drawing/2016/5/13/chartex" xmlns:cx8="http://schemas.microsoft.com/office/drawing/2016/5/14/chartex" xmlns:mc="http://schemas.openxmlformats.org/markup-compatibility/2006" xmlns:aink="http://schemas.microsoft.com/office/drawing/2016/ink" xmlns:am3d="http://schemas.microsoft.com/office/drawing/2017/model3d" xmlns:o="urn:schemas-microsoft-com:office:office" xmlns:r="http://schemas.openxmlformats.org/officeDocument/2006/relationships" xmlns:m="http://schemas.openxmlformats.org/officeDocument/2006/math" xmlns:v="urn:schemas-microsoft-com:vml" xmlns:wp14="http://schemas.microsoft.com/office/word/2010/wordprocessingDrawing" xmlns:wp="http://schemas.openxmlformats.org/drawingml/2006/wordprocessingDrawing" xmlns:w10="urn:schemas-microsoft-com:office:word" xmlns:w="http://schemas.openxmlformats.org/wordprocessingml/2006/main" xmlns:w14="http://schemas.microsoft.com/office/word/2010/wordml" xmlns:w15="http://schemas.microsoft.com/office/word/2012/wordml" xmlns:w16cex="http://schemas.microsoft.com/office/word/2018/wordml/cex" xmlns:w16cid="http://schemas.microsoft.com/office/word/2016/wordml/cid" xmlns:w16="http://schemas.microsoft.com/office/word/2018/wordml" xmlns:w16se="http://schemas.microsoft.com/office/word/2015/wordml/symex" xmlns:wpg="http://schemas.microsoft.com/office/word/2010/wordprocessingGroup" xmlns:wpi="http://schemas.microsoft.com/office/word/2010/wordprocessingInk" xmlns:wne="http://schemas.microsoft.com/office/word/2006/wordml" xmlns:wps="http://schemas.microsoft.com/office/word/2010/wordprocessingShape" mc:Ignorable="w14 w15 w16se w16cid w16 w16cex wp14">
+<w:ftr xmlns:wpc="http://schemas.microsoft.com/office/word/2010/wordprocessingCanvas" xmlns:cx="http://schemas.microsoft.com/office/drawing/2014/chartex" xmlns:cx1="http://schemas.microsoft.com/office/drawing/2015/9/8/chartex" xmlns:cx2="http://schemas.microsoft.com/office/drawing/2015/10/21/chartex" xmlns:cx3="http://schemas.microsoft.com/office/drawing/2016/5/9/chartex" xmlns:cx4="http://schemas.microsoft.com/office/drawing/2016/5/10/chartex" xmlns:cx5="http://schemas.microsoft.com/office/drawing/2016/5/11/chartex" xmlns:cx6="http://schemas.microsoft.com/office/drawing/2016/5/12/chartex" xmlns:cx7="http://schemas.microsoft.com/office/drawing/2016/5/13/chartex" xmlns:cx8="http://schemas.microsoft.com/office/drawing/2016/5/14/chartex" xmlns:mc="http://schemas.openxmlformats.org/markup-compatibility/2006" xmlns:aink="http://schemas.microsoft.com/office/drawing/2016/ink" xmlns:am3d="http://schemas.microsoft.com/office/drawing/2017/model3d" xmlns:o="urn:schemas-microsoft-com:office:office" xmlns:r="http://schemas.openxmlformats.org/officeDocument/2006/relationships" xmlns:m="http://schemas.openxmlformats.org/officeDocument/2006/math" xmlns:v="urn:schemas-microsoft-com:vml" xmlns:wp14="http://schemas.microsoft.com/office/word/2010/wordprocessingDrawing" xmlns:wp="http://schemas.openxmlformats.org/drawingml/2006/wordprocessingDrawing" xmlns:w10="urn:schemas-microsoft-com:office:word" xmlns:w="http://schemas.openxmlformats.org/wordprocessingml/2006/main" xmlns:w14="http://schemas.microsoft.com/office/word/2010/wordml" xmlns:w15="http://schemas.microsoft.com/office/word/2012/wordml" xmlns:w16cid="http://schemas.microsoft.com/office/word/2016/wordml/cid" xmlns:w16se="http://schemas.microsoft.com/office/word/2015/wordml/symex" xmlns:wpg="http://schemas.microsoft.com/office/word/2010/wordprocessingGroup" xmlns:wpi="http://schemas.microsoft.com/office/word/2010/wordprocessingInk" xmlns:wne="http://schemas.microsoft.com/office/word/2006/wordml" xmlns:wps="http://schemas.microsoft.com/office/word/2010/wordprocessingShape" mc:Ignorable="w14 w15 w16se w16cid wp14">
   <w:p>
     <w:pPr>
       <w:pStyle w:val="Footer"/>
@@ -2867,7 +2871,7 @@
 </file>
 
 <file path=word/footnotes.xml><?xml version="1.0" encoding="utf-8"?>
-<w:footnotes xmlns:wpc="http://schemas.microsoft.com/office/word/2010/wordprocessingCanvas" xmlns:cx="http://schemas.microsoft.com/office/drawing/2014/chartex" xmlns:cx1="http://schemas.microsoft.com/office/drawing/2015/9/8/chartex" xmlns:cx2="http://schemas.microsoft.com/office/drawing/2015/10/21/chartex" xmlns:cx3="http://schemas.microsoft.com/office/drawing/2016/5/9/chartex" xmlns:cx4="http://schemas.microsoft.com/office/drawing/2016/5/10/chartex" xmlns:cx5="http://schemas.microsoft.com/office/drawing/2016/5/11/chartex" xmlns:cx6="http://schemas.microsoft.com/office/drawing/2016/5/12/chartex" xmlns:cx7="http://schemas.microsoft.com/office/drawing/2016/5/13/chartex" xmlns:cx8="http://schemas.microsoft.com/office/drawing/2016/5/14/chartex" xmlns:mc="http://schemas.openxmlformats.org/markup-compatibility/2006" xmlns:aink="http://schemas.microsoft.com/office/drawing/2016/ink" xmlns:am3d="http://schemas.microsoft.com/office/drawing/2017/model3d" xmlns:o="urn:schemas-microsoft-com:office:office" xmlns:r="http://schemas.openxmlformats.org/officeDocument/2006/relationships" xmlns:m="http://schemas.openxmlformats.org/officeDocument/2006/math" xmlns:v="urn:schemas-microsoft-com:vml" xmlns:wp14="http://schemas.microsoft.com/office/word/2010/wordprocessingDrawing" xmlns:wp="http://schemas.openxmlformats.org/drawingml/2006/wordprocessingDrawing" xmlns:w10="urn:schemas-microsoft-com:office:word" xmlns:w="http://schemas.openxmlformats.org/wordprocessingml/2006/main" xmlns:w14="http://schemas.microsoft.com/office/word/2010/wordml" xmlns:w15="http://schemas.microsoft.com/office/word/2012/wordml" xmlns:w16cex="http://schemas.microsoft.com/office/word/2018/wordml/cex" xmlns:w16cid="http://schemas.microsoft.com/office/word/2016/wordml/cid" xmlns:w16="http://schemas.microsoft.com/office/word/2018/wordml" xmlns:w16se="http://schemas.microsoft.com/office/word/2015/wordml/symex" xmlns:wpg="http://schemas.microsoft.com/office/word/2010/wordprocessingGroup" xmlns:wpi="http://schemas.microsoft.com/office/word/2010/wordprocessingInk" xmlns:wne="http://schemas.microsoft.com/office/word/2006/wordml" xmlns:wps="http://schemas.microsoft.com/office/word/2010/wordprocessingShape" mc:Ignorable="w14 w15 w16se w16cid w16 w16cex wp14">
+<w:footnotes xmlns:wpc="http://schemas.microsoft.com/office/word/2010/wordprocessingCanvas" xmlns:cx="http://schemas.microsoft.com/office/drawing/2014/chartex" xmlns:cx1="http://schemas.microsoft.com/office/drawing/2015/9/8/chartex" xmlns:cx2="http://schemas.microsoft.com/office/drawing/2015/10/21/chartex" xmlns:cx3="http://schemas.microsoft.com/office/drawing/2016/5/9/chartex" xmlns:cx4="http://schemas.microsoft.com/office/drawing/2016/5/10/chartex" xmlns:cx5="http://schemas.microsoft.com/office/drawing/2016/5/11/chartex" xmlns:cx6="http://schemas.microsoft.com/office/drawing/2016/5/12/chartex" xmlns:cx7="http://schemas.microsoft.com/office/drawing/2016/5/13/chartex" xmlns:cx8="http://schemas.microsoft.com/office/drawing/2016/5/14/chartex" xmlns:mc="http://schemas.openxmlformats.org/markup-compatibility/2006" xmlns:aink="http://schemas.microsoft.com/office/drawing/2016/ink" xmlns:am3d="http://schemas.microsoft.com/office/drawing/2017/model3d" xmlns:o="urn:schemas-microsoft-com:office:office" xmlns:r="http://schemas.openxmlformats.org/officeDocument/2006/relationships" xmlns:m="http://schemas.openxmlformats.org/officeDocument/2006/math" xmlns:v="urn:schemas-microsoft-com:vml" xmlns:wp14="http://schemas.microsoft.com/office/word/2010/wordprocessingDrawing" xmlns:wp="http://schemas.openxmlformats.org/drawingml/2006/wordprocessingDrawing" xmlns:w10="urn:schemas-microsoft-com:office:word" xmlns:w="http://schemas.openxmlformats.org/wordprocessingml/2006/main" xmlns:w14="http://schemas.microsoft.com/office/word/2010/wordml" xmlns:w15="http://schemas.microsoft.com/office/word/2012/wordml" xmlns:w16cid="http://schemas.microsoft.com/office/word/2016/wordml/cid" xmlns:w16se="http://schemas.microsoft.com/office/word/2015/wordml/symex" xmlns:wpg="http://schemas.microsoft.com/office/word/2010/wordprocessingGroup" xmlns:wpi="http://schemas.microsoft.com/office/word/2010/wordprocessingInk" xmlns:wne="http://schemas.microsoft.com/office/word/2006/wordml" xmlns:wps="http://schemas.microsoft.com/office/word/2010/wordprocessingShape" mc:Ignorable="w14 w15 w16se w16cid wp14">
   <w:footnote w:type="separator" w:id="-1">
     <w:p>
       <w:pPr>
@@ -2899,7 +2903,7 @@
 </file>
 
 <file path=word/header1.xml><?xml version="1.0" encoding="utf-8"?>
-<w:hdr xmlns:wpc="http://schemas.microsoft.com/office/word/2010/wordprocessingCanvas" xmlns:cx="http://schemas.microsoft.com/office/drawing/2014/chartex" xmlns:cx1="http://schemas.microsoft.com/office/drawing/2015/9/8/chartex" xmlns:cx2="http://schemas.microsoft.com/office/drawing/2015/10/21/chartex" xmlns:cx3="http://schemas.microsoft.com/office/drawing/2016/5/9/chartex" xmlns:cx4="http://schemas.microsoft.com/office/drawing/2016/5/10/chartex" xmlns:cx5="http://schemas.microsoft.com/office/drawing/2016/5/11/chartex" xmlns:cx6="http://schemas.microsoft.com/office/drawing/2016/5/12/chartex" xmlns:cx7="http://schemas.microsoft.com/office/drawing/2016/5/13/chartex" xmlns:cx8="http://schemas.microsoft.com/office/drawing/2016/5/14/chartex" xmlns:mc="http://schemas.openxmlformats.org/markup-compatibility/2006" xmlns:aink="http://schemas.microsoft.com/office/drawing/2016/ink" xmlns:am3d="http://schemas.microsoft.com/office/drawing/2017/model3d" xmlns:o="urn:schemas-microsoft-com:office:office" xmlns:r="http://schemas.openxmlformats.org/officeDocument/2006/relationships" xmlns:m="http://schemas.openxmlformats.org/officeDocument/2006/math" xmlns:v="urn:schemas-microsoft-com:vml" xmlns:wp14="http://schemas.microsoft.com/office/word/2010/wordprocessingDrawing" xmlns:wp="http://schemas.openxmlformats.org/drawingml/2006/wordprocessingDrawing" xmlns:w10="urn:schemas-microsoft-com:office:word" xmlns:w="http://schemas.openxmlformats.org/wordprocessingml/2006/main" xmlns:w14="http://schemas.microsoft.com/office/word/2010/wordml" xmlns:w15="http://schemas.microsoft.com/office/word/2012/wordml" xmlns:w16cex="http://schemas.microsoft.com/office/word/2018/wordml/cex" xmlns:w16cid="http://schemas.microsoft.com/office/word/2016/wordml/cid" xmlns:w16="http://schemas.microsoft.com/office/word/2018/wordml" xmlns:w16se="http://schemas.microsoft.com/office/word/2015/wordml/symex" xmlns:wpg="http://schemas.microsoft.com/office/word/2010/wordprocessingGroup" xmlns:wpi="http://schemas.microsoft.com/office/word/2010/wordprocessingInk" xmlns:wne="http://schemas.microsoft.com/office/word/2006/wordml" xmlns:wps="http://schemas.microsoft.com/office/word/2010/wordprocessingShape" mc:Ignorable="w14 w15 w16se w16cid w16 w16cex wp14">
+<w:hdr xmlns:wpc="http://schemas.microsoft.com/office/word/2010/wordprocessingCanvas" xmlns:cx="http://schemas.microsoft.com/office/drawing/2014/chartex" xmlns:cx1="http://schemas.microsoft.com/office/drawing/2015/9/8/chartex" xmlns:cx2="http://schemas.microsoft.com/office/drawing/2015/10/21/chartex" xmlns:cx3="http://schemas.microsoft.com/office/drawing/2016/5/9/chartex" xmlns:cx4="http://schemas.microsoft.com/office/drawing/2016/5/10/chartex" xmlns:cx5="http://schemas.microsoft.com/office/drawing/2016/5/11/chartex" xmlns:cx6="http://schemas.microsoft.com/office/drawing/2016/5/12/chartex" xmlns:cx7="http://schemas.microsoft.com/office/drawing/2016/5/13/chartex" xmlns:cx8="http://schemas.microsoft.com/office/drawing/2016/5/14/chartex" xmlns:mc="http://schemas.openxmlformats.org/markup-compatibility/2006" xmlns:aink="http://schemas.microsoft.com/office/drawing/2016/ink" xmlns:am3d="http://schemas.microsoft.com/office/drawing/2017/model3d" xmlns:o="urn:schemas-microsoft-com:office:office" xmlns:r="http://schemas.openxmlformats.org/officeDocument/2006/relationships" xmlns:m="http://schemas.openxmlformats.org/officeDocument/2006/math" xmlns:v="urn:schemas-microsoft-com:vml" xmlns:wp14="http://schemas.microsoft.com/office/word/2010/wordprocessingDrawing" xmlns:wp="http://schemas.openxmlformats.org/drawingml/2006/wordprocessingDrawing" xmlns:w10="urn:schemas-microsoft-com:office:word" xmlns:w="http://schemas.openxmlformats.org/wordprocessingml/2006/main" xmlns:w14="http://schemas.microsoft.com/office/word/2010/wordml" xmlns:w15="http://schemas.microsoft.com/office/word/2012/wordml" xmlns:w16cid="http://schemas.microsoft.com/office/word/2016/wordml/cid" xmlns:w16se="http://schemas.microsoft.com/office/word/2015/wordml/symex" xmlns:wpg="http://schemas.microsoft.com/office/word/2010/wordprocessingGroup" xmlns:wpi="http://schemas.microsoft.com/office/word/2010/wordprocessingInk" xmlns:wne="http://schemas.microsoft.com/office/word/2006/wordml" xmlns:wps="http://schemas.microsoft.com/office/word/2010/wordprocessingShape" mc:Ignorable="w14 w15 w16se w16cid wp14">
   <w:p>
     <w:pPr>
       <w:pStyle w:val="Header"/>
@@ -2939,7 +2943,7 @@
 </file>
 
 <file path=word/numbering.xml><?xml version="1.0" encoding="utf-8"?>
-<w:numbering xmlns:wpc="http://schemas.microsoft.com/office/word/2010/wordprocessingCanvas" xmlns:cx="http://schemas.microsoft.com/office/drawing/2014/chartex" xmlns:cx1="http://schemas.microsoft.com/office/drawing/2015/9/8/chartex" xmlns:cx2="http://schemas.microsoft.com/office/drawing/2015/10/21/chartex" xmlns:cx3="http://schemas.microsoft.com/office/drawing/2016/5/9/chartex" xmlns:cx4="http://schemas.microsoft.com/office/drawing/2016/5/10/chartex" xmlns:cx5="http://schemas.microsoft.com/office/drawing/2016/5/11/chartex" xmlns:cx6="http://schemas.microsoft.com/office/drawing/2016/5/12/chartex" xmlns:cx7="http://schemas.microsoft.com/office/drawing/2016/5/13/chartex" xmlns:cx8="http://schemas.microsoft.com/office/drawing/2016/5/14/chartex" xmlns:mc="http://schemas.openxmlformats.org/markup-compatibility/2006" xmlns:aink="http://schemas.microsoft.com/office/drawing/2016/ink" xmlns:am3d="http://schemas.microsoft.com/office/drawing/2017/model3d" xmlns:o="urn:schemas-microsoft-com:office:office" xmlns:r="http://schemas.openxmlformats.org/officeDocument/2006/relationships" xmlns:m="http://schemas.openxmlformats.org/officeDocument/2006/math" xmlns:v="urn:schemas-microsoft-com:vml" xmlns:wp14="http://schemas.microsoft.com/office/word/2010/wordprocessingDrawing" xmlns:wp="http://schemas.openxmlformats.org/drawingml/2006/wordprocessingDrawing" xmlns:w10="urn:schemas-microsoft-com:office:word" xmlns:w="http://schemas.openxmlformats.org/wordprocessingml/2006/main" xmlns:w14="http://schemas.microsoft.com/office/word/2010/wordml" xmlns:w15="http://schemas.microsoft.com/office/word/2012/wordml" xmlns:w16cex="http://schemas.microsoft.com/office/word/2018/wordml/cex" xmlns:w16cid="http://schemas.microsoft.com/office/word/2016/wordml/cid" xmlns:w16="http://schemas.microsoft.com/office/word/2018/wordml" xmlns:w16se="http://schemas.microsoft.com/office/word/2015/wordml/symex" xmlns:wpg="http://schemas.microsoft.com/office/word/2010/wordprocessingGroup" xmlns:wpi="http://schemas.microsoft.com/office/word/2010/wordprocessingInk" xmlns:wne="http://schemas.microsoft.com/office/word/2006/wordml" xmlns:wps="http://schemas.microsoft.com/office/word/2010/wordprocessingShape" mc:Ignorable="w14 w15 w16se w16cid w16 w16cex wp14">
+<w:numbering xmlns:wpc="http://schemas.microsoft.com/office/word/2010/wordprocessingCanvas" xmlns:cx="http://schemas.microsoft.com/office/drawing/2014/chartex" xmlns:cx1="http://schemas.microsoft.com/office/drawing/2015/9/8/chartex" xmlns:cx2="http://schemas.microsoft.com/office/drawing/2015/10/21/chartex" xmlns:cx3="http://schemas.microsoft.com/office/drawing/2016/5/9/chartex" xmlns:cx4="http://schemas.microsoft.com/office/drawing/2016/5/10/chartex" xmlns:cx5="http://schemas.microsoft.com/office/drawing/2016/5/11/chartex" xmlns:cx6="http://schemas.microsoft.com/office/drawing/2016/5/12/chartex" xmlns:cx7="http://schemas.microsoft.com/office/drawing/2016/5/13/chartex" xmlns:cx8="http://schemas.microsoft.com/office/drawing/2016/5/14/chartex" xmlns:mc="http://schemas.openxmlformats.org/markup-compatibility/2006" xmlns:aink="http://schemas.microsoft.com/office/drawing/2016/ink" xmlns:am3d="http://schemas.microsoft.com/office/drawing/2017/model3d" xmlns:o="urn:schemas-microsoft-com:office:office" xmlns:r="http://schemas.openxmlformats.org/officeDocument/2006/relationships" xmlns:m="http://schemas.openxmlformats.org/officeDocument/2006/math" xmlns:v="urn:schemas-microsoft-com:vml" xmlns:wp14="http://schemas.microsoft.com/office/word/2010/wordprocessingDrawing" xmlns:wp="http://schemas.openxmlformats.org/drawingml/2006/wordprocessingDrawing" xmlns:w10="urn:schemas-microsoft-com:office:word" xmlns:w="http://schemas.openxmlformats.org/wordprocessingml/2006/main" xmlns:w14="http://schemas.microsoft.com/office/word/2010/wordml" xmlns:w15="http://schemas.microsoft.com/office/word/2012/wordml" xmlns:w16cid="http://schemas.microsoft.com/office/word/2016/wordml/cid" xmlns:w16se="http://schemas.microsoft.com/office/word/2015/wordml/symex" xmlns:wpg="http://schemas.microsoft.com/office/word/2010/wordprocessingGroup" xmlns:wpi="http://schemas.microsoft.com/office/word/2010/wordprocessingInk" xmlns:wne="http://schemas.microsoft.com/office/word/2006/wordml" xmlns:wps="http://schemas.microsoft.com/office/word/2010/wordprocessingShape" mc:Ignorable="w14 w15 w16se w16cid wp14">
   <w:abstractNum w:abstractNumId="0" w15:restartNumberingAfterBreak="0">
     <w:nsid w:val="11BA2E0E"/>
     <w:multiLevelType w:val="hybridMultilevel"/>
@@ -4152,7 +4156,7 @@
 </file>
 
 <file path=word/styles.xml><?xml version="1.0" encoding="utf-8"?>
-<w:styles xmlns:mc="http://schemas.openxmlformats.org/markup-compatibility/2006" xmlns:r="http://schemas.openxmlformats.org/officeDocument/2006/relationships" xmlns:w="http://schemas.openxmlformats.org/wordprocessingml/2006/main" xmlns:w14="http://schemas.microsoft.com/office/word/2010/wordml" xmlns:w15="http://schemas.microsoft.com/office/word/2012/wordml" xmlns:w16cex="http://schemas.microsoft.com/office/word/2018/wordml/cex" xmlns:w16cid="http://schemas.microsoft.com/office/word/2016/wordml/cid" xmlns:w16="http://schemas.microsoft.com/office/word/2018/wordml" xmlns:w16se="http://schemas.microsoft.com/office/word/2015/wordml/symex" mc:Ignorable="w14 w15 w16se w16cid w16 w16cex">
+<w:styles xmlns:mc="http://schemas.openxmlformats.org/markup-compatibility/2006" xmlns:r="http://schemas.openxmlformats.org/officeDocument/2006/relationships" xmlns:w="http://schemas.openxmlformats.org/wordprocessingml/2006/main" xmlns:w14="http://schemas.microsoft.com/office/word/2010/wordml" xmlns:w15="http://schemas.microsoft.com/office/word/2012/wordml" xmlns:w16cid="http://schemas.microsoft.com/office/word/2016/wordml/cid" xmlns:w16se="http://schemas.microsoft.com/office/word/2015/wordml/symex" mc:Ignorable="w14 w15 w16se w16cid">
   <w:docDefaults>
     <w:rPrDefault>
       <w:rPr>
@@ -4169,7 +4173,7 @@
       </w:pPr>
     </w:pPrDefault>
   </w:docDefaults>
-  <w:latentStyles w:defLockedState="0" w:defUIPriority="99" w:defSemiHidden="0" w:defUnhideWhenUsed="0" w:defQFormat="0" w:count="376">
+  <w:latentStyles w:defLockedState="0" w:defUIPriority="99" w:defSemiHidden="0" w:defUnhideWhenUsed="0" w:defQFormat="0" w:count="375">
     <w:lsdException w:name="Normal" w:uiPriority="0" w:qFormat="1"/>
     <w:lsdException w:name="heading 1" w:uiPriority="9" w:qFormat="1"/>
     <w:lsdException w:name="heading 2" w:semiHidden="1" w:uiPriority="9" w:unhideWhenUsed="1" w:qFormat="1"/>
@@ -4545,7 +4549,6 @@
     <w:lsdException w:name="Smart Hyperlink" w:semiHidden="1" w:unhideWhenUsed="1"/>
     <w:lsdException w:name="Hashtag" w:semiHidden="1" w:unhideWhenUsed="1"/>
     <w:lsdException w:name="Unresolved Mention" w:semiHidden="1" w:unhideWhenUsed="1"/>
-    <w:lsdException w:name="Smart Link" w:semiHidden="1" w:unhideWhenUsed="1"/>
   </w:latentStyles>
   <w:style w:type="paragraph" w:default="1" w:styleId="Normal">
     <w:name w:val="Normal"/>
@@ -5932,7 +5935,7 @@
 </file>
 
 <file path=word/glossary/document.xml><?xml version="1.0" encoding="utf-8"?>
-<w:glossaryDocument xmlns:wpc="http://schemas.microsoft.com/office/word/2010/wordprocessingCanvas" xmlns:cx="http://schemas.microsoft.com/office/drawing/2014/chartex" xmlns:cx1="http://schemas.microsoft.com/office/drawing/2015/9/8/chartex" xmlns:cx2="http://schemas.microsoft.com/office/drawing/2015/10/21/chartex" xmlns:cx3="http://schemas.microsoft.com/office/drawing/2016/5/9/chartex" xmlns:cx4="http://schemas.microsoft.com/office/drawing/2016/5/10/chartex" xmlns:cx5="http://schemas.microsoft.com/office/drawing/2016/5/11/chartex" xmlns:cx6="http://schemas.microsoft.com/office/drawing/2016/5/12/chartex" xmlns:cx7="http://schemas.microsoft.com/office/drawing/2016/5/13/chartex" xmlns:cx8="http://schemas.microsoft.com/office/drawing/2016/5/14/chartex" xmlns:mc="http://schemas.openxmlformats.org/markup-compatibility/2006" xmlns:aink="http://schemas.microsoft.com/office/drawing/2016/ink" xmlns:am3d="http://schemas.microsoft.com/office/drawing/2017/model3d" xmlns:o="urn:schemas-microsoft-com:office:office" xmlns:r="http://schemas.openxmlformats.org/officeDocument/2006/relationships" xmlns:m="http://schemas.openxmlformats.org/officeDocument/2006/math" xmlns:v="urn:schemas-microsoft-com:vml" xmlns:wp14="http://schemas.microsoft.com/office/word/2010/wordprocessingDrawing" xmlns:wp="http://schemas.openxmlformats.org/drawingml/2006/wordprocessingDrawing" xmlns:w10="urn:schemas-microsoft-com:office:word" xmlns:w="http://schemas.openxmlformats.org/wordprocessingml/2006/main" xmlns:w14="http://schemas.microsoft.com/office/word/2010/wordml" xmlns:w15="http://schemas.microsoft.com/office/word/2012/wordml" xmlns:w16cex="http://schemas.microsoft.com/office/word/2018/wordml/cex" xmlns:w16cid="http://schemas.microsoft.com/office/word/2016/wordml/cid" xmlns:w16="http://schemas.microsoft.com/office/word/2018/wordml" xmlns:w16se="http://schemas.microsoft.com/office/word/2015/wordml/symex" xmlns:wpg="http://schemas.microsoft.com/office/word/2010/wordprocessingGroup" xmlns:wpi="http://schemas.microsoft.com/office/word/2010/wordprocessingInk" xmlns:wne="http://schemas.microsoft.com/office/word/2006/wordml" xmlns:wps="http://schemas.microsoft.com/office/word/2010/wordprocessingShape" mc:Ignorable="w14 w15 w16se w16cid w16 w16cex wp14">
+<w:glossaryDocument xmlns:wpc="http://schemas.microsoft.com/office/word/2010/wordprocessingCanvas" xmlns:cx="http://schemas.microsoft.com/office/drawing/2014/chartex" xmlns:cx1="http://schemas.microsoft.com/office/drawing/2015/9/8/chartex" xmlns:cx2="http://schemas.microsoft.com/office/drawing/2015/10/21/chartex" xmlns:cx3="http://schemas.microsoft.com/office/drawing/2016/5/9/chartex" xmlns:cx4="http://schemas.microsoft.com/office/drawing/2016/5/10/chartex" xmlns:cx5="http://schemas.microsoft.com/office/drawing/2016/5/11/chartex" xmlns:cx6="http://schemas.microsoft.com/office/drawing/2016/5/12/chartex" xmlns:cx7="http://schemas.microsoft.com/office/drawing/2016/5/13/chartex" xmlns:cx8="http://schemas.microsoft.com/office/drawing/2016/5/14/chartex" xmlns:mc="http://schemas.openxmlformats.org/markup-compatibility/2006" xmlns:aink="http://schemas.microsoft.com/office/drawing/2016/ink" xmlns:am3d="http://schemas.microsoft.com/office/drawing/2017/model3d" xmlns:o="urn:schemas-microsoft-com:office:office" xmlns:r="http://schemas.openxmlformats.org/officeDocument/2006/relationships" xmlns:m="http://schemas.openxmlformats.org/officeDocument/2006/math" xmlns:v="urn:schemas-microsoft-com:vml" xmlns:wp14="http://schemas.microsoft.com/office/word/2010/wordprocessingDrawing" xmlns:wp="http://schemas.openxmlformats.org/drawingml/2006/wordprocessingDrawing" xmlns:w10="urn:schemas-microsoft-com:office:word" xmlns:w="http://schemas.openxmlformats.org/wordprocessingml/2006/main" xmlns:w14="http://schemas.microsoft.com/office/word/2010/wordml" xmlns:w15="http://schemas.microsoft.com/office/word/2012/wordml" xmlns:w16cid="http://schemas.microsoft.com/office/word/2016/wordml/cid" xmlns:w16se="http://schemas.microsoft.com/office/word/2015/wordml/symex" xmlns:wpg="http://schemas.microsoft.com/office/word/2010/wordprocessingGroup" xmlns:wpi="http://schemas.microsoft.com/office/word/2010/wordprocessingInk" xmlns:wne="http://schemas.microsoft.com/office/word/2006/wordml" xmlns:wps="http://schemas.microsoft.com/office/word/2010/wordprocessingShape" mc:Ignorable="w14 w15 w16se w16cid wp14">
   <w:docParts>
     <w:docPart>
       <w:docPartPr>
@@ -5991,7 +5994,7 @@
 </file>
 
 <file path=word/glossary/fontTable.xml><?xml version="1.0" encoding="utf-8"?>
-<w:fonts xmlns:mc="http://schemas.openxmlformats.org/markup-compatibility/2006" xmlns:r="http://schemas.openxmlformats.org/officeDocument/2006/relationships" xmlns:w="http://schemas.openxmlformats.org/wordprocessingml/2006/main" xmlns:w14="http://schemas.microsoft.com/office/word/2010/wordml" xmlns:w15="http://schemas.microsoft.com/office/word/2012/wordml" xmlns:w16cex="http://schemas.microsoft.com/office/word/2018/wordml/cex" xmlns:w16cid="http://schemas.microsoft.com/office/word/2016/wordml/cid" xmlns:w16="http://schemas.microsoft.com/office/word/2018/wordml" xmlns:w16se="http://schemas.microsoft.com/office/word/2015/wordml/symex" mc:Ignorable="w14 w15 w16se w16cid w16 w16cex">
+<w:fonts xmlns:mc="http://schemas.openxmlformats.org/markup-compatibility/2006" xmlns:r="http://schemas.openxmlformats.org/officeDocument/2006/relationships" xmlns:w="http://schemas.openxmlformats.org/wordprocessingml/2006/main" xmlns:w14="http://schemas.microsoft.com/office/word/2010/wordml" xmlns:w15="http://schemas.microsoft.com/office/word/2012/wordml" xmlns:w16cid="http://schemas.microsoft.com/office/word/2016/wordml/cid" xmlns:w16se="http://schemas.microsoft.com/office/word/2015/wordml/symex" mc:Ignorable="w14 w15 w16se w16cid">
   <w:font w:name="Symbol">
     <w:panose1 w:val="05050102010706020507"/>
     <w:charset w:val="02"/>
@@ -6067,7 +6070,7 @@
 </file>
 
 <file path=word/glossary/settings.xml><?xml version="1.0" encoding="utf-8"?>
-<w:settings xmlns:mc="http://schemas.openxmlformats.org/markup-compatibility/2006" xmlns:o="urn:schemas-microsoft-com:office:office" xmlns:r="http://schemas.openxmlformats.org/officeDocument/2006/relationships" xmlns:m="http://schemas.openxmlformats.org/officeDocument/2006/math" xmlns:v="urn:schemas-microsoft-com:vml" xmlns:w10="urn:schemas-microsoft-com:office:word" xmlns:w="http://schemas.openxmlformats.org/wordprocessingml/2006/main" xmlns:w14="http://schemas.microsoft.com/office/word/2010/wordml" xmlns:w15="http://schemas.microsoft.com/office/word/2012/wordml" xmlns:w16cex="http://schemas.microsoft.com/office/word/2018/wordml/cex" xmlns:w16cid="http://schemas.microsoft.com/office/word/2016/wordml/cid" xmlns:w16="http://schemas.microsoft.com/office/word/2018/wordml" xmlns:w16se="http://schemas.microsoft.com/office/word/2015/wordml/symex" xmlns:sl="http://schemas.openxmlformats.org/schemaLibrary/2006/main" mc:Ignorable="w14 w15 w16se w16cid w16 w16cex">
+<w:settings xmlns:mc="http://schemas.openxmlformats.org/markup-compatibility/2006" xmlns:o="urn:schemas-microsoft-com:office:office" xmlns:r="http://schemas.openxmlformats.org/officeDocument/2006/relationships" xmlns:m="http://schemas.openxmlformats.org/officeDocument/2006/math" xmlns:v="urn:schemas-microsoft-com:vml" xmlns:w10="urn:schemas-microsoft-com:office:word" xmlns:w="http://schemas.openxmlformats.org/wordprocessingml/2006/main" xmlns:w14="http://schemas.microsoft.com/office/word/2010/wordml" xmlns:w15="http://schemas.microsoft.com/office/word/2012/wordml" xmlns:w16cid="http://schemas.microsoft.com/office/word/2016/wordml/cid" xmlns:w16se="http://schemas.microsoft.com/office/word/2015/wordml/symex" xmlns:sl="http://schemas.openxmlformats.org/schemaLibrary/2006/main" mc:Ignorable="w14 w15 w16se w16cid">
   <w:view w:val="normal"/>
   <w:revisionView w:inkAnnotations="0"/>
   <w:defaultTabStop w:val="720"/>
@@ -6147,7 +6150,7 @@
 </file>
 
 <file path=word/glossary/styles.xml><?xml version="1.0" encoding="utf-8"?>
-<w:styles xmlns:mc="http://schemas.openxmlformats.org/markup-compatibility/2006" xmlns:r="http://schemas.openxmlformats.org/officeDocument/2006/relationships" xmlns:w="http://schemas.openxmlformats.org/wordprocessingml/2006/main" xmlns:w14="http://schemas.microsoft.com/office/word/2010/wordml" xmlns:w15="http://schemas.microsoft.com/office/word/2012/wordml" xmlns:w16cex="http://schemas.microsoft.com/office/word/2018/wordml/cex" xmlns:w16cid="http://schemas.microsoft.com/office/word/2016/wordml/cid" xmlns:w16="http://schemas.microsoft.com/office/word/2018/wordml" xmlns:w16se="http://schemas.microsoft.com/office/word/2015/wordml/symex" mc:Ignorable="w14 w15 w16se w16cid w16 w16cex">
+<w:styles xmlns:mc="http://schemas.openxmlformats.org/markup-compatibility/2006" xmlns:r="http://schemas.openxmlformats.org/officeDocument/2006/relationships" xmlns:w="http://schemas.openxmlformats.org/wordprocessingml/2006/main" xmlns:w14="http://schemas.microsoft.com/office/word/2010/wordml" xmlns:w15="http://schemas.microsoft.com/office/word/2012/wordml" xmlns:w16cid="http://schemas.microsoft.com/office/word/2016/wordml/cid" xmlns:w16se="http://schemas.microsoft.com/office/word/2015/wordml/symex" mc:Ignorable="w14 w15 w16se w16cid">
   <w:docDefaults>
     <w:rPrDefault>
       <w:rPr>
@@ -6163,7 +6166,7 @@
       </w:pPr>
     </w:pPrDefault>
   </w:docDefaults>
-  <w:latentStyles w:defLockedState="0" w:defUIPriority="99" w:defSemiHidden="0" w:defUnhideWhenUsed="0" w:defQFormat="0" w:count="376">
+  <w:latentStyles w:defLockedState="0" w:defUIPriority="99" w:defSemiHidden="0" w:defUnhideWhenUsed="0" w:defQFormat="0" w:count="375">
     <w:lsdException w:name="Normal" w:uiPriority="0" w:qFormat="1"/>
     <w:lsdException w:name="heading 1" w:uiPriority="9" w:qFormat="1"/>
     <w:lsdException w:name="heading 2" w:semiHidden="1" w:uiPriority="9" w:unhideWhenUsed="1" w:qFormat="1"/>
@@ -6539,7 +6542,6 @@
     <w:lsdException w:name="Smart Hyperlink" w:semiHidden="1" w:unhideWhenUsed="1"/>
     <w:lsdException w:name="Hashtag" w:semiHidden="1" w:unhideWhenUsed="1"/>
     <w:lsdException w:name="Unresolved Mention" w:semiHidden="1" w:unhideWhenUsed="1"/>
-    <w:lsdException w:name="Smart Link" w:semiHidden="1" w:unhideWhenUsed="1"/>
   </w:latentStyles>
   <w:style w:type="paragraph" w:default="1" w:styleId="Normal">
     <w:name w:val="Normal"/>
@@ -6586,7 +6588,7 @@
 </file>
 
 <file path=word/glossary/webSettings.xml><?xml version="1.0" encoding="utf-8"?>
-<w:webSettings xmlns:mc="http://schemas.openxmlformats.org/markup-compatibility/2006" xmlns:r="http://schemas.openxmlformats.org/officeDocument/2006/relationships" xmlns:w="http://schemas.openxmlformats.org/wordprocessingml/2006/main" xmlns:w14="http://schemas.microsoft.com/office/word/2010/wordml" xmlns:w15="http://schemas.microsoft.com/office/word/2012/wordml" xmlns:w16cex="http://schemas.microsoft.com/office/word/2018/wordml/cex" xmlns:w16cid="http://schemas.microsoft.com/office/word/2016/wordml/cid" xmlns:w16="http://schemas.microsoft.com/office/word/2018/wordml" xmlns:w16se="http://schemas.microsoft.com/office/word/2015/wordml/symex" mc:Ignorable="w14 w15 w16se w16cid w16 w16cex">
+<w:webSettings xmlns:mc="http://schemas.openxmlformats.org/markup-compatibility/2006" xmlns:r="http://schemas.openxmlformats.org/officeDocument/2006/relationships" xmlns:w="http://schemas.openxmlformats.org/wordprocessingml/2006/main" xmlns:w14="http://schemas.microsoft.com/office/word/2010/wordml" xmlns:w15="http://schemas.microsoft.com/office/word/2012/wordml" xmlns:w16cid="http://schemas.microsoft.com/office/word/2016/wordml/cid" xmlns:w16se="http://schemas.microsoft.com/office/word/2015/wordml/symex" mc:Ignorable="w14 w15 w16se w16cid">
   <w:optimizeForBrowser/>
   <w:allowPNG/>
 </w:webSettings>
@@ -6892,7 +6894,7 @@
 </file>
 
 <file path=customXml/itemProps1.xml><?xml version="1.0" encoding="utf-8"?>
-<ds:datastoreItem xmlns:ds="http://schemas.openxmlformats.org/officeDocument/2006/customXml" ds:itemID="{7DB0EDBF-B8B7-4CE4-9E3D-7FC1A42710D6}">
+<ds:datastoreItem xmlns:ds="http://schemas.openxmlformats.org/officeDocument/2006/customXml" ds:itemID="{84CEE675-218B-4E91-B49E-B0871A59F66A}">
   <ds:schemaRefs>
     <ds:schemaRef ds:uri="http://schemas.openxmlformats.org/officeDocument/2006/bibliography"/>
   </ds:schemaRefs>

</xml_diff>

<commit_message>
latest update with some tests
</commit_message>
<xml_diff>
--- a/lab_3/ECE 298 S2021 Lab 3 - Template.docx
+++ b/lab_3/ECE 298 S2021 Lab 3 - Template.docx
@@ -584,8 +584,10 @@
             <w:tcW w:w="1291" w:type="dxa"/>
           </w:tcPr>
           <w:p>
-            <w:r>
-              <w:t>PA11</w:t>
+            <w:bookmarkStart w:id="1" w:name="_GoBack"/>
+            <w:bookmarkEnd w:id="1"/>
+            <w:r>
+              <w:t>PB0</w:t>
             </w:r>
           </w:p>
         </w:tc>
@@ -599,7 +601,7 @@
             </w:pPr>
             <w:proofErr w:type="spellStart"/>
             <w:r>
-              <w:t>GPIO_Input</w:t>
+              <w:t>GPIO_Output</w:t>
             </w:r>
             <w:proofErr w:type="spellEnd"/>
           </w:p>
@@ -613,7 +615,7 @@
               <w:cnfStyle w:val="000000000000" w:firstRow="0" w:lastRow="0" w:firstColumn="0" w:lastColumn="0" w:oddVBand="0" w:evenVBand="0" w:oddHBand="0" w:evenHBand="0" w:firstRowFirstColumn="0" w:firstRowLastColumn="0" w:lastRowFirstColumn="0" w:lastRowLastColumn="0"/>
             </w:pPr>
             <w:r>
-              <w:t>Controls the switching between the locked and run mode.</w:t>
+              <w:t>Outputs the E (enable) bit that is sent to the LCD in 4-bit mode.</w:t>
             </w:r>
           </w:p>
         </w:tc>
@@ -629,7 +631,7 @@
           </w:tcPr>
           <w:p>
             <w:r>
-              <w:t>PB0</w:t>
+              <w:t>PB1</w:t>
             </w:r>
           </w:p>
         </w:tc>
@@ -657,7 +659,7 @@
               <w:cnfStyle w:val="000000100000" w:firstRow="0" w:lastRow="0" w:firstColumn="0" w:lastColumn="0" w:oddVBand="0" w:evenVBand="0" w:oddHBand="1" w:evenHBand="0" w:firstRowFirstColumn="0" w:firstRowLastColumn="0" w:lastRowFirstColumn="0" w:lastRowLastColumn="0"/>
             </w:pPr>
             <w:r>
-              <w:t>Outputs the E (enable) bit that is sent to the LCD in 4-bit mode.</w:t>
+              <w:t>Outputs the RS bit that is sent to the LCD in 4-bit mode.</w:t>
             </w:r>
           </w:p>
         </w:tc>
@@ -670,7 +672,7 @@
           </w:tcPr>
           <w:p>
             <w:r>
-              <w:t>PB1</w:t>
+              <w:t>PB2</w:t>
             </w:r>
           </w:p>
         </w:tc>
@@ -698,7 +700,7 @@
               <w:cnfStyle w:val="000000000000" w:firstRow="0" w:lastRow="0" w:firstColumn="0" w:lastColumn="0" w:oddVBand="0" w:evenVBand="0" w:oddHBand="0" w:evenHBand="0" w:firstRowFirstColumn="0" w:firstRowLastColumn="0" w:lastRowFirstColumn="0" w:lastRowLastColumn="0"/>
             </w:pPr>
             <w:r>
-              <w:t>Outputs the RS bit that is sent to the LCD in 4-bit mode.</w:t>
+              <w:t>Outputs the R/W (read/write) bit that is sent to the LCD in 4-bit mode.</w:t>
             </w:r>
           </w:p>
         </w:tc>
@@ -714,7 +716,7 @@
           </w:tcPr>
           <w:p>
             <w:r>
-              <w:t>PB2</w:t>
+              <w:t>PB3</w:t>
             </w:r>
           </w:p>
         </w:tc>
@@ -742,7 +744,7 @@
               <w:cnfStyle w:val="000000100000" w:firstRow="0" w:lastRow="0" w:firstColumn="0" w:lastColumn="0" w:oddVBand="0" w:evenVBand="0" w:oddHBand="1" w:evenHBand="0" w:firstRowFirstColumn="0" w:firstRowLastColumn="0" w:lastRowFirstColumn="0" w:lastRowLastColumn="0"/>
             </w:pPr>
             <w:r>
-              <w:t>Outputs the R/W (read/write) bit that is sent to the LCD in 4-bit mode.</w:t>
+              <w:t>Controls the red LED indicating battery voltage.</w:t>
             </w:r>
           </w:p>
         </w:tc>
@@ -755,7 +757,7 @@
           </w:tcPr>
           <w:p>
             <w:r>
-              <w:t>PB3</w:t>
+              <w:t>PB4</w:t>
             </w:r>
           </w:p>
         </w:tc>
@@ -783,7 +785,7 @@
               <w:cnfStyle w:val="000000000000" w:firstRow="0" w:lastRow="0" w:firstColumn="0" w:lastColumn="0" w:oddVBand="0" w:evenVBand="0" w:oddHBand="0" w:evenHBand="0" w:firstRowFirstColumn="0" w:firstRowLastColumn="0" w:lastRowFirstColumn="0" w:lastRowLastColumn="0"/>
             </w:pPr>
             <w:r>
-              <w:t>Controls the red LED indicating battery voltage.</w:t>
+              <w:t>Controls the orange LED indicating battery voltage.</w:t>
             </w:r>
           </w:p>
         </w:tc>
@@ -799,7 +801,7 @@
           </w:tcPr>
           <w:p>
             <w:r>
-              <w:t>PB4</w:t>
+              <w:t>PB5</w:t>
             </w:r>
           </w:p>
         </w:tc>
@@ -827,12 +829,10 @@
               <w:cnfStyle w:val="000000100000" w:firstRow="0" w:lastRow="0" w:firstColumn="0" w:lastColumn="0" w:oddVBand="0" w:evenVBand="0" w:oddHBand="1" w:evenHBand="0" w:firstRowFirstColumn="0" w:firstRowLastColumn="0" w:lastRowFirstColumn="0" w:lastRowLastColumn="0"/>
             </w:pPr>
             <w:r>
-              <w:t>Controls the orange LED indicating battery voltage.</w:t>
-            </w:r>
-          </w:p>
-        </w:tc>
-        <w:bookmarkStart w:id="1" w:name="_GoBack"/>
-        <w:bookmarkEnd w:id="1"/>
+              <w:t>Controls the yellow LED indicating battery voltage.</w:t>
+            </w:r>
+          </w:p>
+        </w:tc>
       </w:tr>
       <w:tr>
         <w:tc>
@@ -842,7 +842,7 @@
           </w:tcPr>
           <w:p>
             <w:r>
-              <w:t>PB5</w:t>
+              <w:t>PB6</w:t>
             </w:r>
           </w:p>
         </w:tc>
@@ -870,7 +870,7 @@
               <w:cnfStyle w:val="000000000000" w:firstRow="0" w:lastRow="0" w:firstColumn="0" w:lastColumn="0" w:oddVBand="0" w:evenVBand="0" w:oddHBand="0" w:evenHBand="0" w:firstRowFirstColumn="0" w:firstRowLastColumn="0" w:lastRowFirstColumn="0" w:lastRowLastColumn="0"/>
             </w:pPr>
             <w:r>
-              <w:t>Controls the yellow LED indicating battery voltage.</w:t>
+              <w:t>Controls the green LED indicating battery voltage.</w:t>
             </w:r>
           </w:p>
         </w:tc>
@@ -886,7 +886,7 @@
           </w:tcPr>
           <w:p>
             <w:r>
-              <w:t>PB6</w:t>
+              <w:t>PB7</w:t>
             </w:r>
           </w:p>
         </w:tc>
@@ -914,7 +914,7 @@
               <w:cnfStyle w:val="000000100000" w:firstRow="0" w:lastRow="0" w:firstColumn="0" w:lastColumn="0" w:oddVBand="0" w:evenVBand="0" w:oddHBand="1" w:evenHBand="0" w:firstRowFirstColumn="0" w:firstRowLastColumn="0" w:lastRowFirstColumn="0" w:lastRowLastColumn="0"/>
             </w:pPr>
             <w:r>
-              <w:t>Controls the green LED indicating battery voltage.</w:t>
+              <w:t>Controls the green LED indicating controller mode.</w:t>
             </w:r>
           </w:p>
         </w:tc>
@@ -927,7 +927,7 @@
           </w:tcPr>
           <w:p>
             <w:r>
-              <w:t>PB7</w:t>
+              <w:t>PB14</w:t>
             </w:r>
           </w:p>
         </w:tc>
@@ -955,7 +955,7 @@
               <w:cnfStyle w:val="000000000000" w:firstRow="0" w:lastRow="0" w:firstColumn="0" w:lastColumn="0" w:oddVBand="0" w:evenVBand="0" w:oddHBand="0" w:evenHBand="0" w:firstRowFirstColumn="0" w:firstRowLastColumn="0" w:lastRowFirstColumn="0" w:lastRowLastColumn="0"/>
             </w:pPr>
             <w:r>
-              <w:t>Controls the green LED indicating controller mode.</w:t>
+              <w:t>Selects the mux output controlling forward and backward rotation of the right DC motor.</w:t>
             </w:r>
           </w:p>
         </w:tc>
@@ -971,7 +971,7 @@
           </w:tcPr>
           <w:p>
             <w:r>
-              <w:t>PB14</w:t>
+              <w:t>PB15</w:t>
             </w:r>
           </w:p>
         </w:tc>
@@ -999,7 +999,7 @@
               <w:cnfStyle w:val="000000100000" w:firstRow="0" w:lastRow="0" w:firstColumn="0" w:lastColumn="0" w:oddVBand="0" w:evenVBand="0" w:oddHBand="1" w:evenHBand="0" w:firstRowFirstColumn="0" w:firstRowLastColumn="0" w:lastRowFirstColumn="0" w:lastRowLastColumn="0"/>
             </w:pPr>
             <w:r>
-              <w:t>Selects the mux output controlling forward and backward rotation of the right DC motor.</w:t>
+              <w:t>Selects the mux output controlling forward and backward rotation of the left DC motor.</w:t>
             </w:r>
           </w:p>
         </w:tc>
@@ -1012,7 +1012,7 @@
           </w:tcPr>
           <w:p>
             <w:r>
-              <w:t>PB15</w:t>
+              <w:t>PC0</w:t>
             </w:r>
           </w:p>
         </w:tc>
@@ -1024,11 +1024,9 @@
             <w:pPr>
               <w:cnfStyle w:val="000000000000" w:firstRow="0" w:lastRow="0" w:firstColumn="0" w:lastColumn="0" w:oddVBand="0" w:evenVBand="0" w:oddHBand="0" w:evenHBand="0" w:firstRowFirstColumn="0" w:firstRowLastColumn="0" w:lastRowFirstColumn="0" w:lastRowLastColumn="0"/>
             </w:pPr>
-            <w:proofErr w:type="spellStart"/>
-            <w:r>
-              <w:t>GPIO_Output</w:t>
-            </w:r>
-            <w:proofErr w:type="spellEnd"/>
+            <w:r>
+              <w:t>ADC1_IN10</w:t>
+            </w:r>
           </w:p>
         </w:tc>
         <w:tc>
@@ -1040,7 +1038,7 @@
               <w:cnfStyle w:val="000000000000" w:firstRow="0" w:lastRow="0" w:firstColumn="0" w:lastColumn="0" w:oddVBand="0" w:evenVBand="0" w:oddHBand="0" w:evenHBand="0" w:firstRowFirstColumn="0" w:firstRowLastColumn="0" w:lastRowFirstColumn="0" w:lastRowLastColumn="0"/>
             </w:pPr>
             <w:r>
-              <w:t>Selects the mux output controlling forward and backward rotation of the left DC motor.</w:t>
+              <w:t>Analog to digital converter input of battery voltage.</w:t>
             </w:r>
           </w:p>
         </w:tc>
@@ -1056,7 +1054,7 @@
           </w:tcPr>
           <w:p>
             <w:r>
-              <w:t>PC0</w:t>
+              <w:t>PC1</w:t>
             </w:r>
           </w:p>
         </w:tc>
@@ -1069,7 +1067,7 @@
               <w:cnfStyle w:val="000000100000" w:firstRow="0" w:lastRow="0" w:firstColumn="0" w:lastColumn="0" w:oddVBand="0" w:evenVBand="0" w:oddHBand="1" w:evenHBand="0" w:firstRowFirstColumn="0" w:firstRowLastColumn="0" w:lastRowFirstColumn="0" w:lastRowLastColumn="0"/>
             </w:pPr>
             <w:r>
-              <w:t>ADC1_IN10</w:t>
+              <w:t>ADC1_IN11</w:t>
             </w:r>
           </w:p>
         </w:tc>
@@ -1082,7 +1080,7 @@
               <w:cnfStyle w:val="000000100000" w:firstRow="0" w:lastRow="0" w:firstColumn="0" w:lastColumn="0" w:oddVBand="0" w:evenVBand="0" w:oddHBand="1" w:evenHBand="0" w:firstRowFirstColumn="0" w:firstRowLastColumn="0" w:lastRowFirstColumn="0" w:lastRowLastColumn="0"/>
             </w:pPr>
             <w:r>
-              <w:t>Analog to digital converter input of battery voltage.</w:t>
+              <w:t>Analog to digital converter input of speed control potentiometer.</w:t>
             </w:r>
           </w:p>
         </w:tc>
@@ -1095,7 +1093,7 @@
           </w:tcPr>
           <w:p>
             <w:r>
-              <w:t>PC1</w:t>
+              <w:t>PC2</w:t>
             </w:r>
           </w:p>
         </w:tc>
@@ -1108,7 +1106,7 @@
               <w:cnfStyle w:val="000000000000" w:firstRow="0" w:lastRow="0" w:firstColumn="0" w:lastColumn="0" w:oddVBand="0" w:evenVBand="0" w:oddHBand="0" w:evenHBand="0" w:firstRowFirstColumn="0" w:firstRowLastColumn="0" w:lastRowFirstColumn="0" w:lastRowLastColumn="0"/>
             </w:pPr>
             <w:r>
-              <w:t>ADC1_IN11</w:t>
+              <w:t>ADC1_IN12</w:t>
             </w:r>
           </w:p>
         </w:tc>
@@ -1121,7 +1119,7 @@
               <w:cnfStyle w:val="000000000000" w:firstRow="0" w:lastRow="0" w:firstColumn="0" w:lastColumn="0" w:oddVBand="0" w:evenVBand="0" w:oddHBand="0" w:evenHBand="0" w:firstRowFirstColumn="0" w:firstRowLastColumn="0" w:lastRowFirstColumn="0" w:lastRowLastColumn="0"/>
             </w:pPr>
             <w:r>
-              <w:t>Analog to digital converter input of speed control potentiometer.</w:t>
+              <w:t>Analog to digital converter input of steer control potentiometer.</w:t>
             </w:r>
           </w:p>
         </w:tc>
@@ -1137,7 +1135,7 @@
           </w:tcPr>
           <w:p>
             <w:r>
-              <w:t>PC2</w:t>
+              <w:t>PC6</w:t>
             </w:r>
           </w:p>
         </w:tc>
@@ -1150,7 +1148,7 @@
               <w:cnfStyle w:val="000000100000" w:firstRow="0" w:lastRow="0" w:firstColumn="0" w:lastColumn="0" w:oddVBand="0" w:evenVBand="0" w:oddHBand="1" w:evenHBand="0" w:firstRowFirstColumn="0" w:firstRowLastColumn="0" w:lastRowFirstColumn="0" w:lastRowLastColumn="0"/>
             </w:pPr>
             <w:r>
-              <w:t>ADC1_IN12</w:t>
+              <w:t>GPIO_EXTI6</w:t>
             </w:r>
           </w:p>
         </w:tc>
@@ -1163,7 +1161,15 @@
               <w:cnfStyle w:val="000000100000" w:firstRow="0" w:lastRow="0" w:firstColumn="0" w:lastColumn="0" w:oddVBand="0" w:evenVBand="0" w:oddHBand="1" w:evenHBand="0" w:firstRowFirstColumn="0" w:firstRowLastColumn="0" w:lastRowFirstColumn="0" w:lastRowLastColumn="0"/>
             </w:pPr>
             <w:r>
-              <w:t>Analog to digital converter input of steer control potentiometer.</w:t>
+              <w:t xml:space="preserve">Input of the left motor </w:t>
+            </w:r>
+            <w:proofErr w:type="spellStart"/>
+            <w:r>
+              <w:t>encoders’s</w:t>
+            </w:r>
+            <w:proofErr w:type="spellEnd"/>
+            <w:r>
+              <w:t xml:space="preserve"> Q1 output to sense rotation speed.</w:t>
             </w:r>
           </w:p>
         </w:tc>
@@ -1176,7 +1182,7 @@
           </w:tcPr>
           <w:p>
             <w:r>
-              <w:t>PC6</w:t>
+              <w:t>PC7</w:t>
             </w:r>
           </w:p>
         </w:tc>
@@ -1188,9 +1194,11 @@
             <w:pPr>
               <w:cnfStyle w:val="000000000000" w:firstRow="0" w:lastRow="0" w:firstColumn="0" w:lastColumn="0" w:oddVBand="0" w:evenVBand="0" w:oddHBand="0" w:evenHBand="0" w:firstRowFirstColumn="0" w:firstRowLastColumn="0" w:lastRowFirstColumn="0" w:lastRowLastColumn="0"/>
             </w:pPr>
-            <w:r>
-              <w:t>GPIO_EXTI6</w:t>
-            </w:r>
+            <w:proofErr w:type="spellStart"/>
+            <w:r>
+              <w:t>GPIO_Input</w:t>
+            </w:r>
+            <w:proofErr w:type="spellEnd"/>
           </w:p>
         </w:tc>
         <w:tc>
@@ -1210,7 +1218,7 @@
             </w:r>
             <w:proofErr w:type="spellEnd"/>
             <w:r>
-              <w:t xml:space="preserve"> Q1 output to sense rotation speed.</w:t>
+              <w:t xml:space="preserve"> Q2 output to sense rotation direction.</w:t>
             </w:r>
           </w:p>
         </w:tc>
@@ -1226,7 +1234,7 @@
           </w:tcPr>
           <w:p>
             <w:r>
-              <w:t>PC7</w:t>
+              <w:t>PC8</w:t>
             </w:r>
           </w:p>
         </w:tc>
@@ -1238,11 +1246,9 @@
             <w:pPr>
               <w:cnfStyle w:val="000000100000" w:firstRow="0" w:lastRow="0" w:firstColumn="0" w:lastColumn="0" w:oddVBand="0" w:evenVBand="0" w:oddHBand="1" w:evenHBand="0" w:firstRowFirstColumn="0" w:firstRowLastColumn="0" w:lastRowFirstColumn="0" w:lastRowLastColumn="0"/>
             </w:pPr>
-            <w:proofErr w:type="spellStart"/>
-            <w:r>
-              <w:t>GPIO_Input</w:t>
-            </w:r>
-            <w:proofErr w:type="spellEnd"/>
+            <w:r>
+              <w:t>GPIO_EXTI8</w:t>
+            </w:r>
           </w:p>
         </w:tc>
         <w:tc>
@@ -1254,7 +1260,7 @@
               <w:cnfStyle w:val="000000100000" w:firstRow="0" w:lastRow="0" w:firstColumn="0" w:lastColumn="0" w:oddVBand="0" w:evenVBand="0" w:oddHBand="1" w:evenHBand="0" w:firstRowFirstColumn="0" w:firstRowLastColumn="0" w:lastRowFirstColumn="0" w:lastRowLastColumn="0"/>
             </w:pPr>
             <w:r>
-              <w:t xml:space="preserve">Input of the left motor </w:t>
+              <w:t xml:space="preserve">Input of the right motor </w:t>
             </w:r>
             <w:proofErr w:type="spellStart"/>
             <w:r>
@@ -1262,7 +1268,7 @@
             </w:r>
             <w:proofErr w:type="spellEnd"/>
             <w:r>
-              <w:t xml:space="preserve"> Q2 output to sense rotation direction.</w:t>
+              <w:t xml:space="preserve"> Q1 output to sense rotation speed.</w:t>
             </w:r>
           </w:p>
         </w:tc>
@@ -1275,7 +1281,7 @@
           </w:tcPr>
           <w:p>
             <w:r>
-              <w:t>PC8</w:t>
+              <w:t>PC9</w:t>
             </w:r>
           </w:p>
         </w:tc>
@@ -1287,9 +1293,11 @@
             <w:pPr>
               <w:cnfStyle w:val="000000000000" w:firstRow="0" w:lastRow="0" w:firstColumn="0" w:lastColumn="0" w:oddVBand="0" w:evenVBand="0" w:oddHBand="0" w:evenHBand="0" w:firstRowFirstColumn="0" w:firstRowLastColumn="0" w:lastRowFirstColumn="0" w:lastRowLastColumn="0"/>
             </w:pPr>
-            <w:r>
-              <w:t>GPIO_EXTI8</w:t>
-            </w:r>
+            <w:proofErr w:type="spellStart"/>
+            <w:r>
+              <w:t>GPIO_Input</w:t>
+            </w:r>
+            <w:proofErr w:type="spellEnd"/>
           </w:p>
         </w:tc>
         <w:tc>
@@ -1299,58 +1307,6 @@
           <w:p>
             <w:pPr>
               <w:cnfStyle w:val="000000000000" w:firstRow="0" w:lastRow="0" w:firstColumn="0" w:lastColumn="0" w:oddVBand="0" w:evenVBand="0" w:oddHBand="0" w:evenHBand="0" w:firstRowFirstColumn="0" w:firstRowLastColumn="0" w:lastRowFirstColumn="0" w:lastRowLastColumn="0"/>
-            </w:pPr>
-            <w:r>
-              <w:t xml:space="preserve">Input of the right motor </w:t>
-            </w:r>
-            <w:proofErr w:type="spellStart"/>
-            <w:r>
-              <w:t>encoders’s</w:t>
-            </w:r>
-            <w:proofErr w:type="spellEnd"/>
-            <w:r>
-              <w:t xml:space="preserve"> Q1 output to sense rotation speed.</w:t>
-            </w:r>
-          </w:p>
-        </w:tc>
-      </w:tr>
-      <w:tr>
-        <w:trPr>
-          <w:cnfStyle w:val="000000100000" w:firstRow="0" w:lastRow="0" w:firstColumn="0" w:lastColumn="0" w:oddVBand="0" w:evenVBand="0" w:oddHBand="1" w:evenHBand="0" w:firstRowFirstColumn="0" w:firstRowLastColumn="0" w:lastRowFirstColumn="0" w:lastRowLastColumn="0"/>
-        </w:trPr>
-        <w:tc>
-          <w:tcPr>
-            <w:cnfStyle w:val="001000000000" w:firstRow="0" w:lastRow="0" w:firstColumn="1" w:lastColumn="0" w:oddVBand="0" w:evenVBand="0" w:oddHBand="0" w:evenHBand="0" w:firstRowFirstColumn="0" w:firstRowLastColumn="0" w:lastRowFirstColumn="0" w:lastRowLastColumn="0"/>
-            <w:tcW w:w="1291" w:type="dxa"/>
-          </w:tcPr>
-          <w:p>
-            <w:r>
-              <w:t>PC9</w:t>
-            </w:r>
-          </w:p>
-        </w:tc>
-        <w:tc>
-          <w:tcPr>
-            <w:tcW w:w="2084" w:type="dxa"/>
-          </w:tcPr>
-          <w:p>
-            <w:pPr>
-              <w:cnfStyle w:val="000000100000" w:firstRow="0" w:lastRow="0" w:firstColumn="0" w:lastColumn="0" w:oddVBand="0" w:evenVBand="0" w:oddHBand="1" w:evenHBand="0" w:firstRowFirstColumn="0" w:firstRowLastColumn="0" w:lastRowFirstColumn="0" w:lastRowLastColumn="0"/>
-            </w:pPr>
-            <w:proofErr w:type="spellStart"/>
-            <w:r>
-              <w:t>GPIO_Input</w:t>
-            </w:r>
-            <w:proofErr w:type="spellEnd"/>
-          </w:p>
-        </w:tc>
-        <w:tc>
-          <w:tcPr>
-            <w:tcW w:w="6615" w:type="dxa"/>
-          </w:tcPr>
-          <w:p>
-            <w:pPr>
-              <w:cnfStyle w:val="000000100000" w:firstRow="0" w:lastRow="0" w:firstColumn="0" w:lastColumn="0" w:oddVBand="0" w:evenVBand="0" w:oddHBand="1" w:evenHBand="0" w:firstRowFirstColumn="0" w:firstRowLastColumn="0" w:lastRowFirstColumn="0" w:lastRowLastColumn="0"/>
             </w:pPr>
             <w:r>
               <w:t xml:space="preserve">Input of the right motor </w:t>
@@ -6894,7 +6850,7 @@
 </file>
 
 <file path=customXml/itemProps1.xml><?xml version="1.0" encoding="utf-8"?>
-<ds:datastoreItem xmlns:ds="http://schemas.openxmlformats.org/officeDocument/2006/customXml" ds:itemID="{84CEE675-218B-4E91-B49E-B0871A59F66A}">
+<ds:datastoreItem xmlns:ds="http://schemas.openxmlformats.org/officeDocument/2006/customXml" ds:itemID="{444B66F2-E1B5-4E3D-B390-26A0D67F804C}">
   <ds:schemaRefs>
     <ds:schemaRef ds:uri="http://schemas.openxmlformats.org/officeDocument/2006/bibliography"/>
   </ds:schemaRefs>

</xml_diff>